<commit_message>
Layout bei Account bearbeiten. Fehler mit Testen bei Bearbeiten Doku
</commit_message>
<xml_diff>
--- a/EmailProgramm/Dokumentation Studienarbeit EmailProgramm DanielGlaser.docx
+++ b/EmailProgramm/Dokumentation Studienarbeit EmailProgramm DanielGlaser.docx
@@ -123,12 +123,7 @@
             </w:numPr>
           </w:pPr>
           <w:r>
-            <w:t>Inhaltsverzeichn</w:t>
-          </w:r>
-          <w:bookmarkStart w:id="0" w:name="_GoBack"/>
-          <w:bookmarkEnd w:id="0"/>
-          <w:r>
-            <w:t>is</w:t>
+            <w:t>Inhaltsverzeichnis</w:t>
           </w:r>
         </w:p>
         <w:p>
@@ -2054,19 +2049,16 @@
       <w:pPr>
         <w:pStyle w:val="berschrift1"/>
       </w:pPr>
-      <w:bookmarkStart w:id="1" w:name="_Toc473232918"/>
+      <w:bookmarkStart w:id="0" w:name="_Toc473232918"/>
       <w:r>
         <w:lastRenderedPageBreak/>
         <w:t>Einführung (max. 1 Seite)</w:t>
       </w:r>
-      <w:bookmarkEnd w:id="1"/>
-    </w:p>
-    <w:p>
-      <w:r>
-        <w:t>Ein Email Programm gehört zu den grundlegendsten Programmen die es gibt, weil es so gut wieder jeder braucht. Da aber viele Email Programme mit Funktionen überladen sind und deswegen lange zum Starten brauchen oder eine unübersichtliche Oberfläche habe</w:t>
-      </w:r>
-      <w:r>
-        <w:t xml:space="preserve">n, habe ich mir in </w:t>
+      <w:bookmarkEnd w:id="0"/>
+    </w:p>
+    <w:p>
+      <w:r>
+        <w:t xml:space="preserve">Ein Email Programm gehört zu den grundlegendsten Programmen die es gibt, weil es so gut wieder jeder braucht. Da aber viele Email Programme mit Funktionen überladen sind und deswegen lange zum Starten brauchen oder eine unübersichtliche Oberfläche haben, habe ich mir in </w:t>
       </w:r>
       <w:r>
         <w:t xml:space="preserve">dieser </w:t>
@@ -2155,7 +2147,7 @@
       <w:pPr>
         <w:pStyle w:val="berschrift1"/>
       </w:pPr>
-      <w:bookmarkStart w:id="2" w:name="_Toc473232919"/>
+      <w:bookmarkStart w:id="1" w:name="_Toc473232919"/>
       <w:r>
         <w:lastRenderedPageBreak/>
         <w:t xml:space="preserve">Beschreibung der </w:t>
@@ -2163,7 +2155,7 @@
       <w:r>
         <w:t>Aufgabenstellung (1-2 Seiten)</w:t>
       </w:r>
-      <w:bookmarkEnd w:id="2"/>
+      <w:bookmarkEnd w:id="1"/>
       <w:r>
         <w:t xml:space="preserve"> </w:t>
       </w:r>
@@ -2182,13 +2174,7 @@
         <w:t xml:space="preserve">Dabei sollen </w:t>
       </w:r>
       <w:r>
-        <w:t xml:space="preserve">HTML E-Mails richtig </w:t>
-      </w:r>
-      <w:r>
-        <w:t>dargestellt werden</w:t>
-      </w:r>
-      <w:r>
-        <w:t>.</w:t>
+        <w:t>HTML E-Mails richtig dargestellt werden.</w:t>
       </w:r>
     </w:p>
     <w:p>
@@ -2402,47 +2388,60 @@
       <w:pPr>
         <w:pStyle w:val="berschrift1"/>
       </w:pPr>
-      <w:bookmarkStart w:id="3" w:name="_Toc473232920"/>
+      <w:bookmarkStart w:id="2" w:name="_Toc473232920"/>
       <w:r>
         <w:lastRenderedPageBreak/>
         <w:t>Implementierung: Beschreibung der Lösung (2-3 Seiten)</w:t>
       </w:r>
+      <w:bookmarkEnd w:id="2"/>
+    </w:p>
+    <w:p>
+      <w:pPr>
+        <w:pStyle w:val="berschrift2"/>
+      </w:pPr>
+      <w:bookmarkStart w:id="3" w:name="_Toc473232921"/>
+      <w:r>
+        <w:t>An</w:t>
+      </w:r>
+      <w:r>
+        <w:t>gaben zum Design der Oberfläche</w:t>
+      </w:r>
       <w:bookmarkEnd w:id="3"/>
     </w:p>
     <w:p>
+      <w:r>
+        <w:t xml:space="preserve">Beim Design </w:t>
+      </w:r>
+      <w:r>
+        <w:t xml:space="preserve">wurde sich </w:t>
+      </w:r>
+      <w:r>
+        <w:t xml:space="preserve">an Thunderbird orientiert aber </w:t>
+      </w:r>
+      <w:r>
+        <w:t>trotzdem ein eigenes Design erstellt.</w:t>
+      </w:r>
+    </w:p>
+    <w:p>
       <w:pPr>
         <w:pStyle w:val="berschrift2"/>
       </w:pPr>
-      <w:bookmarkStart w:id="4" w:name="_Toc473232921"/>
-      <w:r>
-        <w:t>An</w:t>
-      </w:r>
-      <w:r>
-        <w:t>gaben zum Design der Oberfläche</w:t>
+      <w:bookmarkStart w:id="4" w:name="_Toc473232922"/>
+      <w:r>
+        <w:t>Angaben zur Umsetzung</w:t>
       </w:r>
       <w:bookmarkEnd w:id="4"/>
-    </w:p>
-    <w:p>
-      <w:r>
-        <w:t xml:space="preserve">Beim Design </w:t>
-      </w:r>
-      <w:r>
-        <w:t xml:space="preserve">wurde sich </w:t>
-      </w:r>
-      <w:r>
-        <w:t xml:space="preserve">an Thunderbird orientiert aber </w:t>
-      </w:r>
-      <w:r>
-        <w:t>trotzdem ein eigenes Design erstellt.</w:t>
-      </w:r>
-    </w:p>
-    <w:p>
-      <w:pPr>
-        <w:pStyle w:val="berschrift2"/>
-      </w:pPr>
-      <w:bookmarkStart w:id="5" w:name="_Toc473232922"/>
-      <w:r>
-        <w:t>Angaben zur Umsetzung</w:t>
+      <w:r>
+        <w:t xml:space="preserve"> </w:t>
+      </w:r>
+    </w:p>
+    <w:p>
+      <w:pPr>
+        <w:pStyle w:val="berschrift3"/>
+      </w:pPr>
+      <w:bookmarkStart w:id="5" w:name="_Toc473232923"/>
+      <w:r>
+        <w:t>Beschreibung der Komponenten</w:t>
       </w:r>
       <w:bookmarkEnd w:id="5"/>
       <w:r>
@@ -2451,11 +2450,144 @@
     </w:p>
     <w:p>
       <w:pPr>
+        <w:pStyle w:val="berschrift4"/>
+      </w:pPr>
+      <w:r>
+        <w:t>Email</w:t>
+      </w:r>
+    </w:p>
+    <w:p>
+      <w:r>
+        <w:t xml:space="preserve">Die </w:t>
+      </w:r>
+      <w:proofErr w:type="spellStart"/>
+      <w:r>
+        <w:t>Email</w:t>
+      </w:r>
+      <w:proofErr w:type="spellEnd"/>
+      <w:r>
+        <w:t xml:space="preserve">-Klasse ist eine selbst </w:t>
+      </w:r>
+      <w:r>
+        <w:t>erstellte</w:t>
+      </w:r>
+      <w:r>
+        <w:t xml:space="preserve"> Klasse die eine </w:t>
+      </w:r>
+      <w:r>
+        <w:t>E-Mail</w:t>
+      </w:r>
+      <w:r>
+        <w:t xml:space="preserve"> reprä</w:t>
+      </w:r>
+      <w:r>
+        <w:t xml:space="preserve">sentiert. </w:t>
+      </w:r>
+    </w:p>
+    <w:p>
+      <w:pPr>
+        <w:pStyle w:val="berschrift4"/>
+      </w:pPr>
+      <w:proofErr w:type="spellStart"/>
+      <w:r>
+        <w:t>EmailService</w:t>
+      </w:r>
+      <w:proofErr w:type="spellEnd"/>
+    </w:p>
+    <w:p>
+      <w:r>
+        <w:t xml:space="preserve">Der </w:t>
+      </w:r>
+      <w:proofErr w:type="spellStart"/>
+      <w:r>
+        <w:t>EmailService</w:t>
+      </w:r>
+      <w:proofErr w:type="spellEnd"/>
+      <w:r>
+        <w:t xml:space="preserve"> kümmert sich darum Emails zu senden und zu empfangen. Außerdem hat er noch Methoden mit dehnen der IMAP, POP3 und SMTP Server getestet werden können.</w:t>
+      </w:r>
+    </w:p>
+    <w:p>
+      <w:pPr>
+        <w:pStyle w:val="berschrift5"/>
+      </w:pPr>
+      <w:r>
+        <w:t>Emails senden</w:t>
+      </w:r>
+    </w:p>
+    <w:p>
+      <w:r>
+        <w:t xml:space="preserve">Zum Senden von Emails wird der </w:t>
+      </w:r>
+      <w:proofErr w:type="spellStart"/>
+      <w:r>
+        <w:t>SmtpClient</w:t>
+      </w:r>
+      <w:proofErr w:type="spellEnd"/>
+      <w:r>
+        <w:t xml:space="preserve"> von .Net verwendet.</w:t>
+      </w:r>
+    </w:p>
+    <w:p>
+      <w:pPr>
+        <w:pStyle w:val="berschrift5"/>
+      </w:pPr>
+      <w:r>
+        <w:t>Emails abholen</w:t>
+      </w:r>
+    </w:p>
+    <w:p>
+      <w:r>
+        <w:t xml:space="preserve">Für das Abholen von Emails wie entweder der </w:t>
+      </w:r>
+      <w:proofErr w:type="spellStart"/>
+      <w:r>
+        <w:t>ImapClient</w:t>
+      </w:r>
+      <w:proofErr w:type="spellEnd"/>
+      <w:r>
+        <w:t xml:space="preserve"> oder der Pop3Client des </w:t>
+      </w:r>
+      <w:proofErr w:type="spellStart"/>
+      <w:r>
+        <w:t>MailKit</w:t>
+      </w:r>
+      <w:proofErr w:type="spellEnd"/>
+      <w:r>
+        <w:t xml:space="preserve"> verwendet je nachdem welche Verbindung der Nutzer eingegeben hat.</w:t>
+      </w:r>
+    </w:p>
+    <w:p>
+      <w:pPr>
+        <w:pStyle w:val="berschrift5"/>
+      </w:pPr>
+      <w:r>
+        <w:t>Server testen</w:t>
+      </w:r>
+    </w:p>
+    <w:p>
+      <w:r>
+        <w:t xml:space="preserve">Zum Testen der Server werden die 3 Clients des </w:t>
+      </w:r>
+      <w:proofErr w:type="spellStart"/>
+      <w:r>
+        <w:t>MailKits</w:t>
+      </w:r>
+      <w:proofErr w:type="spellEnd"/>
+      <w:r>
+        <w:t xml:space="preserve"> verwendet um sich mit dem jeweiligen Server zu verbinden. </w:t>
+      </w:r>
+      <w:r>
+        <w:t>Dabei wird überprüft ob es erfolgreich klappt oder nicht und dem Nutzer dann grafisch dargestellt.</w:t>
+      </w:r>
+    </w:p>
+    <w:p>
+      <w:pPr>
         <w:pStyle w:val="berschrift3"/>
       </w:pPr>
-      <w:bookmarkStart w:id="6" w:name="_Toc473232923"/>
-      <w:r>
-        <w:t>Beschreibung der Komponenten</w:t>
+      <w:bookmarkStart w:id="6" w:name="_Toc473232924"/>
+      <w:r>
+        <w:t>Verwendete Algorithmen, Bibliotheken oder Techniken</w:t>
       </w:r>
       <w:bookmarkEnd w:id="6"/>
       <w:r>
@@ -2466,72 +2598,34 @@
       <w:pPr>
         <w:pStyle w:val="berschrift4"/>
       </w:pPr>
-      <w:r>
-        <w:t>Email</w:t>
-      </w:r>
-    </w:p>
-    <w:p>
-      <w:r>
-        <w:t xml:space="preserve">Die </w:t>
-      </w:r>
       <w:proofErr w:type="spellStart"/>
       <w:r>
-        <w:t>Email</w:t>
+        <w:t>MailKit</w:t>
       </w:r>
       <w:proofErr w:type="spellEnd"/>
-      <w:r>
-        <w:t xml:space="preserve">-Klasse ist eine selbst </w:t>
-      </w:r>
-      <w:r>
-        <w:t>erstellte</w:t>
-      </w:r>
-      <w:r>
-        <w:t xml:space="preserve"> Klasse die eine </w:t>
-      </w:r>
-      <w:r>
-        <w:t>E-Mail</w:t>
-      </w:r>
-      <w:r>
-        <w:t xml:space="preserve"> reprä</w:t>
-      </w:r>
-      <w:r>
-        <w:t xml:space="preserve">sentiert. </w:t>
-      </w:r>
-    </w:p>
-    <w:p>
-      <w:pPr>
-        <w:pStyle w:val="berschrift4"/>
-      </w:pPr>
+    </w:p>
+    <w:p>
+      <w:r>
+        <w:t xml:space="preserve">Für das Abholen von Emails habe ich das </w:t>
+      </w:r>
       <w:proofErr w:type="spellStart"/>
       <w:r>
-        <w:t>EmailService</w:t>
+        <w:t>MailKit</w:t>
       </w:r>
       <w:proofErr w:type="spellEnd"/>
-    </w:p>
-    <w:p>
-      <w:r>
-        <w:t xml:space="preserve">Der </w:t>
+      <w:r>
+        <w:t xml:space="preserve"> verwendet. Es bietet einen </w:t>
       </w:r>
       <w:proofErr w:type="spellStart"/>
       <w:r>
-        <w:t>EmailService</w:t>
+        <w:t>ImapClient</w:t>
       </w:r>
       <w:proofErr w:type="spellEnd"/>
       <w:r>
-        <w:t xml:space="preserve"> kümmert sich darum Emails zu senden und zu empfangen. Außerdem hat er noch Methoden mit dehnen der IMAP, POP3 und SMTP Server getestet werden können.</w:t>
-      </w:r>
-    </w:p>
-    <w:p>
-      <w:pPr>
-        <w:pStyle w:val="berschrift5"/>
-      </w:pPr>
-      <w:r>
-        <w:t>Emails senden</w:t>
-      </w:r>
-    </w:p>
-    <w:p>
-      <w:r>
-        <w:t xml:space="preserve">Zum Senden von Emails wird der </w:t>
+        <w:t xml:space="preserve"> und Pop3Client.</w:t>
+      </w:r>
+      <w:r>
+        <w:t xml:space="preserve"> Den </w:t>
       </w:r>
       <w:proofErr w:type="spellStart"/>
       <w:r>
@@ -2539,142 +2633,34 @@
       </w:r>
       <w:proofErr w:type="spellEnd"/>
       <w:r>
-        <w:t xml:space="preserve"> von .Net verwendet.</w:t>
-      </w:r>
-    </w:p>
-    <w:p>
-      <w:pPr>
-        <w:pStyle w:val="berschrift5"/>
-      </w:pPr>
-      <w:r>
-        <w:t>Emails abholen</w:t>
-      </w:r>
-    </w:p>
-    <w:p>
-      <w:r>
-        <w:t xml:space="preserve">Für das Abholen von Emails wie entweder der </w:t>
+        <w:t xml:space="preserve"> habe ich zum Testen genommen da er dafür einfach einzusetzen war als der </w:t>
       </w:r>
       <w:proofErr w:type="spellStart"/>
       <w:r>
-        <w:t>ImapClient</w:t>
+        <w:t>SmtpClient</w:t>
       </w:r>
       <w:proofErr w:type="spellEnd"/>
       <w:r>
-        <w:t xml:space="preserve"> oder der Pop3Client des </w:t>
+        <w:t xml:space="preserve"> von .Net oder ein </w:t>
       </w:r>
       <w:proofErr w:type="spellStart"/>
       <w:r>
-        <w:t>MailKit</w:t>
+        <w:t>TcpClient</w:t>
       </w:r>
       <w:proofErr w:type="spellEnd"/>
       <w:r>
-        <w:t xml:space="preserve"> verwendet je nachdem welche Verbindung der Nutzer eingegeben hat.</w:t>
-      </w:r>
-    </w:p>
-    <w:p>
-      <w:pPr>
-        <w:pStyle w:val="berschrift5"/>
-      </w:pPr>
-      <w:r>
-        <w:t>Server testen</w:t>
-      </w:r>
-    </w:p>
-    <w:p>
-      <w:r>
-        <w:t xml:space="preserve">Zum Testen der Server werden die 3 Clients des </w:t>
-      </w:r>
-      <w:proofErr w:type="spellStart"/>
-      <w:r>
-        <w:t>MailKits</w:t>
-      </w:r>
-      <w:proofErr w:type="spellEnd"/>
-      <w:r>
-        <w:t xml:space="preserve"> verwendet um sich mit dem jeweiligen Server zu verbinden. </w:t>
-      </w:r>
-      <w:r>
-        <w:t>Dabei wird überprüft ob es erfolgreich klappt oder nicht und dem Nutzer dann grafisch dargestellt.</w:t>
+        <w:t>.</w:t>
       </w:r>
     </w:p>
     <w:p>
       <w:pPr>
         <w:pStyle w:val="berschrift3"/>
       </w:pPr>
-      <w:bookmarkStart w:id="7" w:name="_Toc473232924"/>
-      <w:r>
-        <w:t>Verwendete Algorithmen, Bibliotheken oder Techniken</w:t>
+      <w:bookmarkStart w:id="7" w:name="_Toc473232925"/>
+      <w:r>
+        <w:t>Verwendeter fremder Quelltext</w:t>
       </w:r>
       <w:bookmarkEnd w:id="7"/>
-      <w:r>
-        <w:t xml:space="preserve"> </w:t>
-      </w:r>
-    </w:p>
-    <w:p>
-      <w:pPr>
-        <w:pStyle w:val="berschrift4"/>
-      </w:pPr>
-      <w:proofErr w:type="spellStart"/>
-      <w:r>
-        <w:t>MailKit</w:t>
-      </w:r>
-      <w:proofErr w:type="spellEnd"/>
-    </w:p>
-    <w:p>
-      <w:r>
-        <w:t xml:space="preserve">Für das Abholen von Emails habe ich das </w:t>
-      </w:r>
-      <w:proofErr w:type="spellStart"/>
-      <w:r>
-        <w:t>MailKit</w:t>
-      </w:r>
-      <w:proofErr w:type="spellEnd"/>
-      <w:r>
-        <w:t xml:space="preserve"> verwendet. Es bietet einen </w:t>
-      </w:r>
-      <w:proofErr w:type="spellStart"/>
-      <w:r>
-        <w:t>ImapClient</w:t>
-      </w:r>
-      <w:proofErr w:type="spellEnd"/>
-      <w:r>
-        <w:t xml:space="preserve"> und Pop3Client.</w:t>
-      </w:r>
-      <w:r>
-        <w:t xml:space="preserve"> Den </w:t>
-      </w:r>
-      <w:proofErr w:type="spellStart"/>
-      <w:r>
-        <w:t>SmtpClient</w:t>
-      </w:r>
-      <w:proofErr w:type="spellEnd"/>
-      <w:r>
-        <w:t xml:space="preserve"> habe ich zum Testen genommen da er dafür einfach einzusetzen war als der </w:t>
-      </w:r>
-      <w:proofErr w:type="spellStart"/>
-      <w:r>
-        <w:t>SmtpClient</w:t>
-      </w:r>
-      <w:proofErr w:type="spellEnd"/>
-      <w:r>
-        <w:t xml:space="preserve"> von .Net oder ein </w:t>
-      </w:r>
-      <w:proofErr w:type="spellStart"/>
-      <w:r>
-        <w:t>TcpClient</w:t>
-      </w:r>
-      <w:proofErr w:type="spellEnd"/>
-      <w:r>
-        <w:t>.</w:t>
-      </w:r>
-    </w:p>
-    <w:p>
-      <w:pPr>
-        <w:pStyle w:val="berschrift3"/>
-      </w:pPr>
-      <w:bookmarkStart w:id="8" w:name="_Toc473232925"/>
-      <w:r>
-        <w:t>Verwendeter fremder Quelltext</w:t>
-      </w:r>
-      <w:bookmarkEnd w:id="8"/>
       <w:r>
         <w:t xml:space="preserve"> </w:t>
       </w:r>
@@ -2715,32 +2701,32 @@
       <w:pPr>
         <w:pStyle w:val="berschrift1"/>
       </w:pPr>
-      <w:bookmarkStart w:id="9" w:name="_Toc473232926"/>
+      <w:bookmarkStart w:id="8" w:name="_Toc473232926"/>
       <w:r>
         <w:lastRenderedPageBreak/>
         <w:t>Benutzerhandbuch (1-2 Seiten)</w:t>
       </w:r>
+      <w:bookmarkEnd w:id="8"/>
+    </w:p>
+    <w:p>
+      <w:r>
+        <w:t xml:space="preserve">Der Benutzer startet das Programm. </w:t>
+      </w:r>
+    </w:p>
+    <w:p>
+      <w:r>
+        <w:t xml:space="preserve">Als erstes sollte der Benutzer seinen Account einrichten. Dazu geht er in der Menüleiste auf Optionen und dort auf Accounts. Dort kann er mit dem Button „Hinzufügen“ einen neuen Account anlegen. </w:t>
+      </w:r>
+    </w:p>
+    <w:p>
+      <w:pPr>
+        <w:pStyle w:val="berschrift2"/>
+      </w:pPr>
+      <w:bookmarkStart w:id="9" w:name="_Toc473232927"/>
+      <w:r>
+        <w:t>Account anlegen</w:t>
+      </w:r>
       <w:bookmarkEnd w:id="9"/>
-    </w:p>
-    <w:p>
-      <w:r>
-        <w:t xml:space="preserve">Der Benutzer startet das Programm. </w:t>
-      </w:r>
-    </w:p>
-    <w:p>
-      <w:r>
-        <w:t xml:space="preserve">Als erstes sollte der Benutzer seinen Account einrichten. Dazu geht er in der Menüleiste auf Optionen und dort auf Accounts. Dort kann er mit dem Button „Hinzufügen“ einen neuen Account anlegen. </w:t>
-      </w:r>
-    </w:p>
-    <w:p>
-      <w:pPr>
-        <w:pStyle w:val="berschrift2"/>
-      </w:pPr>
-      <w:bookmarkStart w:id="10" w:name="_Toc473232927"/>
-      <w:r>
-        <w:t>Account anlegen</w:t>
-      </w:r>
-      <w:bookmarkEnd w:id="10"/>
     </w:p>
     <w:p>
       <w:r>
@@ -2870,16 +2856,30 @@
       <w:pPr>
         <w:pStyle w:val="berschrift2"/>
       </w:pPr>
-      <w:bookmarkStart w:id="11" w:name="_Toc473232928"/>
+      <w:bookmarkStart w:id="10" w:name="_Toc473232928"/>
       <w:r>
         <w:t>Account bearbeiten</w:t>
       </w:r>
+      <w:bookmarkEnd w:id="10"/>
+    </w:p>
+    <w:p>
+      <w:r>
+        <w:t>Zum Bearbeiten eines Accounts muss der Benutzer in der Menüleiste auf Optionen und dort auf Accounts gehen. Im O</w:t>
+      </w:r>
+      <w:r>
+        <w:t xml:space="preserve">ptionenfenster wählt er </w:t>
+      </w:r>
+      <w:r>
+        <w:t>den zu bearbeitenden Account aus und klickt auf den Button „Bearbeiten“.</w:t>
+      </w:r>
+      <w:r>
+        <w:t xml:space="preserve"> Alternativ kann er auch auf den Account doppelt klicken.</w:t>
+      </w:r>
+      <w:r>
+        <w:t xml:space="preserve"> Dort kann er den Account bearbeiten wie unter „Account anlegen“ beschrieben.</w:t>
+      </w:r>
+      <w:bookmarkStart w:id="11" w:name="_GoBack"/>
       <w:bookmarkEnd w:id="11"/>
-    </w:p>
-    <w:p>
-      <w:r>
-        <w:t>Zum Bearbeiten eines Accounts muss der Benutzer in der Menüleiste auf Optionen und dort auf Accounts gehen. Im Optionenfenster wählt er aus der Dropdown-Liste den zu bearbeitenden Account aus und klickt auf den Button „Bearbeiten“. Dort kann er den Account bearbeiten wie unter „Account anlegen“ beschrieben.</w:t>
-      </w:r>
     </w:p>
     <w:p>
       <w:pPr>
@@ -3125,13 +3125,7 @@
     </w:p>
     <w:p>
       <w:r>
-        <w:t xml:space="preserve">Ich versichere, dass ich die </w:t>
-      </w:r>
-      <w:r>
-        <w:t xml:space="preserve">Studienarbeit </w:t>
-      </w:r>
-      <w:r>
-        <w:t>ohne fremde Hilfe und ohne Benutzung anderer als der angegebenen Quellen angefertigt habe, und dass die Arbeit in gleicher oder ähnlicher Form noch keiner anderen Prüfungsbehörde vorgelegen hat. Alle Ausführungen der Arbeit, die wörtlich oder sinngemäß übernommen wurden, sind als solche gekennzeichnet.</w:t>
+        <w:t>Ich versichere, dass ich die Studienarbeit ohne fremde Hilfe und ohne Benutzung anderer als der angegebenen Quellen angefertigt habe, und dass die Arbeit in gleicher oder ähnlicher Form noch keiner anderen Prüfungsbehörde vorgelegen hat. Alle Ausführungen der Arbeit, die wörtlich oder sinngemäß übernommen wurden, sind als solche gekennzeichnet.</w:t>
       </w:r>
     </w:p>
     <w:sectPr>
@@ -3227,7 +3221,7 @@
           <w:rPr>
             <w:noProof/>
           </w:rPr>
-          <w:t>2</w:t>
+          <w:t>6</w:t>
         </w:r>
         <w:r>
           <w:fldChar w:fldCharType="end"/>
@@ -5375,7 +5369,7 @@
 </file>
 
 <file path=customXml/itemProps1.xml><?xml version="1.0" encoding="utf-8"?>
-<ds:datastoreItem xmlns:ds="http://schemas.openxmlformats.org/officeDocument/2006/customXml" ds:itemID="{E5BC92C7-F1C1-4AA7-ACC0-546141454101}">
+<ds:datastoreItem xmlns:ds="http://schemas.openxmlformats.org/officeDocument/2006/customXml" ds:itemID="{C9A7B1DC-80D7-47D6-A50D-308B20BD9710}">
   <ds:schemaRefs>
     <ds:schemaRef ds:uri="http://schemas.openxmlformats.org/officeDocument/2006/bibliography"/>
   </ds:schemaRefs>

</xml_diff>

<commit_message>
Code Kommentare und Doku
</commit_message>
<xml_diff>
--- a/EmailProgramm/Dokumentation Studienarbeit EmailProgramm DanielGlaser.docx
+++ b/EmailProgramm/Dokumentation Studienarbeit EmailProgramm DanielGlaser.docx
@@ -123,7 +123,6 @@
         <w:rPr>
           <w:b/>
           <w:bCs/>
-          <w:sz w:val="22"/>
         </w:rPr>
       </w:sdtEndPr>
       <w:sdtContent>
@@ -161,7 +160,7 @@
           <w:r>
             <w:fldChar w:fldCharType="separate"/>
           </w:r>
-          <w:hyperlink w:anchor="_Toc473401494" w:history="1">
+          <w:hyperlink w:anchor="_Toc473463779" w:history="1">
             <w:r>
               <w:rPr>
                 <w:rStyle w:val="Hyperlink"/>
@@ -203,7 +202,7 @@
                 <w:noProof/>
                 <w:webHidden/>
               </w:rPr>
-              <w:instrText xml:space="preserve"> PAGEREF _Toc473401494 \h </w:instrText>
+              <w:instrText xml:space="preserve"> PAGEREF _Toc473463779 \h </w:instrText>
             </w:r>
             <w:r>
               <w:rPr>
@@ -247,7 +246,7 @@
               <w:lang w:eastAsia="de-DE"/>
             </w:rPr>
           </w:pPr>
-          <w:hyperlink w:anchor="_Toc473401495" w:history="1">
+          <w:hyperlink w:anchor="_Toc473463780" w:history="1">
             <w:r>
               <w:rPr>
                 <w:rStyle w:val="Hyperlink"/>
@@ -289,7 +288,7 @@
                 <w:noProof/>
                 <w:webHidden/>
               </w:rPr>
-              <w:instrText xml:space="preserve"> PAGEREF _Toc473401495 \h </w:instrText>
+              <w:instrText xml:space="preserve"> PAGEREF _Toc473463780 \h </w:instrText>
             </w:r>
             <w:r>
               <w:rPr>
@@ -333,7 +332,7 @@
               <w:lang w:eastAsia="de-DE"/>
             </w:rPr>
           </w:pPr>
-          <w:hyperlink w:anchor="_Toc473401496" w:history="1">
+          <w:hyperlink w:anchor="_Toc473463781" w:history="1">
             <w:r>
               <w:rPr>
                 <w:rStyle w:val="Hyperlink"/>
@@ -375,7 +374,7 @@
                 <w:noProof/>
                 <w:webHidden/>
               </w:rPr>
-              <w:instrText xml:space="preserve"> PAGEREF _Toc473401496 \h </w:instrText>
+              <w:instrText xml:space="preserve"> PAGEREF _Toc473463781 \h </w:instrText>
             </w:r>
             <w:r>
               <w:rPr>
@@ -419,7 +418,7 @@
               <w:lang w:eastAsia="de-DE"/>
             </w:rPr>
           </w:pPr>
-          <w:hyperlink w:anchor="_Toc473401497" w:history="1">
+          <w:hyperlink w:anchor="_Toc473463782" w:history="1">
             <w:r>
               <w:rPr>
                 <w:rStyle w:val="Hyperlink"/>
@@ -461,7 +460,7 @@
                 <w:noProof/>
                 <w:webHidden/>
               </w:rPr>
-              <w:instrText xml:space="preserve"> PAGEREF _Toc473401497 \h </w:instrText>
+              <w:instrText xml:space="preserve"> PAGEREF _Toc473463782 \h </w:instrText>
             </w:r>
             <w:r>
               <w:rPr>
@@ -505,7 +504,7 @@
               <w:lang w:eastAsia="de-DE"/>
             </w:rPr>
           </w:pPr>
-          <w:hyperlink w:anchor="_Toc473401498" w:history="1">
+          <w:hyperlink w:anchor="_Toc473463783" w:history="1">
             <w:r>
               <w:rPr>
                 <w:rStyle w:val="Hyperlink"/>
@@ -547,7 +546,7 @@
                 <w:noProof/>
                 <w:webHidden/>
               </w:rPr>
-              <w:instrText xml:space="preserve"> PAGEREF _Toc473401498 \h </w:instrText>
+              <w:instrText xml:space="preserve"> PAGEREF _Toc473463783 \h </w:instrText>
             </w:r>
             <w:r>
               <w:rPr>
@@ -591,7 +590,7 @@
               <w:lang w:eastAsia="de-DE"/>
             </w:rPr>
           </w:pPr>
-          <w:hyperlink w:anchor="_Toc473401499" w:history="1">
+          <w:hyperlink w:anchor="_Toc473463784" w:history="1">
             <w:r>
               <w:rPr>
                 <w:rStyle w:val="Hyperlink"/>
@@ -633,7 +632,7 @@
                 <w:noProof/>
                 <w:webHidden/>
               </w:rPr>
-              <w:instrText xml:space="preserve"> PAGEREF _Toc473401499 \h </w:instrText>
+              <w:instrText xml:space="preserve"> PAGEREF _Toc473463784 \h </w:instrText>
             </w:r>
             <w:r>
               <w:rPr>
@@ -677,7 +676,7 @@
               <w:lang w:eastAsia="de-DE"/>
             </w:rPr>
           </w:pPr>
-          <w:hyperlink w:anchor="_Toc473401500" w:history="1">
+          <w:hyperlink w:anchor="_Toc473463785" w:history="1">
             <w:r>
               <w:rPr>
                 <w:rStyle w:val="Hyperlink"/>
@@ -719,7 +718,7 @@
                 <w:noProof/>
                 <w:webHidden/>
               </w:rPr>
-              <w:instrText xml:space="preserve"> PAGEREF _Toc473401500 \h </w:instrText>
+              <w:instrText xml:space="preserve"> PAGEREF _Toc473463785 \h </w:instrText>
             </w:r>
             <w:r>
               <w:rPr>
@@ -763,7 +762,7 @@
               <w:lang w:eastAsia="de-DE"/>
             </w:rPr>
           </w:pPr>
-          <w:hyperlink w:anchor="_Toc473401501" w:history="1">
+          <w:hyperlink w:anchor="_Toc473463786" w:history="1">
             <w:r>
               <w:rPr>
                 <w:rStyle w:val="Hyperlink"/>
@@ -805,7 +804,7 @@
                 <w:noProof/>
                 <w:webHidden/>
               </w:rPr>
-              <w:instrText xml:space="preserve"> PAGEREF _Toc473401501 \h </w:instrText>
+              <w:instrText xml:space="preserve"> PAGEREF _Toc473463786 \h </w:instrText>
             </w:r>
             <w:r>
               <w:rPr>
@@ -849,7 +848,7 @@
               <w:lang w:eastAsia="de-DE"/>
             </w:rPr>
           </w:pPr>
-          <w:hyperlink w:anchor="_Toc473401502" w:history="1">
+          <w:hyperlink w:anchor="_Toc473463787" w:history="1">
             <w:r>
               <w:rPr>
                 <w:rStyle w:val="Hyperlink"/>
@@ -891,7 +890,7 @@
                 <w:noProof/>
                 <w:webHidden/>
               </w:rPr>
-              <w:instrText xml:space="preserve"> PAGEREF _Toc473401502 \h </w:instrText>
+              <w:instrText xml:space="preserve"> PAGEREF _Toc473463787 \h </w:instrText>
             </w:r>
             <w:r>
               <w:rPr>
@@ -935,7 +934,7 @@
               <w:lang w:eastAsia="de-DE"/>
             </w:rPr>
           </w:pPr>
-          <w:hyperlink w:anchor="_Toc473401503" w:history="1">
+          <w:hyperlink w:anchor="_Toc473463788" w:history="1">
             <w:r>
               <w:rPr>
                 <w:rStyle w:val="Hyperlink"/>
@@ -956,7 +955,7 @@
                 <w:rStyle w:val="Hyperlink"/>
                 <w:noProof/>
               </w:rPr>
-              <w:t>Account anlegen</w:t>
+              <w:t>Hauptfenster</w:t>
             </w:r>
             <w:r>
               <w:rPr>
@@ -977,7 +976,7 @@
                 <w:noProof/>
                 <w:webHidden/>
               </w:rPr>
-              <w:instrText xml:space="preserve"> PAGEREF _Toc473401503 \h </w:instrText>
+              <w:instrText xml:space="preserve"> PAGEREF _Toc473463788 \h </w:instrText>
             </w:r>
             <w:r>
               <w:rPr>
@@ -1021,7 +1020,7 @@
               <w:lang w:eastAsia="de-DE"/>
             </w:rPr>
           </w:pPr>
-          <w:hyperlink w:anchor="_Toc473401504" w:history="1">
+          <w:hyperlink w:anchor="_Toc473463789" w:history="1">
             <w:r>
               <w:rPr>
                 <w:rStyle w:val="Hyperlink"/>
@@ -1042,6 +1041,178 @@
                 <w:rStyle w:val="Hyperlink"/>
                 <w:noProof/>
               </w:rPr>
+              <w:t>Optionen</w:t>
+            </w:r>
+            <w:r>
+              <w:rPr>
+                <w:noProof/>
+                <w:webHidden/>
+              </w:rPr>
+              <w:tab/>
+            </w:r>
+            <w:r>
+              <w:rPr>
+                <w:noProof/>
+                <w:webHidden/>
+              </w:rPr>
+              <w:fldChar w:fldCharType="begin"/>
+            </w:r>
+            <w:r>
+              <w:rPr>
+                <w:noProof/>
+                <w:webHidden/>
+              </w:rPr>
+              <w:instrText xml:space="preserve"> PAGEREF _Toc473463789 \h </w:instrText>
+            </w:r>
+            <w:r>
+              <w:rPr>
+                <w:noProof/>
+                <w:webHidden/>
+              </w:rPr>
+            </w:r>
+            <w:r>
+              <w:rPr>
+                <w:noProof/>
+                <w:webHidden/>
+              </w:rPr>
+              <w:fldChar w:fldCharType="separate"/>
+            </w:r>
+            <w:r>
+              <w:rPr>
+                <w:noProof/>
+                <w:webHidden/>
+              </w:rPr>
+              <w:t>6</w:t>
+            </w:r>
+            <w:r>
+              <w:rPr>
+                <w:noProof/>
+                <w:webHidden/>
+              </w:rPr>
+              <w:fldChar w:fldCharType="end"/>
+            </w:r>
+          </w:hyperlink>
+        </w:p>
+        <w:p>
+          <w:pPr>
+            <w:pStyle w:val="Verzeichnis3"/>
+            <w:tabs>
+              <w:tab w:val="left" w:pos="1100"/>
+              <w:tab w:val="right" w:leader="dot" w:pos="9062"/>
+            </w:tabs>
+            <w:rPr>
+              <w:noProof/>
+              <w:szCs w:val="22"/>
+              <w:lang w:eastAsia="de-DE"/>
+            </w:rPr>
+          </w:pPr>
+          <w:hyperlink w:anchor="_Toc473463790" w:history="1">
+            <w:r>
+              <w:rPr>
+                <w:rStyle w:val="Hyperlink"/>
+                <w:noProof/>
+              </w:rPr>
+              <w:t>4.2.1</w:t>
+            </w:r>
+            <w:r>
+              <w:rPr>
+                <w:noProof/>
+                <w:szCs w:val="22"/>
+                <w:lang w:eastAsia="de-DE"/>
+              </w:rPr>
+              <w:tab/>
+            </w:r>
+            <w:r>
+              <w:rPr>
+                <w:rStyle w:val="Hyperlink"/>
+                <w:noProof/>
+              </w:rPr>
+              <w:t>Account anlegen</w:t>
+            </w:r>
+            <w:r>
+              <w:rPr>
+                <w:noProof/>
+                <w:webHidden/>
+              </w:rPr>
+              <w:tab/>
+            </w:r>
+            <w:r>
+              <w:rPr>
+                <w:noProof/>
+                <w:webHidden/>
+              </w:rPr>
+              <w:fldChar w:fldCharType="begin"/>
+            </w:r>
+            <w:r>
+              <w:rPr>
+                <w:noProof/>
+                <w:webHidden/>
+              </w:rPr>
+              <w:instrText xml:space="preserve"> PAGEREF _Toc473463790 \h </w:instrText>
+            </w:r>
+            <w:r>
+              <w:rPr>
+                <w:noProof/>
+                <w:webHidden/>
+              </w:rPr>
+            </w:r>
+            <w:r>
+              <w:rPr>
+                <w:noProof/>
+                <w:webHidden/>
+              </w:rPr>
+              <w:fldChar w:fldCharType="separate"/>
+            </w:r>
+            <w:r>
+              <w:rPr>
+                <w:noProof/>
+                <w:webHidden/>
+              </w:rPr>
+              <w:t>6</w:t>
+            </w:r>
+            <w:r>
+              <w:rPr>
+                <w:noProof/>
+                <w:webHidden/>
+              </w:rPr>
+              <w:fldChar w:fldCharType="end"/>
+            </w:r>
+          </w:hyperlink>
+        </w:p>
+        <w:p>
+          <w:pPr>
+            <w:pStyle w:val="Verzeichnis3"/>
+            <w:tabs>
+              <w:tab w:val="left" w:pos="1100"/>
+              <w:tab w:val="right" w:leader="dot" w:pos="9062"/>
+            </w:tabs>
+            <w:rPr>
+              <w:noProof/>
+              <w:szCs w:val="22"/>
+              <w:lang w:eastAsia="de-DE"/>
+            </w:rPr>
+          </w:pPr>
+          <w:hyperlink w:anchor="_Toc473463791" w:history="1">
+            <w:r>
+              <w:rPr>
+                <w:rStyle w:val="Hyperlink"/>
+                <w:noProof/>
+              </w:rPr>
+              <w:t>4.2.2</w:t>
+            </w:r>
+            <w:r>
+              <w:rPr>
+                <w:noProof/>
+                <w:szCs w:val="22"/>
+                <w:lang w:eastAsia="de-DE"/>
+              </w:rPr>
+              <w:tab/>
+            </w:r>
+            <w:r>
+              <w:rPr>
+                <w:rStyle w:val="Hyperlink"/>
+                <w:noProof/>
+              </w:rPr>
               <w:t>Account bearbeiten</w:t>
             </w:r>
             <w:r>
@@ -1063,7 +1234,7 @@
                 <w:noProof/>
                 <w:webHidden/>
               </w:rPr>
-              <w:instrText xml:space="preserve"> PAGEREF _Toc473401504 \h </w:instrText>
+              <w:instrText xml:space="preserve"> PAGEREF _Toc473463791 \h </w:instrText>
             </w:r>
             <w:r>
               <w:rPr>
@@ -1084,6 +1255,178 @@
                 <w:webHidden/>
               </w:rPr>
               <w:t>6</w:t>
+            </w:r>
+            <w:r>
+              <w:rPr>
+                <w:noProof/>
+                <w:webHidden/>
+              </w:rPr>
+              <w:fldChar w:fldCharType="end"/>
+            </w:r>
+          </w:hyperlink>
+        </w:p>
+        <w:p>
+          <w:pPr>
+            <w:pStyle w:val="Verzeichnis3"/>
+            <w:tabs>
+              <w:tab w:val="left" w:pos="1100"/>
+              <w:tab w:val="right" w:leader="dot" w:pos="9062"/>
+            </w:tabs>
+            <w:rPr>
+              <w:noProof/>
+              <w:szCs w:val="22"/>
+              <w:lang w:eastAsia="de-DE"/>
+            </w:rPr>
+          </w:pPr>
+          <w:hyperlink w:anchor="_Toc473463792" w:history="1">
+            <w:r>
+              <w:rPr>
+                <w:rStyle w:val="Hyperlink"/>
+                <w:noProof/>
+              </w:rPr>
+              <w:t>4.2.3</w:t>
+            </w:r>
+            <w:r>
+              <w:rPr>
+                <w:noProof/>
+                <w:szCs w:val="22"/>
+                <w:lang w:eastAsia="de-DE"/>
+              </w:rPr>
+              <w:tab/>
+            </w:r>
+            <w:r>
+              <w:rPr>
+                <w:rStyle w:val="Hyperlink"/>
+                <w:noProof/>
+              </w:rPr>
+              <w:t>Account als Standard definieren</w:t>
+            </w:r>
+            <w:r>
+              <w:rPr>
+                <w:noProof/>
+                <w:webHidden/>
+              </w:rPr>
+              <w:tab/>
+            </w:r>
+            <w:r>
+              <w:rPr>
+                <w:noProof/>
+                <w:webHidden/>
+              </w:rPr>
+              <w:fldChar w:fldCharType="begin"/>
+            </w:r>
+            <w:r>
+              <w:rPr>
+                <w:noProof/>
+                <w:webHidden/>
+              </w:rPr>
+              <w:instrText xml:space="preserve"> PAGEREF _Toc473463792 \h </w:instrText>
+            </w:r>
+            <w:r>
+              <w:rPr>
+                <w:noProof/>
+                <w:webHidden/>
+              </w:rPr>
+            </w:r>
+            <w:r>
+              <w:rPr>
+                <w:noProof/>
+                <w:webHidden/>
+              </w:rPr>
+              <w:fldChar w:fldCharType="separate"/>
+            </w:r>
+            <w:r>
+              <w:rPr>
+                <w:noProof/>
+                <w:webHidden/>
+              </w:rPr>
+              <w:t>7</w:t>
+            </w:r>
+            <w:r>
+              <w:rPr>
+                <w:noProof/>
+                <w:webHidden/>
+              </w:rPr>
+              <w:fldChar w:fldCharType="end"/>
+            </w:r>
+          </w:hyperlink>
+        </w:p>
+        <w:p>
+          <w:pPr>
+            <w:pStyle w:val="Verzeichnis3"/>
+            <w:tabs>
+              <w:tab w:val="left" w:pos="1100"/>
+              <w:tab w:val="right" w:leader="dot" w:pos="9062"/>
+            </w:tabs>
+            <w:rPr>
+              <w:noProof/>
+              <w:szCs w:val="22"/>
+              <w:lang w:eastAsia="de-DE"/>
+            </w:rPr>
+          </w:pPr>
+          <w:hyperlink w:anchor="_Toc473463793" w:history="1">
+            <w:r>
+              <w:rPr>
+                <w:rStyle w:val="Hyperlink"/>
+                <w:noProof/>
+              </w:rPr>
+              <w:t>4.2.4</w:t>
+            </w:r>
+            <w:r>
+              <w:rPr>
+                <w:noProof/>
+                <w:szCs w:val="22"/>
+                <w:lang w:eastAsia="de-DE"/>
+              </w:rPr>
+              <w:tab/>
+            </w:r>
+            <w:r>
+              <w:rPr>
+                <w:rStyle w:val="Hyperlink"/>
+                <w:noProof/>
+              </w:rPr>
+              <w:t>Account löschen</w:t>
+            </w:r>
+            <w:r>
+              <w:rPr>
+                <w:noProof/>
+                <w:webHidden/>
+              </w:rPr>
+              <w:tab/>
+            </w:r>
+            <w:r>
+              <w:rPr>
+                <w:noProof/>
+                <w:webHidden/>
+              </w:rPr>
+              <w:fldChar w:fldCharType="begin"/>
+            </w:r>
+            <w:r>
+              <w:rPr>
+                <w:noProof/>
+                <w:webHidden/>
+              </w:rPr>
+              <w:instrText xml:space="preserve"> PAGEREF _Toc473463793 \h </w:instrText>
+            </w:r>
+            <w:r>
+              <w:rPr>
+                <w:noProof/>
+                <w:webHidden/>
+              </w:rPr>
+            </w:r>
+            <w:r>
+              <w:rPr>
+                <w:noProof/>
+                <w:webHidden/>
+              </w:rPr>
+              <w:fldChar w:fldCharType="separate"/>
+            </w:r>
+            <w:r>
+              <w:rPr>
+                <w:noProof/>
+                <w:webHidden/>
+              </w:rPr>
+              <w:t>7</w:t>
             </w:r>
             <w:r>
               <w:rPr>
@@ -1107,7 +1450,7 @@
               <w:lang w:eastAsia="de-DE"/>
             </w:rPr>
           </w:pPr>
-          <w:hyperlink w:anchor="_Toc473401505" w:history="1">
+          <w:hyperlink w:anchor="_Toc473463794" w:history="1">
             <w:r>
               <w:rPr>
                 <w:rStyle w:val="Hyperlink"/>
@@ -1149,7 +1492,7 @@
                 <w:noProof/>
                 <w:webHidden/>
               </w:rPr>
-              <w:instrText xml:space="preserve"> PAGEREF _Toc473401505 \h </w:instrText>
+              <w:instrText xml:space="preserve"> PAGEREF _Toc473463794 \h </w:instrText>
             </w:r>
             <w:r>
               <w:rPr>
@@ -1169,7 +1512,7 @@
                 <w:noProof/>
                 <w:webHidden/>
               </w:rPr>
-              <w:t>6</w:t>
+              <w:t>7</w:t>
             </w:r>
             <w:r>
               <w:rPr>
@@ -1193,7 +1536,7 @@
               <w:lang w:eastAsia="de-DE"/>
             </w:rPr>
           </w:pPr>
-          <w:hyperlink w:anchor="_Toc473401506" w:history="1">
+          <w:hyperlink w:anchor="_Toc473463795" w:history="1">
             <w:r>
               <w:rPr>
                 <w:rStyle w:val="Hyperlink"/>
@@ -1235,7 +1578,7 @@
                 <w:noProof/>
                 <w:webHidden/>
               </w:rPr>
-              <w:instrText xml:space="preserve"> PAGEREF _Toc473401506 \h </w:instrText>
+              <w:instrText xml:space="preserve"> PAGEREF _Toc473463795 \h </w:instrText>
             </w:r>
             <w:r>
               <w:rPr>
@@ -1255,7 +1598,351 @@
                 <w:noProof/>
                 <w:webHidden/>
               </w:rPr>
-              <w:t>6</w:t>
+              <w:t>7</w:t>
+            </w:r>
+            <w:r>
+              <w:rPr>
+                <w:noProof/>
+                <w:webHidden/>
+              </w:rPr>
+              <w:fldChar w:fldCharType="end"/>
+            </w:r>
+          </w:hyperlink>
+        </w:p>
+        <w:p>
+          <w:pPr>
+            <w:pStyle w:val="Verzeichnis2"/>
+            <w:tabs>
+              <w:tab w:val="left" w:pos="880"/>
+              <w:tab w:val="right" w:leader="dot" w:pos="9062"/>
+            </w:tabs>
+            <w:rPr>
+              <w:noProof/>
+              <w:szCs w:val="22"/>
+              <w:lang w:eastAsia="de-DE"/>
+            </w:rPr>
+          </w:pPr>
+          <w:hyperlink w:anchor="_Toc473463796" w:history="1">
+            <w:r>
+              <w:rPr>
+                <w:rStyle w:val="Hyperlink"/>
+                <w:noProof/>
+              </w:rPr>
+              <w:t>4.5</w:t>
+            </w:r>
+            <w:r>
+              <w:rPr>
+                <w:noProof/>
+                <w:szCs w:val="22"/>
+                <w:lang w:eastAsia="de-DE"/>
+              </w:rPr>
+              <w:tab/>
+            </w:r>
+            <w:r>
+              <w:rPr>
+                <w:rStyle w:val="Hyperlink"/>
+                <w:noProof/>
+              </w:rPr>
+              <w:t>Emails anschauen</w:t>
+            </w:r>
+            <w:r>
+              <w:rPr>
+                <w:noProof/>
+                <w:webHidden/>
+              </w:rPr>
+              <w:tab/>
+            </w:r>
+            <w:r>
+              <w:rPr>
+                <w:noProof/>
+                <w:webHidden/>
+              </w:rPr>
+              <w:fldChar w:fldCharType="begin"/>
+            </w:r>
+            <w:r>
+              <w:rPr>
+                <w:noProof/>
+                <w:webHidden/>
+              </w:rPr>
+              <w:instrText xml:space="preserve"> PAGEREF _Toc473463796 \h </w:instrText>
+            </w:r>
+            <w:r>
+              <w:rPr>
+                <w:noProof/>
+                <w:webHidden/>
+              </w:rPr>
+            </w:r>
+            <w:r>
+              <w:rPr>
+                <w:noProof/>
+                <w:webHidden/>
+              </w:rPr>
+              <w:fldChar w:fldCharType="separate"/>
+            </w:r>
+            <w:r>
+              <w:rPr>
+                <w:noProof/>
+                <w:webHidden/>
+              </w:rPr>
+              <w:t>7</w:t>
+            </w:r>
+            <w:r>
+              <w:rPr>
+                <w:noProof/>
+                <w:webHidden/>
+              </w:rPr>
+              <w:fldChar w:fldCharType="end"/>
+            </w:r>
+          </w:hyperlink>
+        </w:p>
+        <w:p>
+          <w:pPr>
+            <w:pStyle w:val="Verzeichnis3"/>
+            <w:tabs>
+              <w:tab w:val="left" w:pos="1100"/>
+              <w:tab w:val="right" w:leader="dot" w:pos="9062"/>
+            </w:tabs>
+            <w:rPr>
+              <w:noProof/>
+              <w:szCs w:val="22"/>
+              <w:lang w:eastAsia="de-DE"/>
+            </w:rPr>
+          </w:pPr>
+          <w:hyperlink w:anchor="_Toc473463797" w:history="1">
+            <w:r>
+              <w:rPr>
+                <w:rStyle w:val="Hyperlink"/>
+                <w:noProof/>
+              </w:rPr>
+              <w:t>4.5.1</w:t>
+            </w:r>
+            <w:r>
+              <w:rPr>
+                <w:noProof/>
+                <w:szCs w:val="22"/>
+                <w:lang w:eastAsia="de-DE"/>
+              </w:rPr>
+              <w:tab/>
+            </w:r>
+            <w:r>
+              <w:rPr>
+                <w:rStyle w:val="Hyperlink"/>
+                <w:noProof/>
+              </w:rPr>
+              <w:t>Email beantworten</w:t>
+            </w:r>
+            <w:r>
+              <w:rPr>
+                <w:noProof/>
+                <w:webHidden/>
+              </w:rPr>
+              <w:tab/>
+            </w:r>
+            <w:r>
+              <w:rPr>
+                <w:noProof/>
+                <w:webHidden/>
+              </w:rPr>
+              <w:fldChar w:fldCharType="begin"/>
+            </w:r>
+            <w:r>
+              <w:rPr>
+                <w:noProof/>
+                <w:webHidden/>
+              </w:rPr>
+              <w:instrText xml:space="preserve"> PAGEREF _Toc473463797 \h </w:instrText>
+            </w:r>
+            <w:r>
+              <w:rPr>
+                <w:noProof/>
+                <w:webHidden/>
+              </w:rPr>
+            </w:r>
+            <w:r>
+              <w:rPr>
+                <w:noProof/>
+                <w:webHidden/>
+              </w:rPr>
+              <w:fldChar w:fldCharType="separate"/>
+            </w:r>
+            <w:r>
+              <w:rPr>
+                <w:noProof/>
+                <w:webHidden/>
+              </w:rPr>
+              <w:t>7</w:t>
+            </w:r>
+            <w:r>
+              <w:rPr>
+                <w:noProof/>
+                <w:webHidden/>
+              </w:rPr>
+              <w:fldChar w:fldCharType="end"/>
+            </w:r>
+          </w:hyperlink>
+        </w:p>
+        <w:p>
+          <w:pPr>
+            <w:pStyle w:val="Verzeichnis3"/>
+            <w:tabs>
+              <w:tab w:val="left" w:pos="1100"/>
+              <w:tab w:val="right" w:leader="dot" w:pos="9062"/>
+            </w:tabs>
+            <w:rPr>
+              <w:noProof/>
+              <w:szCs w:val="22"/>
+              <w:lang w:eastAsia="de-DE"/>
+            </w:rPr>
+          </w:pPr>
+          <w:hyperlink w:anchor="_Toc473463798" w:history="1">
+            <w:r>
+              <w:rPr>
+                <w:rStyle w:val="Hyperlink"/>
+                <w:noProof/>
+              </w:rPr>
+              <w:t>4.5.2</w:t>
+            </w:r>
+            <w:r>
+              <w:rPr>
+                <w:noProof/>
+                <w:szCs w:val="22"/>
+                <w:lang w:eastAsia="de-DE"/>
+              </w:rPr>
+              <w:tab/>
+            </w:r>
+            <w:r>
+              <w:rPr>
+                <w:rStyle w:val="Hyperlink"/>
+                <w:noProof/>
+              </w:rPr>
+              <w:t>Email weiterleiten</w:t>
+            </w:r>
+            <w:r>
+              <w:rPr>
+                <w:noProof/>
+                <w:webHidden/>
+              </w:rPr>
+              <w:tab/>
+            </w:r>
+            <w:r>
+              <w:rPr>
+                <w:noProof/>
+                <w:webHidden/>
+              </w:rPr>
+              <w:fldChar w:fldCharType="begin"/>
+            </w:r>
+            <w:r>
+              <w:rPr>
+                <w:noProof/>
+                <w:webHidden/>
+              </w:rPr>
+              <w:instrText xml:space="preserve"> PAGEREF _Toc473463798 \h </w:instrText>
+            </w:r>
+            <w:r>
+              <w:rPr>
+                <w:noProof/>
+                <w:webHidden/>
+              </w:rPr>
+            </w:r>
+            <w:r>
+              <w:rPr>
+                <w:noProof/>
+                <w:webHidden/>
+              </w:rPr>
+              <w:fldChar w:fldCharType="separate"/>
+            </w:r>
+            <w:r>
+              <w:rPr>
+                <w:noProof/>
+                <w:webHidden/>
+              </w:rPr>
+              <w:t>7</w:t>
+            </w:r>
+            <w:r>
+              <w:rPr>
+                <w:noProof/>
+                <w:webHidden/>
+              </w:rPr>
+              <w:fldChar w:fldCharType="end"/>
+            </w:r>
+          </w:hyperlink>
+        </w:p>
+        <w:p>
+          <w:pPr>
+            <w:pStyle w:val="Verzeichnis3"/>
+            <w:tabs>
+              <w:tab w:val="left" w:pos="1100"/>
+              <w:tab w:val="right" w:leader="dot" w:pos="9062"/>
+            </w:tabs>
+            <w:rPr>
+              <w:noProof/>
+              <w:szCs w:val="22"/>
+              <w:lang w:eastAsia="de-DE"/>
+            </w:rPr>
+          </w:pPr>
+          <w:hyperlink w:anchor="_Toc473463799" w:history="1">
+            <w:r>
+              <w:rPr>
+                <w:rStyle w:val="Hyperlink"/>
+                <w:noProof/>
+              </w:rPr>
+              <w:t>4.5.3</w:t>
+            </w:r>
+            <w:r>
+              <w:rPr>
+                <w:noProof/>
+                <w:szCs w:val="22"/>
+                <w:lang w:eastAsia="de-DE"/>
+              </w:rPr>
+              <w:tab/>
+            </w:r>
+            <w:r>
+              <w:rPr>
+                <w:rStyle w:val="Hyperlink"/>
+                <w:noProof/>
+              </w:rPr>
+              <w:t>Email als ungelesen markieren</w:t>
+            </w:r>
+            <w:r>
+              <w:rPr>
+                <w:noProof/>
+                <w:webHidden/>
+              </w:rPr>
+              <w:tab/>
+            </w:r>
+            <w:r>
+              <w:rPr>
+                <w:noProof/>
+                <w:webHidden/>
+              </w:rPr>
+              <w:fldChar w:fldCharType="begin"/>
+            </w:r>
+            <w:r>
+              <w:rPr>
+                <w:noProof/>
+                <w:webHidden/>
+              </w:rPr>
+              <w:instrText xml:space="preserve"> PAGEREF _Toc473463799 \h </w:instrText>
+            </w:r>
+            <w:r>
+              <w:rPr>
+                <w:noProof/>
+                <w:webHidden/>
+              </w:rPr>
+            </w:r>
+            <w:r>
+              <w:rPr>
+                <w:noProof/>
+                <w:webHidden/>
+              </w:rPr>
+              <w:fldChar w:fldCharType="separate"/>
+            </w:r>
+            <w:r>
+              <w:rPr>
+                <w:noProof/>
+                <w:webHidden/>
+              </w:rPr>
+              <w:t>7</w:t>
             </w:r>
             <w:r>
               <w:rPr>
@@ -1279,7 +1966,7 @@
               <w:lang w:eastAsia="de-DE"/>
             </w:rPr>
           </w:pPr>
-          <w:hyperlink w:anchor="_Toc473401507" w:history="1">
+          <w:hyperlink w:anchor="_Toc473463800" w:history="1">
             <w:r>
               <w:rPr>
                 <w:rStyle w:val="Hyperlink"/>
@@ -1321,7 +2008,7 @@
                 <w:noProof/>
                 <w:webHidden/>
               </w:rPr>
-              <w:instrText xml:space="preserve"> PAGEREF _Toc473401507 \h </w:instrText>
+              <w:instrText xml:space="preserve"> PAGEREF _Toc473463800 \h </w:instrText>
             </w:r>
             <w:r>
               <w:rPr>
@@ -1341,7 +2028,7 @@
                 <w:noProof/>
                 <w:webHidden/>
               </w:rPr>
-              <w:t>7</w:t>
+              <w:t>8</w:t>
             </w:r>
             <w:r>
               <w:rPr>
@@ -1365,7 +2052,7 @@
               <w:lang w:eastAsia="de-DE"/>
             </w:rPr>
           </w:pPr>
-          <w:hyperlink w:anchor="_Toc473401508" w:history="1">
+          <w:hyperlink w:anchor="_Toc473463801" w:history="1">
             <w:r>
               <w:rPr>
                 <w:rStyle w:val="Hyperlink"/>
@@ -1407,7 +2094,7 @@
                 <w:noProof/>
                 <w:webHidden/>
               </w:rPr>
-              <w:instrText xml:space="preserve"> PAGEREF _Toc473401508 \h </w:instrText>
+              <w:instrText xml:space="preserve"> PAGEREF _Toc473463801 \h </w:instrText>
             </w:r>
             <w:r>
               <w:rPr>
@@ -1427,7 +2114,7 @@
                 <w:noProof/>
                 <w:webHidden/>
               </w:rPr>
-              <w:t>7</w:t>
+              <w:t>8</w:t>
             </w:r>
             <w:r>
               <w:rPr>
@@ -1451,7 +2138,7 @@
               <w:lang w:eastAsia="de-DE"/>
             </w:rPr>
           </w:pPr>
-          <w:hyperlink w:anchor="_Toc473401509" w:history="1">
+          <w:hyperlink w:anchor="_Toc473463802" w:history="1">
             <w:r>
               <w:rPr>
                 <w:rStyle w:val="Hyperlink"/>
@@ -1493,7 +2180,7 @@
                 <w:noProof/>
                 <w:webHidden/>
               </w:rPr>
-              <w:instrText xml:space="preserve"> PAGEREF _Toc473401509 \h </w:instrText>
+              <w:instrText xml:space="preserve"> PAGEREF _Toc473463802 \h </w:instrText>
             </w:r>
             <w:r>
               <w:rPr>
@@ -1513,7 +2200,7 @@
                 <w:noProof/>
                 <w:webHidden/>
               </w:rPr>
-              <w:t>7</w:t>
+              <w:t>8</w:t>
             </w:r>
             <w:r>
               <w:rPr>
@@ -1537,7 +2224,7 @@
               <w:lang w:eastAsia="de-DE"/>
             </w:rPr>
           </w:pPr>
-          <w:hyperlink w:anchor="_Toc473401510" w:history="1">
+          <w:hyperlink w:anchor="_Toc473463803" w:history="1">
             <w:r>
               <w:rPr>
                 <w:rStyle w:val="Hyperlink"/>
@@ -1579,7 +2266,7 @@
                 <w:noProof/>
                 <w:webHidden/>
               </w:rPr>
-              <w:instrText xml:space="preserve"> PAGEREF _Toc473401510 \h </w:instrText>
+              <w:instrText xml:space="preserve"> PAGEREF _Toc473463803 \h </w:instrText>
             </w:r>
             <w:r>
               <w:rPr>
@@ -1599,7 +2286,7 @@
                 <w:noProof/>
                 <w:webHidden/>
               </w:rPr>
-              <w:t>7</w:t>
+              <w:t>8</w:t>
             </w:r>
             <w:r>
               <w:rPr>
@@ -1623,7 +2310,7 @@
               <w:lang w:eastAsia="de-DE"/>
             </w:rPr>
           </w:pPr>
-          <w:hyperlink w:anchor="_Toc473401511" w:history="1">
+          <w:hyperlink w:anchor="_Toc473463804" w:history="1">
             <w:r>
               <w:rPr>
                 <w:rStyle w:val="Hyperlink"/>
@@ -1665,7 +2352,7 @@
                 <w:noProof/>
                 <w:webHidden/>
               </w:rPr>
-              <w:instrText xml:space="preserve"> PAGEREF _Toc473401511 \h </w:instrText>
+              <w:instrText xml:space="preserve"> PAGEREF _Toc473463804 \h </w:instrText>
             </w:r>
             <w:r>
               <w:rPr>
@@ -1685,7 +2372,265 @@
                 <w:noProof/>
                 <w:webHidden/>
               </w:rPr>
-              <w:t>7</w:t>
+              <w:t>8</w:t>
+            </w:r>
+            <w:r>
+              <w:rPr>
+                <w:noProof/>
+                <w:webHidden/>
+              </w:rPr>
+              <w:fldChar w:fldCharType="end"/>
+            </w:r>
+          </w:hyperlink>
+        </w:p>
+        <w:p>
+          <w:pPr>
+            <w:pStyle w:val="Verzeichnis3"/>
+            <w:tabs>
+              <w:tab w:val="left" w:pos="1100"/>
+              <w:tab w:val="right" w:leader="dot" w:pos="9062"/>
+            </w:tabs>
+            <w:rPr>
+              <w:noProof/>
+              <w:szCs w:val="22"/>
+              <w:lang w:eastAsia="de-DE"/>
+            </w:rPr>
+          </w:pPr>
+          <w:hyperlink w:anchor="_Toc473463805" w:history="1">
+            <w:r>
+              <w:rPr>
+                <w:rStyle w:val="Hyperlink"/>
+                <w:noProof/>
+              </w:rPr>
+              <w:t>5.2.3</w:t>
+            </w:r>
+            <w:r>
+              <w:rPr>
+                <w:noProof/>
+                <w:szCs w:val="22"/>
+                <w:lang w:eastAsia="de-DE"/>
+              </w:rPr>
+              <w:tab/>
+            </w:r>
+            <w:r>
+              <w:rPr>
+                <w:rStyle w:val="Hyperlink"/>
+                <w:noProof/>
+              </w:rPr>
+              <w:t>Speichern von Anhängen</w:t>
+            </w:r>
+            <w:r>
+              <w:rPr>
+                <w:noProof/>
+                <w:webHidden/>
+              </w:rPr>
+              <w:tab/>
+            </w:r>
+            <w:r>
+              <w:rPr>
+                <w:noProof/>
+                <w:webHidden/>
+              </w:rPr>
+              <w:fldChar w:fldCharType="begin"/>
+            </w:r>
+            <w:r>
+              <w:rPr>
+                <w:noProof/>
+                <w:webHidden/>
+              </w:rPr>
+              <w:instrText xml:space="preserve"> PAGEREF _Toc473463805 \h </w:instrText>
+            </w:r>
+            <w:r>
+              <w:rPr>
+                <w:noProof/>
+                <w:webHidden/>
+              </w:rPr>
+            </w:r>
+            <w:r>
+              <w:rPr>
+                <w:noProof/>
+                <w:webHidden/>
+              </w:rPr>
+              <w:fldChar w:fldCharType="separate"/>
+            </w:r>
+            <w:r>
+              <w:rPr>
+                <w:noProof/>
+                <w:webHidden/>
+              </w:rPr>
+              <w:t>8</w:t>
+            </w:r>
+            <w:r>
+              <w:rPr>
+                <w:noProof/>
+                <w:webHidden/>
+              </w:rPr>
+              <w:fldChar w:fldCharType="end"/>
+            </w:r>
+          </w:hyperlink>
+        </w:p>
+        <w:p>
+          <w:pPr>
+            <w:pStyle w:val="Verzeichnis3"/>
+            <w:tabs>
+              <w:tab w:val="left" w:pos="1100"/>
+              <w:tab w:val="right" w:leader="dot" w:pos="9062"/>
+            </w:tabs>
+            <w:rPr>
+              <w:noProof/>
+              <w:szCs w:val="22"/>
+              <w:lang w:eastAsia="de-DE"/>
+            </w:rPr>
+          </w:pPr>
+          <w:hyperlink w:anchor="_Toc473463806" w:history="1">
+            <w:r>
+              <w:rPr>
+                <w:rStyle w:val="Hyperlink"/>
+                <w:noProof/>
+              </w:rPr>
+              <w:t>5.2.4</w:t>
+            </w:r>
+            <w:r>
+              <w:rPr>
+                <w:noProof/>
+                <w:szCs w:val="22"/>
+                <w:lang w:eastAsia="de-DE"/>
+              </w:rPr>
+              <w:tab/>
+            </w:r>
+            <w:r>
+              <w:rPr>
+                <w:rStyle w:val="Hyperlink"/>
+                <w:noProof/>
+              </w:rPr>
+              <w:t>InvalidOperationException in der doEmailsContainsId</w:t>
+            </w:r>
+            <w:r>
+              <w:rPr>
+                <w:noProof/>
+                <w:webHidden/>
+              </w:rPr>
+              <w:tab/>
+            </w:r>
+            <w:r>
+              <w:rPr>
+                <w:noProof/>
+                <w:webHidden/>
+              </w:rPr>
+              <w:fldChar w:fldCharType="begin"/>
+            </w:r>
+            <w:r>
+              <w:rPr>
+                <w:noProof/>
+                <w:webHidden/>
+              </w:rPr>
+              <w:instrText xml:space="preserve"> PAGEREF _Toc473463806 \h </w:instrText>
+            </w:r>
+            <w:r>
+              <w:rPr>
+                <w:noProof/>
+                <w:webHidden/>
+              </w:rPr>
+            </w:r>
+            <w:r>
+              <w:rPr>
+                <w:noProof/>
+                <w:webHidden/>
+              </w:rPr>
+              <w:fldChar w:fldCharType="separate"/>
+            </w:r>
+            <w:r>
+              <w:rPr>
+                <w:noProof/>
+                <w:webHidden/>
+              </w:rPr>
+              <w:t>8</w:t>
+            </w:r>
+            <w:r>
+              <w:rPr>
+                <w:noProof/>
+                <w:webHidden/>
+              </w:rPr>
+              <w:fldChar w:fldCharType="end"/>
+            </w:r>
+          </w:hyperlink>
+        </w:p>
+        <w:p>
+          <w:pPr>
+            <w:pStyle w:val="Verzeichnis3"/>
+            <w:tabs>
+              <w:tab w:val="left" w:pos="1100"/>
+              <w:tab w:val="right" w:leader="dot" w:pos="9062"/>
+            </w:tabs>
+            <w:rPr>
+              <w:noProof/>
+              <w:szCs w:val="22"/>
+              <w:lang w:eastAsia="de-DE"/>
+            </w:rPr>
+          </w:pPr>
+          <w:hyperlink w:anchor="_Toc473463807" w:history="1">
+            <w:r>
+              <w:rPr>
+                <w:rStyle w:val="Hyperlink"/>
+                <w:noProof/>
+              </w:rPr>
+              <w:t>5.2.5</w:t>
+            </w:r>
+            <w:r>
+              <w:rPr>
+                <w:noProof/>
+                <w:szCs w:val="22"/>
+                <w:lang w:eastAsia="de-DE"/>
+              </w:rPr>
+              <w:tab/>
+            </w:r>
+            <w:r>
+              <w:rPr>
+                <w:rStyle w:val="Hyperlink"/>
+                <w:noProof/>
+              </w:rPr>
+              <w:t>Emails abholen im Gemeinsamer Posteingang</w:t>
+            </w:r>
+            <w:r>
+              <w:rPr>
+                <w:noProof/>
+                <w:webHidden/>
+              </w:rPr>
+              <w:tab/>
+            </w:r>
+            <w:r>
+              <w:rPr>
+                <w:noProof/>
+                <w:webHidden/>
+              </w:rPr>
+              <w:fldChar w:fldCharType="begin"/>
+            </w:r>
+            <w:r>
+              <w:rPr>
+                <w:noProof/>
+                <w:webHidden/>
+              </w:rPr>
+              <w:instrText xml:space="preserve"> PAGEREF _Toc473463807 \h </w:instrText>
+            </w:r>
+            <w:r>
+              <w:rPr>
+                <w:noProof/>
+                <w:webHidden/>
+              </w:rPr>
+            </w:r>
+            <w:r>
+              <w:rPr>
+                <w:noProof/>
+                <w:webHidden/>
+              </w:rPr>
+              <w:fldChar w:fldCharType="separate"/>
+            </w:r>
+            <w:r>
+              <w:rPr>
+                <w:noProof/>
+                <w:webHidden/>
+              </w:rPr>
+              <w:t>8</w:t>
             </w:r>
             <w:r>
               <w:rPr>
@@ -1709,7 +2654,7 @@
               <w:lang w:eastAsia="de-DE"/>
             </w:rPr>
           </w:pPr>
-          <w:hyperlink w:anchor="_Toc473401512" w:history="1">
+          <w:hyperlink w:anchor="_Toc473463808" w:history="1">
             <w:r>
               <w:rPr>
                 <w:rStyle w:val="Hyperlink"/>
@@ -1751,7 +2696,7 @@
                 <w:noProof/>
                 <w:webHidden/>
               </w:rPr>
-              <w:instrText xml:space="preserve"> PAGEREF _Toc473401512 \h </w:instrText>
+              <w:instrText xml:space="preserve"> PAGEREF _Toc473463808 \h </w:instrText>
             </w:r>
             <w:r>
               <w:rPr>
@@ -1771,7 +2716,7 @@
                 <w:noProof/>
                 <w:webHidden/>
               </w:rPr>
-              <w:t>7</w:t>
+              <w:t>8</w:t>
             </w:r>
             <w:r>
               <w:rPr>
@@ -1795,7 +2740,7 @@
               <w:lang w:eastAsia="de-DE"/>
             </w:rPr>
           </w:pPr>
-          <w:hyperlink w:anchor="_Toc473401513" w:history="1">
+          <w:hyperlink w:anchor="_Toc473463809" w:history="1">
             <w:r>
               <w:rPr>
                 <w:rStyle w:val="Hyperlink"/>
@@ -1837,7 +2782,7 @@
                 <w:noProof/>
                 <w:webHidden/>
               </w:rPr>
-              <w:instrText xml:space="preserve"> PAGEREF _Toc473401513 \h </w:instrText>
+              <w:instrText xml:space="preserve"> PAGEREF _Toc473463809 \h </w:instrText>
             </w:r>
             <w:r>
               <w:rPr>
@@ -1857,93 +2802,7 @@
                 <w:noProof/>
                 <w:webHidden/>
               </w:rPr>
-              <w:t>7</w:t>
-            </w:r>
-            <w:r>
-              <w:rPr>
-                <w:noProof/>
-                <w:webHidden/>
-              </w:rPr>
-              <w:fldChar w:fldCharType="end"/>
-            </w:r>
-          </w:hyperlink>
-        </w:p>
-        <w:p>
-          <w:pPr>
-            <w:pStyle w:val="Verzeichnis3"/>
-            <w:tabs>
-              <w:tab w:val="left" w:pos="1100"/>
-              <w:tab w:val="right" w:leader="dot" w:pos="9062"/>
-            </w:tabs>
-            <w:rPr>
-              <w:noProof/>
-              <w:szCs w:val="22"/>
-              <w:lang w:eastAsia="de-DE"/>
-            </w:rPr>
-          </w:pPr>
-          <w:hyperlink w:anchor="_Toc473401514" w:history="1">
-            <w:r>
-              <w:rPr>
-                <w:rStyle w:val="Hyperlink"/>
-                <w:noProof/>
-              </w:rPr>
-              <w:t>5.3.2</w:t>
-            </w:r>
-            <w:r>
-              <w:rPr>
-                <w:noProof/>
-                <w:szCs w:val="22"/>
-                <w:lang w:eastAsia="de-DE"/>
-              </w:rPr>
-              <w:tab/>
-            </w:r>
-            <w:r>
-              <w:rPr>
-                <w:rStyle w:val="Hyperlink"/>
-                <w:noProof/>
-              </w:rPr>
-              <w:t>Kalender</w:t>
-            </w:r>
-            <w:r>
-              <w:rPr>
-                <w:noProof/>
-                <w:webHidden/>
-              </w:rPr>
-              <w:tab/>
-            </w:r>
-            <w:r>
-              <w:rPr>
-                <w:noProof/>
-                <w:webHidden/>
-              </w:rPr>
-              <w:fldChar w:fldCharType="begin"/>
-            </w:r>
-            <w:r>
-              <w:rPr>
-                <w:noProof/>
-                <w:webHidden/>
-              </w:rPr>
-              <w:instrText xml:space="preserve"> PAGEREF _Toc473401514 \h </w:instrText>
-            </w:r>
-            <w:r>
-              <w:rPr>
-                <w:noProof/>
-                <w:webHidden/>
-              </w:rPr>
-            </w:r>
-            <w:r>
-              <w:rPr>
-                <w:noProof/>
-                <w:webHidden/>
-              </w:rPr>
-              <w:fldChar w:fldCharType="separate"/>
-            </w:r>
-            <w:r>
-              <w:rPr>
-                <w:noProof/>
-                <w:webHidden/>
-              </w:rPr>
-              <w:t>7</w:t>
+              <w:t>8</w:t>
             </w:r>
             <w:r>
               <w:rPr>
@@ -1967,7 +2826,7 @@
               <w:lang w:eastAsia="de-DE"/>
             </w:rPr>
           </w:pPr>
-          <w:hyperlink w:anchor="_Toc473401515" w:history="1">
+          <w:hyperlink w:anchor="_Toc473463810" w:history="1">
             <w:r>
               <w:rPr>
                 <w:rStyle w:val="Hyperlink"/>
@@ -2009,7 +2868,7 @@
                 <w:noProof/>
                 <w:webHidden/>
               </w:rPr>
-              <w:instrText xml:space="preserve"> PAGEREF _Toc473401515 \h </w:instrText>
+              <w:instrText xml:space="preserve"> PAGEREF _Toc473463810 \h </w:instrText>
             </w:r>
             <w:r>
               <w:rPr>
@@ -2029,7 +2888,7 @@
                 <w:noProof/>
                 <w:webHidden/>
               </w:rPr>
-              <w:t>8</w:t>
+              <w:t>10</w:t>
             </w:r>
             <w:r>
               <w:rPr>
@@ -2051,646 +2910,942 @@
         </w:p>
       </w:sdtContent>
     </w:sdt>
+    <w:p>
+      <w:r>
+        <w:br w:type="page"/>
+      </w:r>
+    </w:p>
+    <w:p>
+      <w:pPr>
+        <w:pStyle w:val="berschrift1"/>
+      </w:pPr>
+      <w:bookmarkStart w:id="0" w:name="_Toc473463779"/>
+      <w:r>
+        <w:lastRenderedPageBreak/>
+        <w:t>Einführung (max. 1 Seite)</w:t>
+      </w:r>
+      <w:bookmarkEnd w:id="0"/>
+    </w:p>
+    <w:p>
+      <w:r>
+        <w:t xml:space="preserve">Ein Email Programm gehört zu den grundlegendsten Programmen die es gibt, weil es so gut wieder jeder braucht. </w:t>
+      </w:r>
+      <w:r>
+        <w:t>V</w:t>
+      </w:r>
+      <w:r>
+        <w:t>iele Email</w:t>
+      </w:r>
+      <w:r>
+        <w:t>-</w:t>
+      </w:r>
+      <w:r>
+        <w:t>Programme</w:t>
+      </w:r>
+      <w:r>
+        <w:t xml:space="preserve"> sind aber</w:t>
+      </w:r>
+      <w:r>
+        <w:t xml:space="preserve"> mit Funktionen überladen und</w:t>
+      </w:r>
+      <w:r>
+        <w:t xml:space="preserve"> brauchen</w:t>
+      </w:r>
+      <w:r>
+        <w:t xml:space="preserve"> deswegen lange zum Starten oder</w:t>
+      </w:r>
+      <w:r>
+        <w:t xml:space="preserve"> haben</w:t>
+      </w:r>
+      <w:r>
+        <w:t xml:space="preserve"> eine unübersichtliche Oberfläche</w:t>
+      </w:r>
+      <w:r>
+        <w:t>.</w:t>
+      </w:r>
+      <w:r>
+        <w:t xml:space="preserve"> </w:t>
+      </w:r>
+      <w:r>
+        <w:t>Deswegen</w:t>
+      </w:r>
+      <w:r>
+        <w:t xml:space="preserve"> habe ich mir in </w:t>
+      </w:r>
+      <w:r>
+        <w:t xml:space="preserve">dieser </w:t>
+      </w:r>
+      <w:r>
+        <w:t xml:space="preserve">Studienarbeit </w:t>
+      </w:r>
+      <w:r>
+        <w:t>als Ziel genommen</w:t>
+      </w:r>
+      <w:r>
+        <w:t>,</w:t>
+      </w:r>
+      <w:r>
+        <w:t xml:space="preserve"> </w:t>
+      </w:r>
+      <w:r>
+        <w:t xml:space="preserve">ein Email Programm </w:t>
+      </w:r>
+      <w:r>
+        <w:t>zu programmieren</w:t>
+      </w:r>
+      <w:r>
+        <w:t xml:space="preserve">, welches schnell startet und eine </w:t>
+      </w:r>
+      <w:r>
+        <w:t>übersichtliche Oberfläche hat, damit es leichter zu bedienen ist</w:t>
+      </w:r>
+      <w:r>
+        <w:t>.</w:t>
+      </w:r>
+      <w:r>
+        <w:t xml:space="preserve"> Es soll flüssig laufen und die wichtigsten Funktionen bieten.</w:t>
+      </w:r>
+      <w:r>
+        <w:t xml:space="preserve"> </w:t>
+      </w:r>
+    </w:p>
+    <w:p>
+      <w:pPr>
+        <w:rPr>
+          <w:sz w:val="22"/>
+        </w:rPr>
+      </w:pPr>
+      <w:r>
+        <w:t>Als</w:t>
+      </w:r>
+      <w:r>
+        <w:t xml:space="preserve"> </w:t>
+      </w:r>
+      <w:r>
+        <w:t>Vorbild</w:t>
+      </w:r>
+      <w:r>
+        <w:t xml:space="preserve"> </w:t>
+      </w:r>
+      <w:r>
+        <w:t xml:space="preserve">habe ich mir andere Email Programme wie z.B. </w:t>
+      </w:r>
+      <w:r>
+        <w:t>Thunderbird</w:t>
+      </w:r>
+      <w:r>
+        <w:t xml:space="preserve"> </w:t>
+      </w:r>
+      <w:r>
+        <w:t>aber a</w:t>
+      </w:r>
+      <w:r>
+        <w:t>uch Online-Email-</w:t>
+      </w:r>
+      <w:r>
+        <w:t xml:space="preserve">Dienste wie z.B. Inbox </w:t>
+      </w:r>
+      <w:r>
+        <w:t>herangezogen</w:t>
+      </w:r>
+      <w:r>
+        <w:t xml:space="preserve">. </w:t>
+      </w:r>
+      <w:r>
+        <w:br w:type="page"/>
+      </w:r>
+    </w:p>
+    <w:p>
+      <w:pPr>
+        <w:pStyle w:val="berschrift1"/>
+      </w:pPr>
+      <w:bookmarkStart w:id="1" w:name="_Toc473463780"/>
+      <w:r>
+        <w:lastRenderedPageBreak/>
+        <w:t xml:space="preserve">Beschreibung der </w:t>
+      </w:r>
+      <w:r>
+        <w:t>Aufgabenstellung (1-2 Seiten)</w:t>
+      </w:r>
+      <w:bookmarkEnd w:id="1"/>
+      <w:r>
+        <w:t xml:space="preserve"> </w:t>
+      </w:r>
+    </w:p>
+    <w:p>
+      <w:r>
+        <w:t>Es soll ein Email Programm entstehen das zuerst einmal die Grundfunktionen Email schreibe</w:t>
+      </w:r>
+      <w:r>
+        <w:t>n und Emails lesen ermöglichen soll</w:t>
+      </w:r>
+      <w:r>
+        <w:t xml:space="preserve">. </w:t>
+      </w:r>
+      <w:r>
+        <w:t xml:space="preserve">Dabei sollen </w:t>
+      </w:r>
+      <w:r>
+        <w:t>HTML E-Mails richtig dargestellt werden.</w:t>
+      </w:r>
+    </w:p>
+    <w:p>
+      <w:r>
+        <w:t>Es soll möglich sein zu erkennen welche Emails bereits gelesen wurden und auch eine E-Mail wieder als ungelesen markieren können.</w:t>
+      </w:r>
+    </w:p>
+    <w:p>
+      <w:r>
+        <w:t>Die Emails sollen auch gelöscht werden können. Lokal aber auch auf dem Server.</w:t>
+      </w:r>
+    </w:p>
+    <w:p>
+      <w:r>
+        <w:t>Eine E-Mail soll man weiterleiten können. Auf eine E-Mail soll man a</w:t>
+      </w:r>
+      <w:r>
+        <w:t>ntworten können</w:t>
+      </w:r>
+      <w:r>
+        <w:t>. Auch soll es möglich sein allen zu antworten an die die E-Mail ging.</w:t>
+      </w:r>
+    </w:p>
+    <w:p>
+      <w:r>
+        <w:t>Bei Emails mit Anhang soll der Anhang auf zu machen sein. Auch soll man bei einer Email einen Anhang mit verschicken können.</w:t>
+      </w:r>
+    </w:p>
+    <w:p>
+      <w:r>
+        <w:t>Es</w:t>
+      </w:r>
+      <w:r>
+        <w:t xml:space="preserve"> soll die Möglichkeit </w:t>
+      </w:r>
+      <w:r>
+        <w:t>geben</w:t>
+      </w:r>
+      <w:r>
+        <w:t xml:space="preserve"> mehrere Accounts anzulegen und zu verwalten. </w:t>
+      </w:r>
+      <w:r>
+        <w:br w:type="page"/>
+      </w:r>
+    </w:p>
+    <w:p>
+      <w:pPr>
+        <w:pStyle w:val="berschrift1"/>
+      </w:pPr>
+      <w:bookmarkStart w:id="2" w:name="_Toc473463781"/>
+      <w:r>
+        <w:lastRenderedPageBreak/>
+        <w:t>Implementierung: Beschreibung der Lösung (2-3 Seiten)</w:t>
+      </w:r>
+      <w:bookmarkEnd w:id="2"/>
+    </w:p>
+    <w:p>
+      <w:pPr>
+        <w:pStyle w:val="berschrift2"/>
+      </w:pPr>
+      <w:bookmarkStart w:id="3" w:name="_Toc473463782"/>
+      <w:r>
+        <w:t>An</w:t>
+      </w:r>
+      <w:r>
+        <w:t>gaben zum Design der Oberfläche</w:t>
+      </w:r>
+      <w:bookmarkEnd w:id="3"/>
+    </w:p>
+    <w:p>
+      <w:r>
+        <w:t xml:space="preserve">Beim Design </w:t>
+      </w:r>
+      <w:r>
+        <w:t xml:space="preserve">wurde sich </w:t>
+      </w:r>
+      <w:r>
+        <w:t xml:space="preserve">an Thunderbird orientiert aber </w:t>
+      </w:r>
+      <w:r>
+        <w:t>trotzdem ein eigenes Design erstellt.</w:t>
+      </w:r>
+    </w:p>
+    <w:p>
+      <w:r>
+        <w:t>Als Farben wurde weiß o</w:t>
+      </w:r>
+      <w:r>
+        <w:t>der blau verwendet, da es zu dem</w:t>
+      </w:r>
+      <w:r>
+        <w:t xml:space="preserve"> modernen Flat Design passen soll.</w:t>
+      </w:r>
+    </w:p>
+    <w:p>
+      <w:pPr>
+        <w:pStyle w:val="berschrift2"/>
+      </w:pPr>
+      <w:bookmarkStart w:id="4" w:name="_Toc473463783"/>
+      <w:r>
+        <w:t>Angaben zur Umsetzung</w:t>
+      </w:r>
+      <w:bookmarkEnd w:id="4"/>
+      <w:r>
+        <w:t xml:space="preserve"> </w:t>
+      </w:r>
+    </w:p>
+    <w:p>
+      <w:pPr>
+        <w:pStyle w:val="berschrift3"/>
+      </w:pPr>
+      <w:bookmarkStart w:id="5" w:name="_Toc473463784"/>
+      <w:r>
+        <w:t>Beschreibung der Komponenten</w:t>
+      </w:r>
+      <w:bookmarkEnd w:id="5"/>
+      <w:r>
+        <w:t xml:space="preserve"> </w:t>
+      </w:r>
+    </w:p>
+    <w:p>
+      <w:pPr>
+        <w:pStyle w:val="berschrift4"/>
+      </w:pPr>
+      <w:r>
+        <w:t>Email</w:t>
+      </w:r>
+    </w:p>
+    <w:p>
+      <w:r>
+        <w:t xml:space="preserve">Die Email-Klasse ist eine selbst </w:t>
+      </w:r>
+      <w:r>
+        <w:t>erstellte</w:t>
+      </w:r>
+      <w:r>
+        <w:t xml:space="preserve"> Klasse die eine </w:t>
+      </w:r>
+      <w:r>
+        <w:t>E-Mail</w:t>
+      </w:r>
+      <w:r>
+        <w:t xml:space="preserve"> reprä</w:t>
+      </w:r>
+      <w:r>
+        <w:t xml:space="preserve">sentiert. </w:t>
+      </w:r>
+      <w:r>
+        <w:t xml:space="preserve">Sie beinhaltet alles was für dieses </w:t>
+      </w:r>
+      <w:r>
+        <w:t>E-Mail-Programm</w:t>
+      </w:r>
+      <w:r>
+        <w:t xml:space="preserve"> von einer E-Mail benötigt wird.</w:t>
+      </w:r>
+    </w:p>
+    <w:p>
+      <w:pPr>
+        <w:pStyle w:val="berschrift4"/>
+      </w:pPr>
+      <w:r>
+        <w:t>EmailService</w:t>
+      </w:r>
+    </w:p>
+    <w:p>
+      <w:r>
+        <w:t>Der EmailService kümmert sich darum Emails zu senden und zu empfangen. Außerdem hat er noch Methoden mit dehnen der IMAP, POP3 und SMTP Server getestet werden können.</w:t>
+      </w:r>
+    </w:p>
+    <w:p>
+      <w:pPr>
+        <w:pStyle w:val="berschrift5"/>
+      </w:pPr>
+      <w:r>
+        <w:t>Emails senden</w:t>
+      </w:r>
+    </w:p>
+    <w:p>
+      <w:r>
+        <w:t>Zum Senden von Emails wird der SmtpClient von .Net verwendet.</w:t>
+      </w:r>
+    </w:p>
+    <w:p>
+      <w:pPr>
+        <w:pStyle w:val="berschrift5"/>
+      </w:pPr>
+      <w:r>
+        <w:t>Emails abholen</w:t>
+      </w:r>
+    </w:p>
+    <w:p>
+      <w:r>
+        <w:t>Für das Abholen von Emails wie entweder der ImapClient oder der Pop3Client des MailKit verwendet je nachdem welche Verbindung der Nutzer eingegeben hat.</w:t>
+      </w:r>
+    </w:p>
+    <w:p>
+      <w:pPr>
+        <w:pStyle w:val="berschrift5"/>
+      </w:pPr>
+      <w:r>
+        <w:t>Server testen</w:t>
+      </w:r>
+    </w:p>
+    <w:p>
+      <w:r>
+        <w:t xml:space="preserve">Zum Testen der Server werden die 3 Clients des MailKits verwendet um sich mit dem jeweiligen Server zu verbinden. </w:t>
+      </w:r>
+      <w:r>
+        <w:t>Dabei wird überprüft ob es erfolgreich klappt oder nicht und dem Nutzer dann grafisch dargestellt.</w:t>
+      </w:r>
+    </w:p>
+    <w:p>
+      <w:pPr>
+        <w:pStyle w:val="berschrift3"/>
+      </w:pPr>
+      <w:bookmarkStart w:id="6" w:name="_Toc473463785"/>
+      <w:r>
+        <w:t>Verwendete Algorithmen, Bibliotheken oder Techniken</w:t>
+      </w:r>
+      <w:bookmarkEnd w:id="6"/>
+      <w:r>
+        <w:t xml:space="preserve"> </w:t>
+      </w:r>
+    </w:p>
+    <w:p>
+      <w:pPr>
+        <w:pStyle w:val="berschrift4"/>
+      </w:pPr>
+      <w:r>
+        <w:t>MailKit</w:t>
+      </w:r>
+    </w:p>
+    <w:p>
+      <w:r>
+        <w:t xml:space="preserve">Für das Abholen von Emails </w:t>
+      </w:r>
+      <w:r>
+        <w:t>wurde</w:t>
+      </w:r>
+      <w:r>
+        <w:t xml:space="preserve"> das MailKit verwendet. Es bietet einen ImapClient und Pop3Client.</w:t>
+      </w:r>
+      <w:r>
+        <w:t xml:space="preserve"> Der</w:t>
+      </w:r>
+      <w:r>
+        <w:t xml:space="preserve"> SmtpClient </w:t>
+      </w:r>
+      <w:r>
+        <w:t>wurde</w:t>
+      </w:r>
+      <w:r>
+        <w:t xml:space="preserve"> zum Testen genommen da er dafür einfach</w:t>
+      </w:r>
+      <w:r>
+        <w:t>er</w:t>
+      </w:r>
+      <w:r>
+        <w:t xml:space="preserve"> einzusetzen war als der SmtpClient von .Net oder ein TcpClient.</w:t>
+      </w:r>
+    </w:p>
+    <w:p>
+      <w:pPr>
+        <w:pStyle w:val="berschrift4"/>
+      </w:pPr>
+      <w:r>
+        <w:t>WebBrowser</w:t>
+      </w:r>
+    </w:p>
+    <w:p>
+      <w:r>
+        <w:t>Die Anzeige von HTML-Emails ist durch den WebBrowser von CSharp umgesetzt worden.</w:t>
+      </w:r>
+    </w:p>
+    <w:p>
+      <w:pPr>
+        <w:pStyle w:val="berschrift3"/>
+      </w:pPr>
+      <w:bookmarkStart w:id="7" w:name="_Toc473463786"/>
+      <w:r>
+        <w:t>Verwendeter fremder Quelltext</w:t>
+      </w:r>
+      <w:bookmarkEnd w:id="7"/>
+      <w:r>
+        <w:t xml:space="preserve"> </w:t>
+      </w:r>
+    </w:p>
+    <w:p>
+      <w:r>
+        <w:t xml:space="preserve">Vom Herr Rill habe ich zur Hilfe folgenden Code erhalten um eine E-Mail </w:t>
+      </w:r>
+      <w:r>
+        <w:t xml:space="preserve">in einem Task </w:t>
+      </w:r>
+      <w:r>
+        <w:t>zu den Emails eines Account</w:t>
+      </w:r>
+      <w:r>
+        <w:t>s</w:t>
+      </w:r>
+      <w:r>
+        <w:t xml:space="preserve"> hinzuzufügen</w:t>
+      </w:r>
+      <w:r>
+        <w:t>:</w:t>
+      </w:r>
+    </w:p>
+    <w:p>
+      <w:pPr>
+        <w:autoSpaceDE w:val="0"/>
+        <w:autoSpaceDN w:val="0"/>
+        <w:adjustRightInd w:val="0"/>
+        <w:spacing w:after="0" w:line="240" w:lineRule="auto"/>
+        <w:ind w:left="708"/>
+        <w:rPr>
+          <w:rFonts w:ascii="Consolas" w:hAnsi="Consolas" w:cs="Consolas"/>
+          <w:color w:val="000000"/>
+          <w:sz w:val="19"/>
+          <w:szCs w:val="19"/>
+          <w:lang w:val="en-US"/>
+        </w:rPr>
+      </w:pPr>
+      <w:r>
+        <w:rPr>
+          <w:rFonts w:ascii="Consolas" w:hAnsi="Consolas" w:cs="Consolas"/>
+          <w:color w:val="0000FF"/>
+          <w:sz w:val="19"/>
+          <w:szCs w:val="19"/>
+          <w:lang w:val="en-US"/>
+        </w:rPr>
+        <w:t>var</w:t>
+      </w:r>
+      <w:r>
+        <w:rPr>
+          <w:rFonts w:ascii="Consolas" w:hAnsi="Consolas" w:cs="Consolas"/>
+          <w:color w:val="000000"/>
+          <w:sz w:val="19"/>
+          <w:szCs w:val="19"/>
+          <w:lang w:val="en-US"/>
+        </w:rPr>
+        <w:t xml:space="preserve"> currentAccount = account;</w:t>
+      </w:r>
+    </w:p>
+    <w:p>
+      <w:pPr>
+        <w:autoSpaceDE w:val="0"/>
+        <w:autoSpaceDN w:val="0"/>
+        <w:adjustRightInd w:val="0"/>
+        <w:spacing w:after="0" w:line="240" w:lineRule="auto"/>
+        <w:rPr>
+          <w:rFonts w:ascii="Consolas" w:hAnsi="Consolas" w:cs="Consolas"/>
+          <w:color w:val="000000"/>
+          <w:sz w:val="19"/>
+          <w:szCs w:val="19"/>
+          <w:lang w:val="en-US"/>
+        </w:rPr>
+      </w:pPr>
+      <w:r>
+        <w:rPr>
+          <w:rFonts w:ascii="Consolas" w:hAnsi="Consolas" w:cs="Consolas"/>
+          <w:color w:val="000000"/>
+          <w:sz w:val="19"/>
+          <w:szCs w:val="19"/>
+          <w:lang w:val="en-US"/>
+        </w:rPr>
+        <w:t xml:space="preserve">       </w:t>
+      </w:r>
+      <w:r>
+        <w:rPr>
+          <w:rFonts w:ascii="Consolas" w:hAnsi="Consolas" w:cs="Consolas"/>
+          <w:color w:val="0000FF"/>
+          <w:sz w:val="19"/>
+          <w:szCs w:val="19"/>
+          <w:lang w:val="en-US"/>
+        </w:rPr>
+        <w:t>var</w:t>
+      </w:r>
+      <w:r>
+        <w:rPr>
+          <w:rFonts w:ascii="Consolas" w:hAnsi="Consolas" w:cs="Consolas"/>
+          <w:color w:val="000000"/>
+          <w:sz w:val="19"/>
+          <w:szCs w:val="19"/>
+          <w:lang w:val="en-US"/>
+        </w:rPr>
+        <w:t xml:space="preserve"> currentEmail = email;</w:t>
+      </w:r>
+    </w:p>
+    <w:p>
+      <w:pPr>
+        <w:autoSpaceDE w:val="0"/>
+        <w:autoSpaceDN w:val="0"/>
+        <w:adjustRightInd w:val="0"/>
+        <w:spacing w:after="0" w:line="240" w:lineRule="auto"/>
+        <w:rPr>
+          <w:rFonts w:ascii="Consolas" w:hAnsi="Consolas" w:cs="Consolas"/>
+          <w:color w:val="000000"/>
+          <w:sz w:val="19"/>
+          <w:szCs w:val="19"/>
+          <w:lang w:val="en-US"/>
+        </w:rPr>
+      </w:pPr>
+    </w:p>
+    <w:p>
+      <w:pPr>
+        <w:autoSpaceDE w:val="0"/>
+        <w:autoSpaceDN w:val="0"/>
+        <w:adjustRightInd w:val="0"/>
+        <w:spacing w:after="0" w:line="240" w:lineRule="auto"/>
+        <w:rPr>
+          <w:rFonts w:ascii="Consolas" w:hAnsi="Consolas" w:cs="Consolas"/>
+          <w:color w:val="000000"/>
+          <w:sz w:val="19"/>
+          <w:szCs w:val="19"/>
+          <w:lang w:val="en-US"/>
+        </w:rPr>
+      </w:pPr>
+      <w:r>
+        <w:rPr>
+          <w:rFonts w:ascii="Consolas" w:hAnsi="Consolas" w:cs="Consolas"/>
+          <w:color w:val="000000"/>
+          <w:sz w:val="19"/>
+          <w:szCs w:val="19"/>
+          <w:lang w:val="en-US"/>
+        </w:rPr>
+        <w:t xml:space="preserve">       dispatcher.BeginInvoke((</w:t>
+      </w:r>
+      <w:r>
+        <w:rPr>
+          <w:rFonts w:ascii="Consolas" w:hAnsi="Consolas" w:cs="Consolas"/>
+          <w:color w:val="2B91AF"/>
+          <w:sz w:val="19"/>
+          <w:szCs w:val="19"/>
+          <w:lang w:val="en-US"/>
+        </w:rPr>
+        <w:t>Action</w:t>
+      </w:r>
+      <w:r>
+        <w:rPr>
+          <w:rFonts w:ascii="Consolas" w:hAnsi="Consolas" w:cs="Consolas"/>
+          <w:color w:val="000000"/>
+          <w:sz w:val="19"/>
+          <w:szCs w:val="19"/>
+          <w:lang w:val="en-US"/>
+        </w:rPr>
+        <w:t>)(() =&gt;</w:t>
+      </w:r>
+    </w:p>
+    <w:p>
+      <w:pPr>
+        <w:autoSpaceDE w:val="0"/>
+        <w:autoSpaceDN w:val="0"/>
+        <w:adjustRightInd w:val="0"/>
+        <w:spacing w:after="0" w:line="240" w:lineRule="auto"/>
+        <w:rPr>
+          <w:rFonts w:ascii="Consolas" w:hAnsi="Consolas" w:cs="Consolas"/>
+          <w:color w:val="000000"/>
+          <w:sz w:val="19"/>
+          <w:szCs w:val="19"/>
+          <w:lang w:val="en-US"/>
+        </w:rPr>
+      </w:pPr>
+      <w:r>
+        <w:rPr>
+          <w:rFonts w:ascii="Consolas" w:hAnsi="Consolas" w:cs="Consolas"/>
+          <w:color w:val="000000"/>
+          <w:sz w:val="19"/>
+          <w:szCs w:val="19"/>
+          <w:lang w:val="en-US"/>
+        </w:rPr>
+        <w:t xml:space="preserve">       {</w:t>
+      </w:r>
+    </w:p>
+    <w:p>
+      <w:pPr>
+        <w:autoSpaceDE w:val="0"/>
+        <w:autoSpaceDN w:val="0"/>
+        <w:adjustRightInd w:val="0"/>
+        <w:spacing w:after="0" w:line="240" w:lineRule="auto"/>
+        <w:rPr>
+          <w:rFonts w:ascii="Consolas" w:hAnsi="Consolas" w:cs="Consolas"/>
+          <w:color w:val="000000"/>
+          <w:sz w:val="19"/>
+          <w:szCs w:val="19"/>
+          <w:lang w:val="en-US"/>
+        </w:rPr>
+      </w:pPr>
+      <w:r>
+        <w:rPr>
+          <w:rFonts w:ascii="Consolas" w:hAnsi="Consolas" w:cs="Consolas"/>
+          <w:color w:val="000000"/>
+          <w:sz w:val="19"/>
+          <w:szCs w:val="19"/>
+          <w:lang w:val="en-US"/>
+        </w:rPr>
+        <w:t xml:space="preserve">           currentAccount.Emails.Add(currentEmail);</w:t>
+      </w:r>
+    </w:p>
+    <w:p>
+      <w:pPr>
+        <w:rPr>
+          <w:rFonts w:ascii="Consolas" w:hAnsi="Consolas" w:cs="Consolas"/>
+          <w:color w:val="000000"/>
+          <w:sz w:val="19"/>
+          <w:szCs w:val="19"/>
+        </w:rPr>
+      </w:pPr>
+      <w:r>
+        <w:rPr>
+          <w:rFonts w:ascii="Consolas" w:hAnsi="Consolas" w:cs="Consolas"/>
+          <w:color w:val="000000"/>
+          <w:sz w:val="19"/>
+          <w:szCs w:val="19"/>
+          <w:lang w:val="en-US"/>
+        </w:rPr>
+        <w:t xml:space="preserve">       </w:t>
+      </w:r>
+      <w:r>
+        <w:rPr>
+          <w:rFonts w:ascii="Consolas" w:hAnsi="Consolas" w:cs="Consolas"/>
+          <w:color w:val="000000"/>
+          <w:sz w:val="19"/>
+          <w:szCs w:val="19"/>
+        </w:rPr>
+        <w:t>}));</w:t>
+      </w:r>
+    </w:p>
+    <w:p>
+      <w:r>
+        <w:t xml:space="preserve">Die Klasse </w:t>
+      </w:r>
+      <w:r>
+        <w:t>DataServices</w:t>
+      </w:r>
+      <w:r>
+        <w:t xml:space="preserve"> habe ich von Herr Rill seinem Beispiel Projekt </w:t>
+      </w:r>
+      <w:r>
+        <w:t>„</w:t>
+      </w:r>
+      <w:r>
+        <w:t>DataBindingAndMVVM</w:t>
+      </w:r>
+      <w:r>
+        <w:t>“ aus der Solution „</w:t>
+      </w:r>
+      <w:r>
+        <w:t>11 MVVMContactManager</w:t>
+      </w:r>
+      <w:r>
+        <w:t>“</w:t>
+      </w:r>
+      <w:r>
+        <w:t xml:space="preserve"> kopiert </w:t>
+      </w:r>
+      <w:r>
+        <w:t>und an für mein Programm angepasst</w:t>
+      </w:r>
+      <w:r>
+        <w:t>.</w:t>
+      </w:r>
+    </w:p>
+    <w:p>
+      <w:r>
+        <w:t xml:space="preserve">Emails abholen </w:t>
+      </w:r>
+      <w:r>
+        <w:t xml:space="preserve">von </w:t>
+      </w:r>
+      <w:hyperlink r:id="rId8" w:history="1">
+        <w:r>
+          <w:rPr>
+            <w:rStyle w:val="Hyperlink"/>
+          </w:rPr>
+          <w:t>http://www.mimekit.net/docs/html/T_MailKit_Net_Imap_ImapClient.htm</w:t>
+        </w:r>
+      </w:hyperlink>
+      <w:r>
+        <w:t xml:space="preserve"> </w:t>
+      </w:r>
+      <w:r>
+        <w:t xml:space="preserve">und </w:t>
+      </w:r>
+      <w:hyperlink r:id="rId9" w:history="1">
+        <w:r>
+          <w:rPr>
+            <w:rStyle w:val="Hyperlink"/>
+          </w:rPr>
+          <w:t>http://www.mimekit.net/docs/html/T_MailKit_Net_Pop3_Pop3Client.htm</w:t>
+        </w:r>
+      </w:hyperlink>
+      <w:r>
+        <w:t xml:space="preserve"> </w:t>
+      </w:r>
+      <w:r>
+        <w:t>erweitert und kombiniert</w:t>
+      </w:r>
+      <w:r>
+        <w:t>.</w:t>
+      </w:r>
+    </w:p>
+    <w:p>
+      <w:r>
+        <w:lastRenderedPageBreak/>
+        <w:t xml:space="preserve">Email senden von </w:t>
+      </w:r>
+      <w:hyperlink r:id="rId10" w:history="1">
+        <w:r>
+          <w:rPr>
+            <w:rStyle w:val="Hyperlink"/>
+          </w:rPr>
+          <w:t>https://code-bude.net/2011/06/14/emails-versenden-in-csharp/</w:t>
+        </w:r>
+      </w:hyperlink>
+      <w:r>
+        <w:t xml:space="preserve"> </w:t>
+      </w:r>
+      <w:r>
+        <w:t>und</w:t>
+      </w:r>
+      <w:r>
+        <w:t xml:space="preserve"> </w:t>
+      </w:r>
+      <w:hyperlink r:id="rId11" w:history="1">
+        <w:r>
+          <w:rPr>
+            <w:rStyle w:val="Hyperlink"/>
+          </w:rPr>
+          <w:t>http://www.mimekit.net/docs/html/T_MailKit_Net_Smtp_SmtpClient.htm</w:t>
+        </w:r>
+      </w:hyperlink>
+      <w:r>
+        <w:t xml:space="preserve"> </w:t>
+      </w:r>
+      <w:r>
+        <w:t>kombiniert und abgeändert</w:t>
+      </w:r>
+    </w:p>
+    <w:p>
+      <w:pPr>
+        <w:rPr>
+          <w:sz w:val="22"/>
+        </w:rPr>
+      </w:pPr>
+      <w:r>
+        <w:t xml:space="preserve">Kleinere Code Schnipsel wie z.B. </w:t>
+      </w:r>
+      <w:r>
+        <w:t>zum Sortieren einer ListView wurden im Code markiert.</w:t>
+      </w:r>
+      <w:bookmarkStart w:id="8" w:name="_GoBack"/>
+      <w:bookmarkEnd w:id="8"/>
+      <w:r>
+        <w:br w:type="page"/>
+      </w:r>
+    </w:p>
+    <w:p>
+      <w:pPr>
+        <w:pStyle w:val="berschrift1"/>
+      </w:pPr>
+      <w:bookmarkStart w:id="9" w:name="_Toc473463787"/>
+      <w:r>
+        <w:lastRenderedPageBreak/>
+        <w:t>Benutzerhandbuch (1-2 Seiten)</w:t>
+      </w:r>
+      <w:bookmarkEnd w:id="9"/>
+    </w:p>
+    <w:p>
+      <w:r>
+        <w:t>Bitte starten Sie als erstes das</w:t>
+      </w:r>
+      <w:r>
+        <w:t xml:space="preserve"> das Programm</w:t>
+      </w:r>
+      <w:r>
+        <w:t xml:space="preserve"> „Email Programm“</w:t>
+      </w:r>
+      <w:r>
+        <w:t xml:space="preserve">. </w:t>
+      </w:r>
+    </w:p>
+    <w:p>
+      <w:pPr>
+        <w:pStyle w:val="berschrift2"/>
+      </w:pPr>
+      <w:bookmarkStart w:id="10" w:name="_Toc473463788"/>
+      <w:r>
+        <w:rPr>
+          <w:noProof/>
+          <w:lang w:eastAsia="de-DE"/>
+        </w:rPr>
+        <w:drawing>
+          <wp:anchor distT="0" distB="0" distL="114300" distR="114300" simplePos="0" relativeHeight="251661312" behindDoc="0" locked="0" layoutInCell="1" allowOverlap="1" wp14:anchorId="12495D5D" wp14:editId="544D17FA">
+            <wp:simplePos x="0" y="0"/>
+            <wp:positionH relativeFrom="column">
+              <wp:posOffset>2125665</wp:posOffset>
+            </wp:positionH>
+            <wp:positionV relativeFrom="paragraph">
+              <wp:posOffset>115421</wp:posOffset>
+            </wp:positionV>
+            <wp:extent cx="3627911" cy="1788362"/>
+            <wp:effectExtent l="0" t="0" r="0" b="2540"/>
+            <wp:wrapSquare wrapText="bothSides"/>
+            <wp:docPr id="4" name="Grafik 4"/>
+            <wp:cNvGraphicFramePr>
+              <a:graphicFrameLocks xmlns:a="http://schemas.openxmlformats.org/drawingml/2006/main" noChangeAspect="1"/>
+            </wp:cNvGraphicFramePr>
+            <a:graphic xmlns:a="http://schemas.openxmlformats.org/drawingml/2006/main">
+              <a:graphicData uri="http://schemas.openxmlformats.org/drawingml/2006/picture">
+                <pic:pic xmlns:pic="http://schemas.openxmlformats.org/drawingml/2006/picture">
+                  <pic:nvPicPr>
+                    <pic:cNvPr id="1" name=""/>
+                    <pic:cNvPicPr/>
+                  </pic:nvPicPr>
+                  <pic:blipFill>
+                    <a:blip r:embed="rId12" cstate="print">
+                      <a:extLst>
+                        <a:ext uri="{28A0092B-C50C-407E-A947-70E740481C1C}">
+                          <a14:useLocalDpi xmlns:a14="http://schemas.microsoft.com/office/drawing/2010/main" val="0"/>
+                        </a:ext>
+                      </a:extLst>
+                    </a:blip>
+                    <a:stretch>
+                      <a:fillRect/>
+                    </a:stretch>
+                  </pic:blipFill>
+                  <pic:spPr>
+                    <a:xfrm>
+                      <a:off x="0" y="0"/>
+                      <a:ext cx="3627911" cy="1788362"/>
+                    </a:xfrm>
+                    <a:prstGeom prst="rect">
+                      <a:avLst/>
+                    </a:prstGeom>
+                  </pic:spPr>
+                </pic:pic>
+              </a:graphicData>
+            </a:graphic>
+          </wp:anchor>
+        </w:drawing>
+      </w:r>
+      <w:r>
+        <w:t>Hauptfenster</w:t>
+      </w:r>
+      <w:bookmarkEnd w:id="10"/>
+    </w:p>
+    <w:p>
+      <w:r>
+        <w:t>Im Hauptfenster können Sie ihre Email sehen. Links können Sie zwischen den Posteingängen Ihrer angelegten Accounts wechseln oder wie in der Standardansicht den Gemeinsamen Posteingang sehen, in dem sich alle Emails aus all Ihren Accounts befinden.</w:t>
+      </w:r>
+    </w:p>
     <w:p/>
     <w:p/>
     <w:p>
-      <w:r>
-        <w:br w:type="page"/>
-      </w:r>
-    </w:p>
-    <w:p>
-      <w:pPr>
-        <w:pStyle w:val="berschrift1"/>
-      </w:pPr>
-      <w:bookmarkStart w:id="0" w:name="_Toc473401494"/>
-      <w:r>
-        <w:lastRenderedPageBreak/>
-        <w:t>Einführung (max. 1 Seite)</w:t>
-      </w:r>
-      <w:bookmarkEnd w:id="0"/>
-    </w:p>
-    <w:p>
-      <w:r>
-        <w:t xml:space="preserve">Ein Email Programm gehört zu den grundlegendsten Programmen die es gibt, weil es so gut wieder jeder braucht. </w:t>
-      </w:r>
-      <w:r>
-        <w:t>V</w:t>
-      </w:r>
-      <w:r>
-        <w:t>iele Email</w:t>
-      </w:r>
-      <w:r>
-        <w:t>-</w:t>
-      </w:r>
-      <w:r>
-        <w:t>Programme</w:t>
-      </w:r>
-      <w:r>
-        <w:t xml:space="preserve"> sind aber</w:t>
-      </w:r>
-      <w:r>
-        <w:t xml:space="preserve"> mit Funktionen überladen und</w:t>
-      </w:r>
-      <w:r>
-        <w:t xml:space="preserve"> brauchen</w:t>
-      </w:r>
-      <w:r>
-        <w:t xml:space="preserve"> deswegen lange zum Starten oder</w:t>
-      </w:r>
-      <w:r>
-        <w:t xml:space="preserve"> haben</w:t>
-      </w:r>
-      <w:r>
-        <w:t xml:space="preserve"> eine unübersichtliche Oberfläche</w:t>
-      </w:r>
-      <w:r>
-        <w:t>.</w:t>
-      </w:r>
-      <w:r>
-        <w:t xml:space="preserve"> </w:t>
-      </w:r>
-      <w:r>
-        <w:t>Deswegen</w:t>
-      </w:r>
-      <w:r>
-        <w:t xml:space="preserve"> habe ich mir in </w:t>
-      </w:r>
-      <w:r>
-        <w:t xml:space="preserve">dieser </w:t>
-      </w:r>
-      <w:r>
-        <w:t xml:space="preserve">Studienarbeit </w:t>
-      </w:r>
-      <w:r>
-        <w:t>als Ziel genommen</w:t>
-      </w:r>
-      <w:r>
-        <w:t>,</w:t>
-      </w:r>
-      <w:r>
-        <w:t xml:space="preserve"> </w:t>
-      </w:r>
-      <w:r>
-        <w:t xml:space="preserve">ein Email Programm </w:t>
-      </w:r>
-      <w:r>
-        <w:t>zu programmieren</w:t>
-      </w:r>
-      <w:r>
-        <w:t xml:space="preserve">, welches schnell startet und eine </w:t>
-      </w:r>
-      <w:r>
-        <w:t>übersichtliche Oberfläche hat, damit es leichter zu bedienen ist</w:t>
-      </w:r>
-      <w:r>
-        <w:t>.</w:t>
-      </w:r>
-      <w:r>
-        <w:t xml:space="preserve"> Es soll flüssig laufen und die wichtigsten Funktionen bieten.</w:t>
-      </w:r>
-      <w:r>
-        <w:t xml:space="preserve"> </w:t>
-      </w:r>
-    </w:p>
-    <w:p>
-      <w:r>
-        <w:t>Als</w:t>
-      </w:r>
-      <w:r>
-        <w:t xml:space="preserve"> </w:t>
-      </w:r>
-      <w:r>
-        <w:t>Vorbild</w:t>
-      </w:r>
-      <w:r>
-        <w:t xml:space="preserve"> </w:t>
-      </w:r>
-      <w:r>
-        <w:t xml:space="preserve">habe ich mir andere Email Programme wie z.B. </w:t>
-      </w:r>
-      <w:r>
-        <w:t>Thunderbird</w:t>
-      </w:r>
-      <w:r>
-        <w:t xml:space="preserve"> </w:t>
-      </w:r>
-      <w:r>
-        <w:t>aber a</w:t>
-      </w:r>
-      <w:r>
-        <w:t>uch Online-Email-</w:t>
-      </w:r>
-      <w:r>
-        <w:t xml:space="preserve">Dienste wie z.B. Inbox </w:t>
-      </w:r>
-      <w:r>
-        <w:t>herangezogen</w:t>
-      </w:r>
-      <w:r>
-        <w:t xml:space="preserve">. </w:t>
-      </w:r>
-    </w:p>
-    <w:p>
-      <w:pPr>
-        <w:rPr>
-          <w:rFonts w:asciiTheme="majorHAnsi" w:eastAsiaTheme="majorEastAsia" w:hAnsiTheme="majorHAnsi" w:cstheme="majorBidi"/>
-          <w:sz w:val="32"/>
-          <w:szCs w:val="32"/>
-        </w:rPr>
-      </w:pPr>
-      <w:r>
-        <w:br w:type="page"/>
-      </w:r>
-    </w:p>
-    <w:p>
-      <w:pPr>
-        <w:pStyle w:val="berschrift1"/>
-      </w:pPr>
-      <w:bookmarkStart w:id="1" w:name="_Toc473401495"/>
-      <w:r>
-        <w:lastRenderedPageBreak/>
-        <w:t xml:space="preserve">Beschreibung der </w:t>
-      </w:r>
-      <w:r>
-        <w:t>Aufgabenstellung (1-2 Seiten)</w:t>
-      </w:r>
-      <w:bookmarkEnd w:id="1"/>
-      <w:r>
-        <w:t xml:space="preserve"> </w:t>
-      </w:r>
-    </w:p>
-    <w:p>
-      <w:r>
-        <w:t>Es soll ein Email Programm entstehen das zuerst einmal die Grundfunktionen Email schreibe</w:t>
-      </w:r>
-      <w:r>
-        <w:t>n und Emails lesen ermöglichen soll</w:t>
-      </w:r>
-      <w:r>
-        <w:t xml:space="preserve">. </w:t>
-      </w:r>
-      <w:r>
-        <w:t xml:space="preserve">Dabei sollen </w:t>
-      </w:r>
-      <w:r>
-        <w:t>HTML E-Mails richtig dargestellt werden.</w:t>
-      </w:r>
-    </w:p>
-    <w:p>
-      <w:r>
-        <w:t>Es soll möglich sein zu erkennen welche Emails bereits gelesen wurden und auch eine E-Mail wieder als ungelesen markieren können.</w:t>
-      </w:r>
-    </w:p>
-    <w:p>
-      <w:r>
-        <w:t>Die Emails sollen auch gelöscht werden können. Lokal aber auch auf dem Server.</w:t>
-      </w:r>
-    </w:p>
-    <w:p>
-      <w:r>
-        <w:t>Eine E-Mail soll man weiterleiten können. Auf eine E-Mail soll man a</w:t>
-      </w:r>
-      <w:r>
-        <w:t>ntworten können</w:t>
-      </w:r>
-      <w:r>
-        <w:t>. Auch soll es möglich sein allen zu antworten an die die E-Mail ging.</w:t>
-      </w:r>
-    </w:p>
-    <w:p>
-      <w:r>
-        <w:t>Bei Emails mit Anhang soll der Anhang auf zu machen sein. Auch soll man bei einer Email einen Anhang mit verschicken können.</w:t>
-      </w:r>
-    </w:p>
-    <w:p>
-      <w:r>
-        <w:t>Es</w:t>
-      </w:r>
-      <w:r>
-        <w:t xml:space="preserve"> soll die Möglichkeit </w:t>
-      </w:r>
-      <w:r>
-        <w:t>geben</w:t>
-      </w:r>
-      <w:r>
-        <w:t xml:space="preserve"> mehrere Accounts anzulegen und zu verwalten. </w:t>
-      </w:r>
-    </w:p>
-    <w:p/>
-    <w:p>
-      <w:r>
-        <w:t>Oder:</w:t>
-      </w:r>
-    </w:p>
-    <w:p/>
-    <w:p>
-      <w:r>
-        <w:t>Ziel dieser Studienarbeit ist es ein Email Programm zu programmieren das folgende Funktionen bieten soll:</w:t>
-      </w:r>
-    </w:p>
-    <w:p/>
-    <w:p>
-      <w:pPr>
-        <w:pStyle w:val="Listenabsatz"/>
-        <w:numPr>
-          <w:ilvl w:val="0"/>
-          <w:numId w:val="3"/>
-        </w:numPr>
-      </w:pPr>
-      <w:r>
-        <w:t>Emails verschicken</w:t>
-      </w:r>
-    </w:p>
-    <w:p>
-      <w:pPr>
-        <w:pStyle w:val="Listenabsatz"/>
-        <w:numPr>
-          <w:ilvl w:val="0"/>
-          <w:numId w:val="3"/>
-        </w:numPr>
-      </w:pPr>
-      <w:r>
-        <w:t>Emails empfangen</w:t>
-      </w:r>
-    </w:p>
-    <w:p>
-      <w:pPr>
-        <w:pStyle w:val="Listenabsatz"/>
-        <w:numPr>
-          <w:ilvl w:val="0"/>
-          <w:numId w:val="3"/>
-        </w:numPr>
-      </w:pPr>
-      <w:r>
-        <w:t>Emails darstellen</w:t>
-      </w:r>
-    </w:p>
-    <w:p>
-      <w:pPr>
-        <w:pStyle w:val="Listenabsatz"/>
-        <w:numPr>
-          <w:ilvl w:val="0"/>
-          <w:numId w:val="3"/>
-        </w:numPr>
-      </w:pPr>
-      <w:r>
-        <w:t>HTML Emails richtig darstellen</w:t>
-      </w:r>
-    </w:p>
-    <w:p>
-      <w:pPr>
-        <w:pStyle w:val="Listenabsatz"/>
-        <w:numPr>
-          <w:ilvl w:val="0"/>
-          <w:numId w:val="3"/>
-        </w:numPr>
-      </w:pPr>
-      <w:r>
-        <w:t>Gelesene Emails als gelesen anzeigen</w:t>
-      </w:r>
-    </w:p>
-    <w:p>
-      <w:pPr>
-        <w:pStyle w:val="Listenabsatz"/>
-        <w:numPr>
-          <w:ilvl w:val="0"/>
-          <w:numId w:val="3"/>
-        </w:numPr>
-      </w:pPr>
-      <w:r>
-        <w:t>Gelesene Emails als ungelesen markieren können</w:t>
-      </w:r>
-    </w:p>
-    <w:p>
-      <w:pPr>
-        <w:pStyle w:val="Listenabsatz"/>
-        <w:numPr>
-          <w:ilvl w:val="0"/>
-          <w:numId w:val="3"/>
-        </w:numPr>
-      </w:pPr>
-      <w:r>
-        <w:t>Mehrere Accounts verwalten</w:t>
-      </w:r>
-    </w:p>
-    <w:p>
-      <w:pPr>
-        <w:pStyle w:val="Listenabsatz"/>
-        <w:numPr>
-          <w:ilvl w:val="0"/>
-          <w:numId w:val="3"/>
-        </w:numPr>
-      </w:pPr>
-      <w:r>
-        <w:t>Email Antwort Funktion</w:t>
-      </w:r>
-    </w:p>
-    <w:p>
-      <w:pPr>
-        <w:pStyle w:val="Listenabsatz"/>
-        <w:numPr>
-          <w:ilvl w:val="0"/>
-          <w:numId w:val="3"/>
-        </w:numPr>
-      </w:pPr>
-      <w:r>
-        <w:t>Email Weiterleiten Funktion</w:t>
-      </w:r>
-    </w:p>
-    <w:p>
-      <w:pPr>
-        <w:pStyle w:val="Listenabsatz"/>
-        <w:numPr>
-          <w:ilvl w:val="0"/>
-          <w:numId w:val="3"/>
-        </w:numPr>
-      </w:pPr>
-      <w:r>
-        <w:t>Allen Antworten Funktion</w:t>
-      </w:r>
-    </w:p>
-    <w:p>
-      <w:pPr>
-        <w:pStyle w:val="Listenabsatz"/>
-        <w:numPr>
-          <w:ilvl w:val="0"/>
-          <w:numId w:val="3"/>
-        </w:numPr>
-      </w:pPr>
-      <w:r>
-        <w:t>Anhänge anzeigen und aufmachen</w:t>
-      </w:r>
-    </w:p>
-    <w:p>
-      <w:pPr>
-        <w:pStyle w:val="Listenabsatz"/>
-        <w:numPr>
-          <w:ilvl w:val="0"/>
-          <w:numId w:val="3"/>
-        </w:numPr>
-      </w:pPr>
-      <w:r>
-        <w:t>Anhänge senden</w:t>
-      </w:r>
-    </w:p>
-    <w:p/>
-    <w:p>
-      <w:pPr>
-        <w:rPr>
-          <w:rFonts w:asciiTheme="majorHAnsi" w:eastAsiaTheme="majorEastAsia" w:hAnsiTheme="majorHAnsi" w:cstheme="majorBidi"/>
-          <w:sz w:val="32"/>
-          <w:szCs w:val="32"/>
-        </w:rPr>
-      </w:pPr>
-      <w:r>
-        <w:br w:type="page"/>
-      </w:r>
-    </w:p>
-    <w:p>
-      <w:pPr>
-        <w:pStyle w:val="berschrift1"/>
-      </w:pPr>
-      <w:bookmarkStart w:id="2" w:name="_Toc473401496"/>
-      <w:r>
-        <w:lastRenderedPageBreak/>
-        <w:t>Implementierung: Beschreibung der Lösung (2-3 Seiten)</w:t>
-      </w:r>
-      <w:bookmarkEnd w:id="2"/>
-    </w:p>
-    <w:p>
       <w:pPr>
         <w:pStyle w:val="berschrift2"/>
       </w:pPr>
-      <w:bookmarkStart w:id="3" w:name="_Toc473401497"/>
-      <w:r>
-        <w:t>An</w:t>
-      </w:r>
-      <w:r>
-        <w:t>gaben zum Design der Oberfläche</w:t>
-      </w:r>
-      <w:bookmarkEnd w:id="3"/>
-    </w:p>
-    <w:p>
-      <w:r>
-        <w:t xml:space="preserve">Beim Design </w:t>
-      </w:r>
-      <w:r>
-        <w:t xml:space="preserve">wurde sich </w:t>
-      </w:r>
-      <w:r>
-        <w:t xml:space="preserve">an Thunderbird orientiert aber </w:t>
-      </w:r>
-      <w:r>
-        <w:t>trotzdem ein eigenes Design erstellt.</w:t>
-      </w:r>
-    </w:p>
-    <w:p>
-      <w:pPr>
-        <w:pStyle w:val="berschrift2"/>
-      </w:pPr>
-      <w:bookmarkStart w:id="4" w:name="_Toc473401498"/>
-      <w:r>
-        <w:t>Angaben zur Umsetzung</w:t>
-      </w:r>
-      <w:bookmarkEnd w:id="4"/>
-      <w:r>
-        <w:t xml:space="preserve"> </w:t>
-      </w:r>
-    </w:p>
-    <w:p>
-      <w:pPr>
-        <w:pStyle w:val="berschrift3"/>
-      </w:pPr>
-      <w:bookmarkStart w:id="5" w:name="_Toc473401499"/>
-      <w:r>
-        <w:t>Beschreibung der Komponenten</w:t>
-      </w:r>
-      <w:bookmarkEnd w:id="5"/>
-      <w:r>
-        <w:t xml:space="preserve"> </w:t>
-      </w:r>
-    </w:p>
-    <w:p>
-      <w:pPr>
-        <w:pStyle w:val="berschrift4"/>
-      </w:pPr>
-      <w:r>
-        <w:t>Email</w:t>
-      </w:r>
-    </w:p>
-    <w:p>
-      <w:r>
-        <w:t xml:space="preserve">Die Email-Klasse ist eine selbst </w:t>
-      </w:r>
-      <w:r>
-        <w:t>erstellte</w:t>
-      </w:r>
-      <w:r>
-        <w:t xml:space="preserve"> Klasse die eine </w:t>
-      </w:r>
-      <w:r>
-        <w:t>E-Mail</w:t>
-      </w:r>
-      <w:r>
-        <w:t xml:space="preserve"> reprä</w:t>
-      </w:r>
-      <w:r>
-        <w:t xml:space="preserve">sentiert. </w:t>
-      </w:r>
-    </w:p>
-    <w:p>
-      <w:pPr>
-        <w:pStyle w:val="berschrift4"/>
-      </w:pPr>
-      <w:r>
-        <w:t>EmailService</w:t>
-      </w:r>
-    </w:p>
-    <w:p>
-      <w:r>
-        <w:t>Der EmailService kümmert sich darum Emails zu senden und zu empfangen. Außerdem hat er noch Methoden mit dehnen der IMAP, POP3 und SMTP Server getestet werden können.</w:t>
-      </w:r>
-    </w:p>
-    <w:p>
-      <w:pPr>
-        <w:pStyle w:val="berschrift5"/>
-      </w:pPr>
-      <w:r>
-        <w:t>Emails senden</w:t>
-      </w:r>
-    </w:p>
-    <w:p>
-      <w:r>
-        <w:t>Zum Senden von Emails wird der SmtpClient von .Net verwendet.</w:t>
-      </w:r>
-    </w:p>
-    <w:p>
-      <w:pPr>
-        <w:pStyle w:val="berschrift5"/>
-      </w:pPr>
-      <w:r>
-        <w:t>Emails abholen</w:t>
-      </w:r>
-    </w:p>
-    <w:p>
-      <w:r>
-        <w:t>Für das Abholen von Emails wie entweder der ImapClient oder der Pop3Client des MailKit verwendet je nachdem welche Verbindung der Nutzer eingegeben hat.</w:t>
-      </w:r>
-    </w:p>
-    <w:p>
-      <w:pPr>
-        <w:pStyle w:val="berschrift5"/>
-      </w:pPr>
-      <w:r>
-        <w:t>Server testen</w:t>
-      </w:r>
-    </w:p>
-    <w:p>
-      <w:r>
-        <w:t xml:space="preserve">Zum Testen der Server werden die 3 Clients des MailKits verwendet um sich mit dem jeweiligen Server zu verbinden. </w:t>
-      </w:r>
-      <w:r>
-        <w:t>Dabei wird überprüft ob es erfolgreich klappt oder nicht und dem Nutzer dann grafisch dargestellt.</w:t>
-      </w:r>
-    </w:p>
-    <w:p>
-      <w:pPr>
-        <w:pStyle w:val="berschrift3"/>
-      </w:pPr>
-      <w:bookmarkStart w:id="6" w:name="_Toc473401500"/>
-      <w:r>
-        <w:t>Verwendete Algorithmen, Bibliotheken oder Techniken</w:t>
-      </w:r>
-      <w:bookmarkEnd w:id="6"/>
-      <w:r>
-        <w:t xml:space="preserve"> </w:t>
-      </w:r>
-    </w:p>
-    <w:p>
-      <w:pPr>
-        <w:pStyle w:val="berschrift4"/>
-      </w:pPr>
-      <w:r>
-        <w:t>MailKit</w:t>
-      </w:r>
-    </w:p>
-    <w:p>
-      <w:r>
-        <w:t>Für das Abholen von Emails habe ich das MailKit verwendet. Es bietet einen ImapClient und Pop3Client.</w:t>
-      </w:r>
-      <w:r>
-        <w:t xml:space="preserve"> Den SmtpClient habe ich zum Testen genommen da er dafür einfach einzusetzen war als der SmtpClient von .Net oder ein TcpClient.</w:t>
-      </w:r>
-    </w:p>
-    <w:p>
-      <w:pPr>
-        <w:pStyle w:val="berschrift3"/>
-      </w:pPr>
-      <w:bookmarkStart w:id="7" w:name="_Toc473401501"/>
-      <w:r>
-        <w:t>Verwendeter fremder Quelltext</w:t>
-      </w:r>
-      <w:bookmarkEnd w:id="7"/>
-      <w:r>
-        <w:t xml:space="preserve"> </w:t>
-      </w:r>
-    </w:p>
-    <w:p>
-      <w:r>
-        <w:t>Dispatcher vom Herr Rill</w:t>
-      </w:r>
-    </w:p>
-    <w:p>
-      <w:r>
-        <w:t>DataServices kopiert von 11 vom Herr Rill aber abgeändert.</w:t>
-      </w:r>
-    </w:p>
-    <w:p>
-      <w:r>
-        <w:t>Emails abholen von (Link im Code)</w:t>
-      </w:r>
-    </w:p>
-    <w:p>
-      <w:pPr>
-        <w:rPr>
-          <w:rFonts w:asciiTheme="majorHAnsi" w:eastAsiaTheme="majorEastAsia" w:hAnsiTheme="majorHAnsi" w:cstheme="majorBidi"/>
-          <w:sz w:val="32"/>
-          <w:szCs w:val="32"/>
-        </w:rPr>
-      </w:pPr>
-      <w:r>
-        <w:br w:type="page"/>
-      </w:r>
-    </w:p>
-    <w:p>
-      <w:pPr>
-        <w:pStyle w:val="berschrift1"/>
-      </w:pPr>
-      <w:bookmarkStart w:id="8" w:name="_Toc473401502"/>
-      <w:r>
-        <w:lastRenderedPageBreak/>
-        <w:t>Benutzerhandbuch (1-2 Seiten)</w:t>
-      </w:r>
-      <w:bookmarkEnd w:id="8"/>
-    </w:p>
-    <w:p>
-      <w:r>
-        <w:t>Bitte starten Sie als erstes das</w:t>
-      </w:r>
-      <w:r>
-        <w:t xml:space="preserve"> das Programm</w:t>
-      </w:r>
-      <w:r>
-        <w:t xml:space="preserve"> „Email Programm“</w:t>
-      </w:r>
-      <w:r>
-        <w:t xml:space="preserve">. </w:t>
-      </w:r>
-    </w:p>
-    <w:p>
-      <w:pPr>
-        <w:pStyle w:val="berschrift2"/>
-      </w:pPr>
+      <w:bookmarkStart w:id="11" w:name="_Toc473463789"/>
       <w:r>
         <w:rPr>
           <w:noProof/>
@@ -2720,7 +3875,7 @@
                     <pic:cNvPicPr/>
                   </pic:nvPicPr>
                   <pic:blipFill>
-                    <a:blip r:embed="rId8">
+                    <a:blip r:embed="rId13">
                       <a:extLst>
                         <a:ext uri="{28A0092B-C50C-407E-A947-70E740481C1C}">
                           <a14:useLocalDpi xmlns:a14="http://schemas.microsoft.com/office/drawing/2010/main" val="0"/>
@@ -2755,6 +3910,7 @@
       <w:r>
         <w:t>Optionen</w:t>
       </w:r>
+      <w:bookmarkEnd w:id="11"/>
     </w:p>
     <w:p>
       <w:r>
@@ -2788,7 +3944,10 @@
         <w:t>“</w:t>
       </w:r>
       <w:r>
-        <w:t xml:space="preserve"> und dort auf Accounts. Dort</w:t>
+        <w:t xml:space="preserve">. </w:t>
+      </w:r>
+      <w:r>
+        <w:t>Dort</w:t>
       </w:r>
       <w:r>
         <w:t xml:space="preserve"> können Sie</w:t>
@@ -2805,13 +3964,13 @@
     <w:p/>
     <w:p>
       <w:pPr>
-        <w:pStyle w:val="berschrift2"/>
-      </w:pPr>
-      <w:bookmarkStart w:id="9" w:name="_Toc473401503"/>
+        <w:pStyle w:val="berschrift3"/>
+      </w:pPr>
+      <w:bookmarkStart w:id="12" w:name="_Toc473463790"/>
       <w:r>
         <w:t>Account anlegen</w:t>
       </w:r>
-      <w:bookmarkEnd w:id="9"/>
+      <w:bookmarkEnd w:id="12"/>
     </w:p>
     <w:p>
       <w:r>
@@ -2864,7 +4023,7 @@
                     <pic:cNvPicPr/>
                   </pic:nvPicPr>
                   <pic:blipFill>
-                    <a:blip r:embed="rId9" cstate="print">
+                    <a:blip r:embed="rId14" cstate="print">
                       <a:extLst>
                         <a:ext uri="{28A0092B-C50C-407E-A947-70E740481C1C}">
                           <a14:useLocalDpi xmlns:a14="http://schemas.microsoft.com/office/drawing/2010/main" val="0"/>
@@ -2999,7 +4158,25 @@
     <w:p/>
     <w:p>
       <w:r>
-        <w:t>Zum Testen ob die eingegeben Server und Ports richtig sind stehen zwei Buttons zu</w:t>
+        <w:t>Zum Testen ob die eingegeben</w:t>
+      </w:r>
+      <w:r>
+        <w:t>en</w:t>
+      </w:r>
+      <w:r>
+        <w:t xml:space="preserve"> Server und Ports richtig sind</w:t>
+      </w:r>
+      <w:r>
+        <w:t>,</w:t>
+      </w:r>
+      <w:r>
+        <w:t xml:space="preserve"> stehen</w:t>
+      </w:r>
+      <w:r>
+        <w:t xml:space="preserve"> Ihnen</w:t>
+      </w:r>
+      <w:r>
+        <w:t xml:space="preserve"> zwei Buttons zu</w:t>
       </w:r>
       <w:r>
         <w:t>r</w:t>
@@ -3026,204 +4203,307 @@
         <w:t xml:space="preserve"> und es steht eine Fehlermeldung unter den Buttons die Ihnen helfen soll </w:t>
       </w:r>
       <w:r>
-        <w:t>wo der Fehler vermutlich liegt.</w:t>
+        <w:t>den</w:t>
+      </w:r>
+      <w:r>
+        <w:t xml:space="preserve"> Fehler </w:t>
+      </w:r>
+      <w:r>
+        <w:t>zu finden</w:t>
+      </w:r>
+      <w:r>
+        <w:t>.</w:t>
+      </w:r>
+    </w:p>
+    <w:p>
+      <w:pPr>
+        <w:pStyle w:val="berschrift3"/>
+      </w:pPr>
+      <w:bookmarkStart w:id="13" w:name="_Toc473463791"/>
+      <w:r>
+        <w:t>Account bearbeiten</w:t>
+      </w:r>
+      <w:bookmarkEnd w:id="13"/>
+    </w:p>
+    <w:p>
+      <w:r>
+        <w:t xml:space="preserve">Zum Bearbeiten eines Accounts </w:t>
+      </w:r>
+      <w:r>
+        <w:t>gehen Sie</w:t>
+      </w:r>
+      <w:r>
+        <w:t xml:space="preserve"> </w:t>
+      </w:r>
+      <w:r>
+        <w:t>bitte in die Optionen</w:t>
+      </w:r>
+      <w:r>
+        <w:t>. Im O</w:t>
+      </w:r>
+      <w:r>
+        <w:t xml:space="preserve">ptionenfenster </w:t>
+      </w:r>
+      <w:r>
+        <w:t xml:space="preserve">wählen Sie bitte </w:t>
+      </w:r>
+      <w:r>
+        <w:t xml:space="preserve">den zu bearbeitenden Account aus und </w:t>
+      </w:r>
+      <w:r>
+        <w:t xml:space="preserve">klicken </w:t>
+      </w:r>
+      <w:r>
+        <w:t>auf den Button „Bearbeiten“.</w:t>
+      </w:r>
+      <w:r>
+        <w:t xml:space="preserve"> Alternativ </w:t>
+      </w:r>
+      <w:r>
+        <w:t>können Sie</w:t>
+      </w:r>
+      <w:r>
+        <w:t xml:space="preserve"> auch auf den Account doppelt klicken.</w:t>
+      </w:r>
+      <w:r>
+        <w:t xml:space="preserve"> Darauf hin öffnet sich ein Fenster in dem Sie den Account bearbeiten können. Die vorgehensweiße ist genauso wie beim Account anlegen.</w:t>
+      </w:r>
+    </w:p>
+    <w:p>
+      <w:pPr>
+        <w:pStyle w:val="berschrift3"/>
+      </w:pPr>
+      <w:bookmarkStart w:id="14" w:name="_Toc473463792"/>
+      <w:r>
+        <w:lastRenderedPageBreak/>
+        <w:t>Account als Standard definieren</w:t>
+      </w:r>
+      <w:bookmarkEnd w:id="14"/>
+    </w:p>
+    <w:p>
+      <w:r>
+        <w:t>Um einen Account als ihr Standard Account zum Versenden von E-Mails zu definieren gehen Sie bitte in die Optionen und wählen den Account in der Liste aus den Sie als ihr Standard Account haben möchten und klicken Sie auf „Als Standard“.</w:t>
+      </w:r>
+    </w:p>
+    <w:p>
+      <w:pPr>
+        <w:pStyle w:val="berschrift3"/>
+      </w:pPr>
+      <w:bookmarkStart w:id="15" w:name="_Toc473463793"/>
+      <w:r>
+        <w:t>Account löschen</w:t>
+      </w:r>
+      <w:bookmarkEnd w:id="15"/>
+    </w:p>
+    <w:p>
+      <w:r>
+        <w:t>Um einen Account zu löschen gehen sie bitte in die Optionen und wählen den Account in der Liste aus den Sie löschen möchten und klicken Sie auf „Löschen“.</w:t>
       </w:r>
     </w:p>
     <w:p>
       <w:pPr>
         <w:pStyle w:val="berschrift2"/>
       </w:pPr>
-      <w:bookmarkStart w:id="10" w:name="_Toc473401504"/>
-      <w:r>
-        <w:t>Account bearbeiten</w:t>
-      </w:r>
-      <w:bookmarkEnd w:id="10"/>
-    </w:p>
-    <w:p>
-      <w:r>
-        <w:t>Zum Bearbeiten eines Accounts muss der Benutzer in der Menüleiste auf Optionen und dort auf Accounts gehen. Im O</w:t>
-      </w:r>
-      <w:r>
-        <w:t xml:space="preserve">ptionenfenster wählt er </w:t>
-      </w:r>
-      <w:r>
-        <w:t>den zu bearbeitenden Account aus und klickt auf den Button „Bearbeiten“.</w:t>
-      </w:r>
-      <w:r>
-        <w:t xml:space="preserve"> Alternativ kann er auch auf den Account doppelt klicken.</w:t>
-      </w:r>
-      <w:r>
-        <w:t xml:space="preserve"> Dort kann er den Account bearbeiten wie unter „Account anlegen“ beschrieben.</w:t>
+      <w:bookmarkStart w:id="16" w:name="_Toc473463794"/>
+      <w:r>
+        <w:t>Email schreiben</w:t>
+      </w:r>
+      <w:bookmarkEnd w:id="16"/>
+    </w:p>
+    <w:p>
+      <w:r>
+        <w:t xml:space="preserve">Um eine E-Mail zu schreiben </w:t>
+      </w:r>
+      <w:r>
+        <w:t>gehen Sie bitte in das Hauptfenster und klicken</w:t>
+      </w:r>
+      <w:r>
+        <w:t xml:space="preserve"> auf den Button „Email schreiben“.</w:t>
+      </w:r>
+      <w:r>
+        <w:t xml:space="preserve"> Alternativ können Sie auch über die Menüleiste dorthin navigieren. Dazu in der Menüleiste</w:t>
+      </w:r>
+      <w:r>
+        <w:t xml:space="preserve"> den Punkt </w:t>
+      </w:r>
+      <w:r>
+        <w:t>„</w:t>
+      </w:r>
+      <w:r>
+        <w:t>Email</w:t>
+      </w:r>
+      <w:r>
+        <w:t>“ auswählen</w:t>
+      </w:r>
+      <w:r>
+        <w:t xml:space="preserve"> und dann </w:t>
+      </w:r>
+      <w:r>
+        <w:t>„</w:t>
+      </w:r>
+      <w:r>
+        <w:t>Email schreiben</w:t>
+      </w:r>
+      <w:r>
+        <w:t>“.</w:t>
+      </w:r>
+    </w:p>
+    <w:p>
+      <w:r>
+        <w:t xml:space="preserve">Es öffnet sich ein Fenster in dem </w:t>
+      </w:r>
+      <w:r>
+        <w:t>Sie</w:t>
+      </w:r>
+      <w:r>
+        <w:t xml:space="preserve"> die Sendeadresse aus den Accounts die </w:t>
+      </w:r>
+      <w:r>
+        <w:t>Sie</w:t>
+      </w:r>
+      <w:r>
+        <w:t xml:space="preserve"> angelegt h</w:t>
+      </w:r>
+      <w:r>
+        <w:t xml:space="preserve">aben auswählen können. Im nächsten Feld können Sie </w:t>
+      </w:r>
+      <w:r>
+        <w:t>die Empfangsadresse/n</w:t>
+      </w:r>
+      <w:r>
+        <w:t xml:space="preserve"> (bei mehreren mit “,“ getrennt)</w:t>
+      </w:r>
+      <w:r>
+        <w:t xml:space="preserve"> eingeben an die die E-Mail gehen soll.</w:t>
+      </w:r>
+      <w:r>
+        <w:t xml:space="preserve"> Sie haben auch noch die Möglichkeit unter CC und BCC E-Mail-Adressen einzugeben. Diese funktionieren wie standardmäßig vorgesehen.</w:t>
+      </w:r>
+      <w:r>
+        <w:t xml:space="preserve"> Und in dem großen Eingabefeld </w:t>
+      </w:r>
+      <w:r>
+        <w:t xml:space="preserve">können Sie </w:t>
+      </w:r>
+      <w:r>
+        <w:t xml:space="preserve">die Nachricht eingeben die </w:t>
+      </w:r>
+      <w:r>
+        <w:t>Sie</w:t>
+      </w:r>
+      <w:r>
+        <w:t xml:space="preserve"> schicken möchte</w:t>
+      </w:r>
+      <w:r>
+        <w:t>n</w:t>
+      </w:r>
+      <w:r>
+        <w:t>.</w:t>
+      </w:r>
+      <w:r>
+        <w:t xml:space="preserve"> Sie können auch noch über den Button „Anhänge hinzufügen“ Dateien auswählen die Sie </w:t>
+      </w:r>
+      <w:r>
+        <w:t>mitschicken</w:t>
+      </w:r>
+      <w:r>
+        <w:t xml:space="preserve"> möchten.</w:t>
       </w:r>
     </w:p>
     <w:p>
       <w:pPr>
         <w:pStyle w:val="berschrift2"/>
       </w:pPr>
-      <w:r>
-        <w:t>Account als Standard definieren</w:t>
-      </w:r>
-    </w:p>
-    <w:p>
-      <w:r>
-        <w:t>Um einen Account als ihr Standard Account zum Versenden von E-Mails zu definieren gehen Sie bitte in die Optionen und wählen den Account in der Liste aus den Sie als ihr Standard Account haben möchten und klicken Sie auf „Als Standard“.</w:t>
+      <w:bookmarkStart w:id="17" w:name="_Toc473463795"/>
+      <w:r>
+        <w:t>Emails abholen</w:t>
+      </w:r>
+      <w:bookmarkEnd w:id="17"/>
+    </w:p>
+    <w:p>
+      <w:r>
+        <w:t>Bitte gehen Sie in das Hauptfenster der Anwendung und wählen Sie entweder einen Account aus oder Gemeinsamer Posteingang und klicken Sie</w:t>
+      </w:r>
+      <w:r>
+        <w:t xml:space="preserve"> auf „Emails abholen“. Dann werden im Hintergrund die</w:t>
+      </w:r>
+      <w:r>
+        <w:t xml:space="preserve"> entsprechenden</w:t>
+      </w:r>
+      <w:r>
+        <w:t xml:space="preserve"> Emails abgeholt und im Hauptfenster aufgelistet.</w:t>
       </w:r>
     </w:p>
     <w:p>
       <w:pPr>
         <w:pStyle w:val="berschrift2"/>
       </w:pPr>
-      <w:r>
-        <w:t>Account löschen</w:t>
-      </w:r>
-    </w:p>
-    <w:p>
-      <w:r>
-        <w:t>Um einen Account zu löschen gehen sie bitte in die Optionen und wählen den Account in der Liste aus den Sie löschen möchten und klicken Sie auf „Löschen“.</w:t>
-      </w:r>
-    </w:p>
-    <w:p>
-      <w:pPr>
-        <w:pStyle w:val="berschrift2"/>
-      </w:pPr>
-      <w:bookmarkStart w:id="11" w:name="_Toc473401505"/>
-      <w:r>
-        <w:lastRenderedPageBreak/>
-        <w:t>Email schreiben</w:t>
-      </w:r>
-      <w:bookmarkEnd w:id="11"/>
-    </w:p>
-    <w:p>
-      <w:r>
-        <w:t xml:space="preserve">Um eine E-Mail zu schreiben </w:t>
-      </w:r>
-      <w:r>
-        <w:t>gehen Sie bitte in das Hauptfenster und klicken</w:t>
-      </w:r>
-      <w:r>
-        <w:t xml:space="preserve"> auf den Button „Email schreiben“.</w:t>
-      </w:r>
-      <w:r>
-        <w:t xml:space="preserve"> Alternativ können Sie auch über die Menüleiste dorthin navigieren. Dazu in der Menüleiste</w:t>
-      </w:r>
-      <w:r>
-        <w:t xml:space="preserve"> den Punkt </w:t>
-      </w:r>
-      <w:r>
-        <w:t>„</w:t>
-      </w:r>
-      <w:r>
-        <w:t>Email</w:t>
-      </w:r>
-      <w:r>
-        <w:t>“ auswählen</w:t>
-      </w:r>
-      <w:r>
-        <w:t xml:space="preserve"> und dann </w:t>
-      </w:r>
-      <w:r>
-        <w:t>„</w:t>
-      </w:r>
-      <w:r>
-        <w:t>Email schreiben</w:t>
-      </w:r>
-      <w:r>
-        <w:t>“.</w:t>
-      </w:r>
-    </w:p>
-    <w:p>
-      <w:r>
-        <w:t xml:space="preserve">Es öffnet sich ein Fenster in dem </w:t>
-      </w:r>
-      <w:r>
-        <w:t>Sie</w:t>
-      </w:r>
-      <w:r>
-        <w:t xml:space="preserve"> die Sendeadresse aus den Accounts die </w:t>
-      </w:r>
-      <w:r>
-        <w:t>Sie</w:t>
-      </w:r>
-      <w:r>
-        <w:t xml:space="preserve"> angelegt h</w:t>
-      </w:r>
-      <w:r>
-        <w:t xml:space="preserve">aben auswählen können. Im nächsten Feld können Sie </w:t>
-      </w:r>
-      <w:r>
-        <w:t>die Empfangsadresse/n</w:t>
-      </w:r>
-      <w:r>
-        <w:t xml:space="preserve"> (bei mehreren mit “,“ getrennt)</w:t>
-      </w:r>
-      <w:r>
-        <w:t xml:space="preserve"> eingeben an die die E-Mail gehen soll.</w:t>
-      </w:r>
-      <w:r>
-        <w:t xml:space="preserve"> Sie haben auch noch die Möglichkeit unter CC und BCC E-Mail-Adressen einzugeben. Diese funktionieren wie standardmäßig vorgesehen.</w:t>
-      </w:r>
-      <w:r>
-        <w:t xml:space="preserve"> Und in dem großen Eingabefeld </w:t>
-      </w:r>
-      <w:r>
-        <w:t xml:space="preserve">können Sie </w:t>
-      </w:r>
-      <w:r>
-        <w:t xml:space="preserve">die Nachricht eingeben die </w:t>
-      </w:r>
-      <w:r>
-        <w:t>Sie</w:t>
-      </w:r>
-      <w:r>
-        <w:t xml:space="preserve"> schicken möchte</w:t>
-      </w:r>
-      <w:r>
-        <w:t>n</w:t>
-      </w:r>
-      <w:r>
-        <w:t>.</w:t>
-      </w:r>
-      <w:r>
-        <w:t xml:space="preserve"> Sie können auch noch über den Button „Anhänge hinzufügen“ Dateien auswählen die Sie </w:t>
-      </w:r>
-      <w:r>
-        <w:t>mitschicken</w:t>
-      </w:r>
-      <w:r>
-        <w:t xml:space="preserve"> möchten.</w:t>
-      </w:r>
-    </w:p>
-    <w:p>
-      <w:pPr>
-        <w:pStyle w:val="berschrift2"/>
-      </w:pPr>
-      <w:bookmarkStart w:id="12" w:name="_Toc473401506"/>
-      <w:r>
-        <w:t>Emails abholen</w:t>
-      </w:r>
-      <w:bookmarkEnd w:id="12"/>
-    </w:p>
-    <w:p>
-      <w:r>
-        <w:t>Bitte gehen Sie in das Hauptfenster der Anwendung und wählen Sie entweder einen Account aus oder Gemeinsamer Posteingang und klicken Sie</w:t>
-      </w:r>
-      <w:r>
-        <w:t xml:space="preserve"> auf „Emails abholen“. Dann werden im Hintergrund die</w:t>
-      </w:r>
-      <w:r>
-        <w:t xml:space="preserve"> entsprechenden</w:t>
-      </w:r>
-      <w:r>
-        <w:t xml:space="preserve"> Emails abgeholt und im Hauptfenster aufgelistet.</w:t>
-      </w:r>
-    </w:p>
-    <w:p>
-      <w:pPr>
-        <w:pStyle w:val="berschrift2"/>
-      </w:pPr>
+      <w:bookmarkStart w:id="18" w:name="_Toc473463796"/>
+      <w:r>
+        <w:rPr>
+          <w:noProof/>
+          <w:lang w:eastAsia="de-DE"/>
+        </w:rPr>
+        <w:drawing>
+          <wp:anchor distT="0" distB="0" distL="114300" distR="114300" simplePos="0" relativeHeight="251660288" behindDoc="0" locked="0" layoutInCell="1" allowOverlap="1" wp14:anchorId="342EE5D7" wp14:editId="29FE66F5">
+            <wp:simplePos x="0" y="0"/>
+            <wp:positionH relativeFrom="column">
+              <wp:posOffset>2216463</wp:posOffset>
+            </wp:positionH>
+            <wp:positionV relativeFrom="paragraph">
+              <wp:posOffset>37465</wp:posOffset>
+            </wp:positionV>
+            <wp:extent cx="3485515" cy="2095500"/>
+            <wp:effectExtent l="0" t="0" r="635" b="0"/>
+            <wp:wrapSquare wrapText="bothSides"/>
+            <wp:docPr id="3" name="Grafik 3"/>
+            <wp:cNvGraphicFramePr>
+              <a:graphicFrameLocks xmlns:a="http://schemas.openxmlformats.org/drawingml/2006/main" noChangeAspect="1"/>
+            </wp:cNvGraphicFramePr>
+            <a:graphic xmlns:a="http://schemas.openxmlformats.org/drawingml/2006/main">
+              <a:graphicData uri="http://schemas.openxmlformats.org/drawingml/2006/picture">
+                <pic:pic xmlns:pic="http://schemas.openxmlformats.org/drawingml/2006/picture">
+                  <pic:nvPicPr>
+                    <pic:cNvPr id="1" name=""/>
+                    <pic:cNvPicPr/>
+                  </pic:nvPicPr>
+                  <pic:blipFill>
+                    <a:blip r:embed="rId15" cstate="print">
+                      <a:extLst>
+                        <a:ext uri="{28A0092B-C50C-407E-A947-70E740481C1C}">
+                          <a14:useLocalDpi xmlns:a14="http://schemas.microsoft.com/office/drawing/2010/main" val="0"/>
+                        </a:ext>
+                      </a:extLst>
+                    </a:blip>
+                    <a:stretch>
+                      <a:fillRect/>
+                    </a:stretch>
+                  </pic:blipFill>
+                  <pic:spPr>
+                    <a:xfrm>
+                      <a:off x="0" y="0"/>
+                      <a:ext cx="3485515" cy="2095500"/>
+                    </a:xfrm>
+                    <a:prstGeom prst="rect">
+                      <a:avLst/>
+                    </a:prstGeom>
+                  </pic:spPr>
+                </pic:pic>
+              </a:graphicData>
+            </a:graphic>
+            <wp14:sizeRelH relativeFrom="margin">
+              <wp14:pctWidth>0</wp14:pctWidth>
+            </wp14:sizeRelH>
+            <wp14:sizeRelV relativeFrom="margin">
+              <wp14:pctHeight>0</wp14:pctHeight>
+            </wp14:sizeRelV>
+          </wp:anchor>
+        </w:drawing>
+      </w:r>
       <w:r>
         <w:t>Emails anschauen</w:t>
       </w:r>
+      <w:bookmarkEnd w:id="18"/>
     </w:p>
     <w:p>
       <w:r>
@@ -3238,8 +4518,9 @@
     </w:p>
     <w:p>
       <w:pPr>
-        <w:pStyle w:val="berschrift2"/>
-      </w:pPr>
+        <w:pStyle w:val="berschrift3"/>
+      </w:pPr>
+      <w:bookmarkStart w:id="19" w:name="_Toc473463797"/>
       <w:r>
         <w:t xml:space="preserve">Email </w:t>
       </w:r>
@@ -3249,21 +4530,25 @@
       <w:r>
         <w:t>antworten</w:t>
       </w:r>
+      <w:bookmarkEnd w:id="19"/>
     </w:p>
     <w:p>
       <w:r>
         <w:t>Bitte öffnen Sie eine E-Mail und klicken Sie auf „Antworten“. Es öffnet sich das Fenster zum Email schreiben. Schreiben Sie ihre Nachricht und klicken Sie auf „Senden“.</w:t>
       </w:r>
-      <w:bookmarkStart w:id="13" w:name="_GoBack"/>
-      <w:bookmarkEnd w:id="13"/>
-    </w:p>
-    <w:p>
-      <w:pPr>
-        <w:pStyle w:val="berschrift2"/>
-      </w:pPr>
+      <w:r>
+        <w:t xml:space="preserve"> Wenn Sie allen antworten möchten an die die E-Mail ging klicken Sie bitte auf „Alle antworten“.</w:t>
+      </w:r>
+    </w:p>
+    <w:p>
+      <w:pPr>
+        <w:pStyle w:val="berschrift3"/>
+      </w:pPr>
+      <w:bookmarkStart w:id="20" w:name="_Toc473463798"/>
       <w:r>
         <w:t>Email weiterleiten</w:t>
       </w:r>
+      <w:bookmarkEnd w:id="20"/>
     </w:p>
     <w:p>
       <w:r>
@@ -3272,12 +4557,18 @@
     </w:p>
     <w:p>
       <w:pPr>
-        <w:rPr>
-          <w:rFonts w:asciiTheme="majorHAnsi" w:eastAsiaTheme="majorEastAsia" w:hAnsiTheme="majorHAnsi" w:cstheme="majorBidi"/>
-          <w:sz w:val="32"/>
-          <w:szCs w:val="32"/>
-        </w:rPr>
-      </w:pPr>
+        <w:pStyle w:val="berschrift3"/>
+      </w:pPr>
+      <w:bookmarkStart w:id="21" w:name="_Toc473463799"/>
+      <w:r>
+        <w:t>Email als ungelesen markieren</w:t>
+      </w:r>
+      <w:bookmarkEnd w:id="21"/>
+    </w:p>
+    <w:p>
+      <w:r>
+        <w:t>Bitte öffnen Sie eine E-Mail und klicken Sie auf „Ungelesen“.</w:t>
+      </w:r>
       <w:r>
         <w:br w:type="page"/>
       </w:r>
@@ -3286,58 +4577,123 @@
       <w:pPr>
         <w:pStyle w:val="berschrift1"/>
       </w:pPr>
-      <w:bookmarkStart w:id="14" w:name="_Toc473401507"/>
+      <w:bookmarkStart w:id="22" w:name="_Toc473463800"/>
       <w:r>
         <w:lastRenderedPageBreak/>
         <w:t>Diskussion (max. 1 Seite)</w:t>
       </w:r>
-      <w:bookmarkEnd w:id="14"/>
+      <w:bookmarkEnd w:id="22"/>
     </w:p>
     <w:p>
       <w:pPr>
         <w:pStyle w:val="berschrift2"/>
       </w:pPr>
-      <w:bookmarkStart w:id="15" w:name="_Toc473401508"/>
+      <w:bookmarkStart w:id="23" w:name="_Toc473463801"/>
       <w:r>
         <w:t>Zusammenfassung der Ergebnisse</w:t>
       </w:r>
-      <w:bookmarkEnd w:id="15"/>
+      <w:bookmarkEnd w:id="23"/>
     </w:p>
     <w:p>
       <w:r>
         <w:t>Die Grundfunktionen wie Senden u</w:t>
       </w:r>
       <w:r>
-        <w:t>nd Empfangen von Text Emails funktionieren</w:t>
-      </w:r>
-      <w:r>
-        <w:t xml:space="preserve">. Die Anzeige von HTML-Emails ist durch den WebBrowser von CSharp umgesetzt worden. Dieser läuft leider bei der Größenänderung des Fensters nicht flüssig. </w:t>
-      </w:r>
-    </w:p>
-    <w:p>
-      <w:r>
-        <w:t>Es ist möglich mehrere Accounts anzulegen und zu bearbeiten.</w:t>
+        <w:t xml:space="preserve">nd Empfangen von Text </w:t>
+      </w:r>
+      <w:r>
+        <w:t xml:space="preserve">E-Mails </w:t>
+      </w:r>
+      <w:r>
+        <w:t>funktionieren</w:t>
+      </w:r>
+      <w:r>
+        <w:t>. Die Anzeige von HTML-</w:t>
+      </w:r>
+      <w:r>
+        <w:t xml:space="preserve">E-Mails </w:t>
+      </w:r>
+      <w:r>
+        <w:t>funktioniert</w:t>
+      </w:r>
+      <w:r>
+        <w:t xml:space="preserve">. </w:t>
+      </w:r>
+      <w:r>
+        <w:t xml:space="preserve">Das Antworten, alle antworten und weiterleiten von E-Mails funktioniert. </w:t>
+      </w:r>
+      <w:r>
+        <w:t>Es ist möglich mehrere Accounts</w:t>
+      </w:r>
+      <w:r>
+        <w:t xml:space="preserve"> mit IMAP oder POP3</w:t>
+      </w:r>
+      <w:r>
+        <w:t xml:space="preserve"> anzulegen und zu bearbeiten.</w:t>
+      </w:r>
+      <w:r>
+        <w:t xml:space="preserve"> Zwischen den Posteingängen der Account kann gewechselt werden und alle </w:t>
+      </w:r>
+      <w:r>
+        <w:t xml:space="preserve">E-Mails </w:t>
+      </w:r>
+      <w:r>
+        <w:t>aller Accounts können unter Gemeinsamer Posteingang ansehen werden.</w:t>
+      </w:r>
+      <w:r>
+        <w:t xml:space="preserve"> E-Mails können lokal gelöscht werden und werden lokal auch als gelesen oder ungelesen markiert.</w:t>
+      </w:r>
+    </w:p>
+    <w:p>
+      <w:r>
+        <w:t xml:space="preserve">Was noch nicht funktioniert ist das Löschen von </w:t>
+      </w:r>
+      <w:r>
+        <w:t xml:space="preserve">E-Mails </w:t>
+      </w:r>
+      <w:r>
+        <w:t xml:space="preserve">auf dem Server. </w:t>
+      </w:r>
+      <w:r>
+        <w:t>Das</w:t>
+      </w:r>
+      <w:r>
+        <w:t xml:space="preserve"> </w:t>
+      </w:r>
+      <w:r>
+        <w:t>E-Mails</w:t>
+      </w:r>
+      <w:r>
+        <w:t xml:space="preserve"> gelesen wurde wird bei IMAP noch nicht an den Server übermittelt.</w:t>
+      </w:r>
+      <w:r>
+        <w:t xml:space="preserve"> Weiteres siehe Aufgetretene Probleme.</w:t>
+      </w:r>
+    </w:p>
+    <w:p>
+      <w:r>
+        <w:t>Ich würde gerne noch einiges beheben oder verbessern, aber ich habe leider keine Zeit mehr.</w:t>
       </w:r>
     </w:p>
     <w:p>
       <w:pPr>
         <w:pStyle w:val="berschrift2"/>
       </w:pPr>
-      <w:bookmarkStart w:id="16" w:name="_Toc473401509"/>
+      <w:bookmarkStart w:id="24" w:name="_Toc473463802"/>
       <w:r>
         <w:t>Aufgetretene Probleme</w:t>
       </w:r>
-      <w:bookmarkEnd w:id="16"/>
+      <w:bookmarkEnd w:id="24"/>
     </w:p>
     <w:p>
       <w:pPr>
         <w:pStyle w:val="berschrift3"/>
       </w:pPr>
-      <w:bookmarkStart w:id="17" w:name="_Toc473401510"/>
+      <w:bookmarkStart w:id="25" w:name="_Toc473463803"/>
       <w:r>
         <w:t>WebBrowser ruckelt</w:t>
       </w:r>
-      <w:bookmarkEnd w:id="17"/>
+      <w:bookmarkEnd w:id="25"/>
     </w:p>
     <w:p>
       <w:r>
@@ -3354,63 +4710,32 @@
       <w:pPr>
         <w:pStyle w:val="berschrift3"/>
       </w:pPr>
-      <w:bookmarkStart w:id="18" w:name="_Toc473401511"/>
+      <w:bookmarkStart w:id="26" w:name="_Toc473463804"/>
       <w:r>
         <w:t>Testen des SMTP Server</w:t>
       </w:r>
-      <w:bookmarkEnd w:id="18"/>
+      <w:bookmarkEnd w:id="26"/>
     </w:p>
     <w:p>
       <w:r>
         <w:t>Das Testen des SMTP Server funktioniert noch nicht ganz so wie gewollt.</w:t>
       </w:r>
       <w:r>
-        <w:t xml:space="preserve"> Es wird im </w:t>
-      </w:r>
-      <w:r>
-        <w:t xml:space="preserve">Moment </w:t>
-      </w:r>
-      <w:r>
-        <w:t>getestet</w:t>
-      </w:r>
-      <w:r>
-        <w:t xml:space="preserve"> ob</w:t>
-      </w:r>
-      <w:r>
-        <w:t xml:space="preserve"> eine</w:t>
-      </w:r>
-      <w:r>
-        <w:t xml:space="preserve"> TLS Verschlüsselung verfügbar ist. Falls aber ein Email Anbieter auch nur SSL genügt, würde er bei diesem auch auf den Schluss kommen es würde nicht gehen. Wenn wiederrum auch SSL </w:t>
-      </w:r>
-      <w:r>
-        <w:t xml:space="preserve">beim Testen </w:t>
-      </w:r>
-      <w:r>
-        <w:t xml:space="preserve">ermöglicht wird kommen bei </w:t>
-      </w:r>
-      <w:r>
-        <w:t>den Anbietern</w:t>
-      </w:r>
-      <w:r>
-        <w:t xml:space="preserve"> wo TLS Pflicht ist eine Meldung es würde gehen obwohl es dann nicht funktionieren würde.</w:t>
-      </w:r>
-      <w:r>
-        <w:t xml:space="preserve"> Da aber so gut wie alle </w:t>
-      </w:r>
-      <w:r>
-        <w:t xml:space="preserve">Anbieter </w:t>
-      </w:r>
-      <w:r>
-        <w:t>mittlerweile auf TLS setzen habe ich mich dafür entschieden.</w:t>
+        <w:t xml:space="preserve"> </w:t>
+      </w:r>
+      <w:r>
+        <w:t>Näheres im Code (EmailService Zeile 133)</w:t>
       </w:r>
     </w:p>
     <w:p>
       <w:pPr>
         <w:pStyle w:val="berschrift3"/>
       </w:pPr>
+      <w:bookmarkStart w:id="27" w:name="_Toc473463805"/>
       <w:r>
         <w:t>Speichern von Anhängen</w:t>
       </w:r>
+      <w:bookmarkEnd w:id="27"/>
     </w:p>
     <w:p>
       <w:r>
@@ -3427,26 +4752,54 @@
       <w:pPr>
         <w:pStyle w:val="berschrift3"/>
       </w:pPr>
+      <w:bookmarkStart w:id="28" w:name="_Toc473463806"/>
       <w:r>
         <w:t>InvalidOperationException in der doEmailsContainsId</w:t>
       </w:r>
-    </w:p>
-    <w:p>
-      <w:r>
-        <w:t>In der doEmailsContainsId tritt ab und zu eine InvalidOperationException auf. Auch obwohl ich nun eine neue List der ID mache scheint sie immer noch ab und zu aufzutreten. Habe sie nun abgefangen und eine Ausgabe in der Konsole gemacht falls sie auftritt.</w:t>
+      <w:bookmarkEnd w:id="28"/>
+    </w:p>
+    <w:p>
+      <w:r>
+        <w:t xml:space="preserve">In der doEmailsContainsId tritt ab und zu eine InvalidOperationException auf. Auch obwohl ich nun eine neue List der ID mache scheint sie immer noch ab und zu aufzutreten. Habe sie nun abgefangen und eine Ausgabe in der Konsole </w:t>
+      </w:r>
+      <w:r>
+        <w:t>eingebaut</w:t>
+      </w:r>
+      <w:r>
+        <w:t xml:space="preserve"> falls sie auftritt.</w:t>
       </w:r>
     </w:p>
     <w:p>
       <w:pPr>
         <w:pStyle w:val="berschrift3"/>
       </w:pPr>
+      <w:bookmarkStart w:id="29" w:name="_Toc473463807"/>
       <w:r>
         <w:t>Emails abholen im Gemeinsamer Posteingang</w:t>
       </w:r>
-    </w:p>
-    <w:p>
-      <w:r>
-        <w:t>Die Emails tauchen erst auf wenn man noch mal auf einen anderen Account und zurück wechselt. Das liegt daran das die Emails hier aus den ganzen Account gesammelt werden und beim Klicken auf den Gemeinsamer Posteingang Button als ItemSource gesetzt werden.</w:t>
+      <w:bookmarkEnd w:id="29"/>
+    </w:p>
+    <w:p>
+      <w:r>
+        <w:t>Die Emails tauchen erst auf wenn man noch mal auf einen anderen Account und zurück wechselt. Das liegt daran das die Emails hier aus den ganzen Account</w:t>
+      </w:r>
+      <w:r>
+        <w:t>s</w:t>
+      </w:r>
+      <w:r>
+        <w:t xml:space="preserve"> gesammelt werden und beim Klicken auf den </w:t>
+      </w:r>
+      <w:r>
+        <w:t>„</w:t>
+      </w:r>
+      <w:r>
+        <w:t>Gemei</w:t>
+      </w:r>
+      <w:r>
+        <w:t>nsamer Posteingang“-</w:t>
+      </w:r>
+      <w:r>
+        <w:t>Button als ItemSource gesetzt werden.</w:t>
       </w:r>
     </w:p>
     <w:p>
@@ -3469,68 +4822,34 @@
         <w:t>ObservableCollection</w:t>
       </w:r>
       <w:r>
-        <w:t xml:space="preserve"> für die alle Emails erstellt aber nur in der Code Behind ohne das PropertyChanged Interface.</w:t>
+        <w:t xml:space="preserve"> für die alle Emails erstellt aber nur in der Code Behind ohne das </w:t>
+      </w:r>
+      <w:r>
+        <w:t xml:space="preserve">INotifyPropertyChanged </w:t>
+      </w:r>
+      <w:r>
+        <w:t>Interface.</w:t>
       </w:r>
     </w:p>
     <w:p>
       <w:pPr>
         <w:pStyle w:val="berschrift2"/>
       </w:pPr>
-      <w:r>
-        <w:t>Ob die E-Mail gelesen ist</w:t>
-      </w:r>
-    </w:p>
-    <w:p>
-      <w:r>
-        <w:t>Vom Server nicht bekommen ob gelesen</w:t>
-      </w:r>
-    </w:p>
-    <w:p>
-      <w:pPr>
-        <w:pStyle w:val="berschrift2"/>
-      </w:pPr>
-      <w:r>
-        <w:t>Email am Server löschen</w:t>
-      </w:r>
-    </w:p>
-    <w:p>
-      <w:r>
-        <w:t>Tag gesetzt aber geht nicht</w:t>
-      </w:r>
-    </w:p>
-    <w:p>
-      <w:pPr>
-        <w:pStyle w:val="berschrift2"/>
-      </w:pPr>
-      <w:r>
-        <w:t>Es gehen noch nicht alle Funktionen</w:t>
-      </w:r>
-    </w:p>
-    <w:p>
-      <w:r>
-        <w:t>Manche Funktionen wie das Löschen oder als ungelesen markieren funktionieren noch nicht, da ich dafür keine Zeit mehr hatte.</w:t>
-      </w:r>
-    </w:p>
-    <w:p>
-      <w:pPr>
-        <w:pStyle w:val="berschrift2"/>
-      </w:pPr>
-      <w:bookmarkStart w:id="19" w:name="_Toc473401512"/>
-      <w:r>
-        <w:lastRenderedPageBreak/>
+      <w:bookmarkStart w:id="30" w:name="_Toc473463808"/>
+      <w:r>
         <w:t>Weiterentwicklung des Programmes</w:t>
       </w:r>
-      <w:bookmarkEnd w:id="19"/>
+      <w:bookmarkEnd w:id="30"/>
     </w:p>
     <w:p>
       <w:pPr>
         <w:pStyle w:val="berschrift3"/>
       </w:pPr>
-      <w:bookmarkStart w:id="20" w:name="_Toc473401513"/>
+      <w:bookmarkStart w:id="31" w:name="_Toc473463809"/>
       <w:r>
         <w:t>Weitere Email Funktionen</w:t>
       </w:r>
-      <w:bookmarkEnd w:id="20"/>
+      <w:bookmarkEnd w:id="31"/>
     </w:p>
     <w:p>
       <w:r>
@@ -3592,54 +4911,13 @@
           <w:ilvl w:val="0"/>
           <w:numId w:val="5"/>
         </w:numPr>
-      </w:pPr>
-      <w:r>
-        <w:t>Anhänge speichern</w:t>
-      </w:r>
-    </w:p>
-    <w:p>
-      <w:pPr>
-        <w:pStyle w:val="Listenabsatz"/>
-        <w:numPr>
-          <w:ilvl w:val="0"/>
-          <w:numId w:val="5"/>
-        </w:numPr>
+        <w:rPr>
+          <w:sz w:val="22"/>
+        </w:rPr>
       </w:pPr>
       <w:r>
         <w:t>Einen Namen eingeben können der zu der Email Adresse gehört</w:t>
       </w:r>
-    </w:p>
-    <w:p>
-      <w:pPr>
-        <w:pStyle w:val="berschrift3"/>
-      </w:pPr>
-      <w:bookmarkStart w:id="21" w:name="_Toc473401514"/>
-      <w:r>
-        <w:t>Kalender</w:t>
-      </w:r>
-      <w:bookmarkEnd w:id="21"/>
-    </w:p>
-    <w:p>
-      <w:r>
-        <w:t>Wenn alles was mit Email zu tun hat implementiert wurde könnte das Programm noch um einen Kalender erwe</w:t>
-      </w:r>
-      <w:r>
-        <w:t>itert werden für Termine. Dieser</w:t>
-      </w:r>
-      <w:r>
-        <w:t xml:space="preserve"> könnte dann auch noch mit Cloud-Diensten wie z.B. dem Google Kalender synchronisiert werden.</w:t>
-      </w:r>
-    </w:p>
-    <w:p/>
-    <w:p>
-      <w:pPr>
-        <w:rPr>
-          <w:rFonts w:asciiTheme="majorHAnsi" w:eastAsiaTheme="majorEastAsia" w:hAnsiTheme="majorHAnsi" w:cstheme="majorBidi"/>
-          <w:color w:val="2E74B5" w:themeColor="accent1" w:themeShade="BF"/>
-          <w:sz w:val="36"/>
-          <w:szCs w:val="36"/>
-        </w:rPr>
-      </w:pPr>
       <w:r>
         <w:br w:type="page"/>
       </w:r>
@@ -3648,12 +4926,12 @@
       <w:pPr>
         <w:pStyle w:val="berschrift1"/>
       </w:pPr>
-      <w:bookmarkStart w:id="22" w:name="_Toc473401515"/>
+      <w:bookmarkStart w:id="32" w:name="_Toc473463810"/>
       <w:r>
         <w:lastRenderedPageBreak/>
         <w:t>Eidesstattliche Erklärung</w:t>
       </w:r>
-      <w:bookmarkEnd w:id="22"/>
+      <w:bookmarkEnd w:id="32"/>
     </w:p>
     <w:p>
       <w:r>
@@ -3661,7 +4939,7 @@
       </w:r>
     </w:p>
     <w:sectPr>
-      <w:footerReference w:type="default" r:id="rId10"/>
+      <w:footerReference w:type="default" r:id="rId16"/>
       <w:pgSz w:w="11906" w:h="16838"/>
       <w:pgMar w:top="1417" w:right="1417" w:bottom="1134" w:left="1417" w:header="708" w:footer="708" w:gutter="0"/>
       <w:cols w:space="708"/>
@@ -3707,7 +4985,6 @@
         <w:docPartUnique/>
       </w:docPartObj>
     </w:sdtPr>
-    <w:sdtEndPr/>
     <w:sdtContent>
       <w:p>
         <w:pPr>
@@ -3727,7 +5004,7 @@
           <w:rPr>
             <w:noProof/>
           </w:rPr>
-          <w:t>7</w:t>
+          <w:t>6</w:t>
         </w:r>
         <w:r>
           <w:fldChar w:fldCharType="end"/>
@@ -4755,10 +6032,7 @@
   <w:style w:type="paragraph" w:default="1" w:styleId="Standard">
     <w:name w:val="Normal"/>
     <w:qFormat/>
-    <w:rsid w:val="00705818"/>
-    <w:rPr>
-      <w:sz w:val="22"/>
-    </w:rPr>
+    <w:rsid w:val="00440C67"/>
   </w:style>
   <w:style w:type="paragraph" w:styleId="berschrift1">
     <w:name w:val="heading 1"/>
@@ -5865,7 +7139,7 @@
 </file>
 
 <file path=customXml/itemProps1.xml><?xml version="1.0" encoding="utf-8"?>
-<ds:datastoreItem xmlns:ds="http://schemas.openxmlformats.org/officeDocument/2006/customXml" ds:itemID="{3A7716F0-9F2D-46B3-B94C-E66E69641C10}">
+<ds:datastoreItem xmlns:ds="http://schemas.openxmlformats.org/officeDocument/2006/customXml" ds:itemID="{EFC3116C-87B7-49C8-B461-D67ED95B32A7}">
   <ds:schemaRefs>
     <ds:schemaRef ds:uri="http://schemas.openxmlformats.org/officeDocument/2006/bibliography"/>
   </ds:schemaRefs>

</xml_diff>

<commit_message>
Doku und SmtpClient Code bei SendEmail entfernt.
</commit_message>
<xml_diff>
--- a/EmailProgramm/Dokumentation Studienarbeit EmailProgramm DanielGlaser.docx
+++ b/EmailProgramm/Dokumentation Studienarbeit EmailProgramm DanielGlaser.docx
@@ -137,6 +137,8 @@
           <w:r>
             <w:t>Inhaltsverzeichnis</w:t>
           </w:r>
+          <w:bookmarkStart w:id="0" w:name="_GoBack"/>
+          <w:bookmarkEnd w:id="0"/>
         </w:p>
         <w:p>
           <w:pPr>
@@ -161,7 +163,7 @@
           <w:r>
             <w:fldChar w:fldCharType="separate"/>
           </w:r>
-          <w:hyperlink w:anchor="_Toc473471684" w:history="1">
+          <w:hyperlink w:anchor="_Toc473474256" w:history="1">
             <w:r>
               <w:rPr>
                 <w:rStyle w:val="Hyperlink"/>
@@ -204,7 +206,7 @@
                 <w:noProof/>
                 <w:webHidden/>
               </w:rPr>
-              <w:instrText xml:space="preserve"> PAGEREF _Toc473471684 \h </w:instrText>
+              <w:instrText xml:space="preserve"> PAGEREF _Toc473474256 \h </w:instrText>
             </w:r>
             <w:r>
               <w:rPr>
@@ -249,7 +251,7 @@
               <w:lang w:eastAsia="de-DE"/>
             </w:rPr>
           </w:pPr>
-          <w:hyperlink w:anchor="_Toc473471685" w:history="1">
+          <w:hyperlink w:anchor="_Toc473474257" w:history="1">
             <w:r>
               <w:rPr>
                 <w:rStyle w:val="Hyperlink"/>
@@ -271,7 +273,7 @@
                 <w:rStyle w:val="Hyperlink"/>
                 <w:noProof/>
               </w:rPr>
-              <w:t>Beschreibung der Aufgabenstellung (1-2 Seiten)</w:t>
+              <w:t>Beschreibung der Aufgabenstellung</w:t>
             </w:r>
             <w:r>
               <w:rPr>
@@ -292,7 +294,7 @@
                 <w:noProof/>
                 <w:webHidden/>
               </w:rPr>
-              <w:instrText xml:space="preserve"> PAGEREF _Toc473471685 \h </w:instrText>
+              <w:instrText xml:space="preserve"> PAGEREF _Toc473474257 \h </w:instrText>
             </w:r>
             <w:r>
               <w:rPr>
@@ -337,7 +339,7 @@
               <w:lang w:eastAsia="de-DE"/>
             </w:rPr>
           </w:pPr>
-          <w:hyperlink w:anchor="_Toc473471686" w:history="1">
+          <w:hyperlink w:anchor="_Toc473474258" w:history="1">
             <w:r>
               <w:rPr>
                 <w:rStyle w:val="Hyperlink"/>
@@ -380,7 +382,7 @@
                 <w:noProof/>
                 <w:webHidden/>
               </w:rPr>
-              <w:instrText xml:space="preserve"> PAGEREF _Toc473471686 \h </w:instrText>
+              <w:instrText xml:space="preserve"> PAGEREF _Toc473474258 \h </w:instrText>
             </w:r>
             <w:r>
               <w:rPr>
@@ -425,7 +427,7 @@
               <w:lang w:eastAsia="de-DE"/>
             </w:rPr>
           </w:pPr>
-          <w:hyperlink w:anchor="_Toc473471687" w:history="1">
+          <w:hyperlink w:anchor="_Toc473474259" w:history="1">
             <w:r>
               <w:rPr>
                 <w:rStyle w:val="Hyperlink"/>
@@ -468,7 +470,7 @@
                 <w:noProof/>
                 <w:webHidden/>
               </w:rPr>
-              <w:instrText xml:space="preserve"> PAGEREF _Toc473471687 \h </w:instrText>
+              <w:instrText xml:space="preserve"> PAGEREF _Toc473474259 \h </w:instrText>
             </w:r>
             <w:r>
               <w:rPr>
@@ -513,7 +515,7 @@
               <w:lang w:eastAsia="de-DE"/>
             </w:rPr>
           </w:pPr>
-          <w:hyperlink w:anchor="_Toc473471688" w:history="1">
+          <w:hyperlink w:anchor="_Toc473474260" w:history="1">
             <w:r>
               <w:rPr>
                 <w:rStyle w:val="Hyperlink"/>
@@ -535,7 +537,7 @@
                 <w:rStyle w:val="Hyperlink"/>
                 <w:noProof/>
               </w:rPr>
-              <w:t>Implementierung: Beschreibung der Lösung (2-3 Seiten)</w:t>
+              <w:t>Implementierung: Beschreibung der Lösung</w:t>
             </w:r>
             <w:r>
               <w:rPr>
@@ -556,7 +558,7 @@
                 <w:noProof/>
                 <w:webHidden/>
               </w:rPr>
-              <w:instrText xml:space="preserve"> PAGEREF _Toc473471688 \h </w:instrText>
+              <w:instrText xml:space="preserve"> PAGEREF _Toc473474260 \h </w:instrText>
             </w:r>
             <w:r>
               <w:rPr>
@@ -601,7 +603,7 @@
               <w:lang w:eastAsia="de-DE"/>
             </w:rPr>
           </w:pPr>
-          <w:hyperlink w:anchor="_Toc473471689" w:history="1">
+          <w:hyperlink w:anchor="_Toc473474261" w:history="1">
             <w:r>
               <w:rPr>
                 <w:rStyle w:val="Hyperlink"/>
@@ -644,7 +646,7 @@
                 <w:noProof/>
                 <w:webHidden/>
               </w:rPr>
-              <w:instrText xml:space="preserve"> PAGEREF _Toc473471689 \h </w:instrText>
+              <w:instrText xml:space="preserve"> PAGEREF _Toc473474261 \h </w:instrText>
             </w:r>
             <w:r>
               <w:rPr>
@@ -689,7 +691,7 @@
               <w:lang w:eastAsia="de-DE"/>
             </w:rPr>
           </w:pPr>
-          <w:hyperlink w:anchor="_Toc473471690" w:history="1">
+          <w:hyperlink w:anchor="_Toc473474262" w:history="1">
             <w:r>
               <w:rPr>
                 <w:rStyle w:val="Hyperlink"/>
@@ -732,7 +734,7 @@
                 <w:noProof/>
                 <w:webHidden/>
               </w:rPr>
-              <w:instrText xml:space="preserve"> PAGEREF _Toc473471690 \h </w:instrText>
+              <w:instrText xml:space="preserve"> PAGEREF _Toc473474262 \h </w:instrText>
             </w:r>
             <w:r>
               <w:rPr>
@@ -777,7 +779,7 @@
               <w:lang w:eastAsia="de-DE"/>
             </w:rPr>
           </w:pPr>
-          <w:hyperlink w:anchor="_Toc473471691" w:history="1">
+          <w:hyperlink w:anchor="_Toc473474263" w:history="1">
             <w:r>
               <w:rPr>
                 <w:rStyle w:val="Hyperlink"/>
@@ -820,7 +822,7 @@
                 <w:noProof/>
                 <w:webHidden/>
               </w:rPr>
-              <w:instrText xml:space="preserve"> PAGEREF _Toc473471691 \h </w:instrText>
+              <w:instrText xml:space="preserve"> PAGEREF _Toc473474263 \h </w:instrText>
             </w:r>
             <w:r>
               <w:rPr>
@@ -865,7 +867,7 @@
               <w:lang w:eastAsia="de-DE"/>
             </w:rPr>
           </w:pPr>
-          <w:hyperlink w:anchor="_Toc473471692" w:history="1">
+          <w:hyperlink w:anchor="_Toc473474264" w:history="1">
             <w:r>
               <w:rPr>
                 <w:rStyle w:val="Hyperlink"/>
@@ -908,7 +910,7 @@
                 <w:noProof/>
                 <w:webHidden/>
               </w:rPr>
-              <w:instrText xml:space="preserve"> PAGEREF _Toc473471692 \h </w:instrText>
+              <w:instrText xml:space="preserve"> PAGEREF _Toc473474264 \h </w:instrText>
             </w:r>
             <w:r>
               <w:rPr>
@@ -928,7 +930,7 @@
                 <w:noProof/>
                 <w:webHidden/>
               </w:rPr>
-              <w:t>5</w:t>
+              <w:t>6</w:t>
             </w:r>
             <w:r>
               <w:rPr>
@@ -953,7 +955,7 @@
               <w:lang w:eastAsia="de-DE"/>
             </w:rPr>
           </w:pPr>
-          <w:hyperlink w:anchor="_Toc473471693" w:history="1">
+          <w:hyperlink w:anchor="_Toc473474265" w:history="1">
             <w:r>
               <w:rPr>
                 <w:rStyle w:val="Hyperlink"/>
@@ -996,7 +998,7 @@
                 <w:noProof/>
                 <w:webHidden/>
               </w:rPr>
-              <w:instrText xml:space="preserve"> PAGEREF _Toc473471693 \h </w:instrText>
+              <w:instrText xml:space="preserve"> PAGEREF _Toc473474265 \h </w:instrText>
             </w:r>
             <w:r>
               <w:rPr>
@@ -1016,7 +1018,7 @@
                 <w:noProof/>
                 <w:webHidden/>
               </w:rPr>
-              <w:t>5</w:t>
+              <w:t>6</w:t>
             </w:r>
             <w:r>
               <w:rPr>
@@ -1041,7 +1043,7 @@
               <w:lang w:eastAsia="de-DE"/>
             </w:rPr>
           </w:pPr>
-          <w:hyperlink w:anchor="_Toc473471694" w:history="1">
+          <w:hyperlink w:anchor="_Toc473474266" w:history="1">
             <w:r>
               <w:rPr>
                 <w:rStyle w:val="Hyperlink"/>
@@ -1084,7 +1086,7 @@
                 <w:noProof/>
                 <w:webHidden/>
               </w:rPr>
-              <w:instrText xml:space="preserve"> PAGEREF _Toc473471694 \h </w:instrText>
+              <w:instrText xml:space="preserve"> PAGEREF _Toc473474266 \h </w:instrText>
             </w:r>
             <w:r>
               <w:rPr>
@@ -1129,7 +1131,7 @@
               <w:lang w:eastAsia="de-DE"/>
             </w:rPr>
           </w:pPr>
-          <w:hyperlink w:anchor="_Toc473471695" w:history="1">
+          <w:hyperlink w:anchor="_Toc473474267" w:history="1">
             <w:r>
               <w:rPr>
                 <w:rStyle w:val="Hyperlink"/>
@@ -1172,7 +1174,7 @@
                 <w:noProof/>
                 <w:webHidden/>
               </w:rPr>
-              <w:instrText xml:space="preserve"> PAGEREF _Toc473471695 \h </w:instrText>
+              <w:instrText xml:space="preserve"> PAGEREF _Toc473474267 \h </w:instrText>
             </w:r>
             <w:r>
               <w:rPr>
@@ -1217,7 +1219,7 @@
               <w:lang w:eastAsia="de-DE"/>
             </w:rPr>
           </w:pPr>
-          <w:hyperlink w:anchor="_Toc473471696" w:history="1">
+          <w:hyperlink w:anchor="_Toc473474268" w:history="1">
             <w:r>
               <w:rPr>
                 <w:rStyle w:val="Hyperlink"/>
@@ -1260,7 +1262,7 @@
                 <w:noProof/>
                 <w:webHidden/>
               </w:rPr>
-              <w:instrText xml:space="preserve"> PAGEREF _Toc473471696 \h </w:instrText>
+              <w:instrText xml:space="preserve"> PAGEREF _Toc473474268 \h </w:instrText>
             </w:r>
             <w:r>
               <w:rPr>
@@ -1305,7 +1307,7 @@
               <w:lang w:eastAsia="de-DE"/>
             </w:rPr>
           </w:pPr>
-          <w:hyperlink w:anchor="_Toc473471697" w:history="1">
+          <w:hyperlink w:anchor="_Toc473474269" w:history="1">
             <w:r>
               <w:rPr>
                 <w:rStyle w:val="Hyperlink"/>
@@ -1348,7 +1350,7 @@
                 <w:noProof/>
                 <w:webHidden/>
               </w:rPr>
-              <w:instrText xml:space="preserve"> PAGEREF _Toc473471697 \h </w:instrText>
+              <w:instrText xml:space="preserve"> PAGEREF _Toc473474269 \h </w:instrText>
             </w:r>
             <w:r>
               <w:rPr>
@@ -1393,7 +1395,7 @@
               <w:lang w:eastAsia="de-DE"/>
             </w:rPr>
           </w:pPr>
-          <w:hyperlink w:anchor="_Toc473471698" w:history="1">
+          <w:hyperlink w:anchor="_Toc473474270" w:history="1">
             <w:r>
               <w:rPr>
                 <w:rStyle w:val="Hyperlink"/>
@@ -1436,7 +1438,7 @@
                 <w:noProof/>
                 <w:webHidden/>
               </w:rPr>
-              <w:instrText xml:space="preserve"> PAGEREF _Toc473471698 \h </w:instrText>
+              <w:instrText xml:space="preserve"> PAGEREF _Toc473474270 \h </w:instrText>
             </w:r>
             <w:r>
               <w:rPr>
@@ -1456,7 +1458,7 @@
                 <w:noProof/>
                 <w:webHidden/>
               </w:rPr>
-              <w:t>7</w:t>
+              <w:t>8</w:t>
             </w:r>
             <w:r>
               <w:rPr>
@@ -1481,7 +1483,7 @@
               <w:lang w:eastAsia="de-DE"/>
             </w:rPr>
           </w:pPr>
-          <w:hyperlink w:anchor="_Toc473471699" w:history="1">
+          <w:hyperlink w:anchor="_Toc473474271" w:history="1">
             <w:r>
               <w:rPr>
                 <w:rStyle w:val="Hyperlink"/>
@@ -1524,7 +1526,7 @@
                 <w:noProof/>
                 <w:webHidden/>
               </w:rPr>
-              <w:instrText xml:space="preserve"> PAGEREF _Toc473471699 \h </w:instrText>
+              <w:instrText xml:space="preserve"> PAGEREF _Toc473474271 \h </w:instrText>
             </w:r>
             <w:r>
               <w:rPr>
@@ -1569,7 +1571,7 @@
               <w:lang w:eastAsia="de-DE"/>
             </w:rPr>
           </w:pPr>
-          <w:hyperlink w:anchor="_Toc473471700" w:history="1">
+          <w:hyperlink w:anchor="_Toc473474272" w:history="1">
             <w:r>
               <w:rPr>
                 <w:rStyle w:val="Hyperlink"/>
@@ -1612,7 +1614,7 @@
                 <w:noProof/>
                 <w:webHidden/>
               </w:rPr>
-              <w:instrText xml:space="preserve"> PAGEREF _Toc473471700 \h </w:instrText>
+              <w:instrText xml:space="preserve"> PAGEREF _Toc473474272 \h </w:instrText>
             </w:r>
             <w:r>
               <w:rPr>
@@ -1657,7 +1659,7 @@
               <w:lang w:eastAsia="de-DE"/>
             </w:rPr>
           </w:pPr>
-          <w:hyperlink w:anchor="_Toc473471701" w:history="1">
+          <w:hyperlink w:anchor="_Toc473474273" w:history="1">
             <w:r>
               <w:rPr>
                 <w:rStyle w:val="Hyperlink"/>
@@ -1700,7 +1702,7 @@
                 <w:noProof/>
                 <w:webHidden/>
               </w:rPr>
-              <w:instrText xml:space="preserve"> PAGEREF _Toc473471701 \h </w:instrText>
+              <w:instrText xml:space="preserve"> PAGEREF _Toc473474273 \h </w:instrText>
             </w:r>
             <w:r>
               <w:rPr>
@@ -1745,7 +1747,7 @@
               <w:lang w:eastAsia="de-DE"/>
             </w:rPr>
           </w:pPr>
-          <w:hyperlink w:anchor="_Toc473471702" w:history="1">
+          <w:hyperlink w:anchor="_Toc473474274" w:history="1">
             <w:r>
               <w:rPr>
                 <w:rStyle w:val="Hyperlink"/>
@@ -1788,7 +1790,7 @@
                 <w:noProof/>
                 <w:webHidden/>
               </w:rPr>
-              <w:instrText xml:space="preserve"> PAGEREF _Toc473471702 \h </w:instrText>
+              <w:instrText xml:space="preserve"> PAGEREF _Toc473474274 \h </w:instrText>
             </w:r>
             <w:r>
               <w:rPr>
@@ -1833,7 +1835,7 @@
               <w:lang w:eastAsia="de-DE"/>
             </w:rPr>
           </w:pPr>
-          <w:hyperlink w:anchor="_Toc473471703" w:history="1">
+          <w:hyperlink w:anchor="_Toc473474275" w:history="1">
             <w:r>
               <w:rPr>
                 <w:rStyle w:val="Hyperlink"/>
@@ -1876,7 +1878,7 @@
                 <w:noProof/>
                 <w:webHidden/>
               </w:rPr>
-              <w:instrText xml:space="preserve"> PAGEREF _Toc473471703 \h </w:instrText>
+              <w:instrText xml:space="preserve"> PAGEREF _Toc473474275 \h </w:instrText>
             </w:r>
             <w:r>
               <w:rPr>
@@ -1921,7 +1923,7 @@
               <w:lang w:eastAsia="de-DE"/>
             </w:rPr>
           </w:pPr>
-          <w:hyperlink w:anchor="_Toc473471704" w:history="1">
+          <w:hyperlink w:anchor="_Toc473474276" w:history="1">
             <w:r>
               <w:rPr>
                 <w:rStyle w:val="Hyperlink"/>
@@ -1964,7 +1966,7 @@
                 <w:noProof/>
                 <w:webHidden/>
               </w:rPr>
-              <w:instrText xml:space="preserve"> PAGEREF _Toc473471704 \h </w:instrText>
+              <w:instrText xml:space="preserve"> PAGEREF _Toc473474276 \h </w:instrText>
             </w:r>
             <w:r>
               <w:rPr>
@@ -2009,7 +2011,7 @@
               <w:lang w:eastAsia="de-DE"/>
             </w:rPr>
           </w:pPr>
-          <w:hyperlink w:anchor="_Toc473471705" w:history="1">
+          <w:hyperlink w:anchor="_Toc473474277" w:history="1">
             <w:r>
               <w:rPr>
                 <w:rStyle w:val="Hyperlink"/>
@@ -2052,7 +2054,7 @@
                 <w:noProof/>
                 <w:webHidden/>
               </w:rPr>
-              <w:instrText xml:space="preserve"> PAGEREF _Toc473471705 \h </w:instrText>
+              <w:instrText xml:space="preserve"> PAGEREF _Toc473474277 \h </w:instrText>
             </w:r>
             <w:r>
               <w:rPr>
@@ -2097,7 +2099,7 @@
               <w:lang w:eastAsia="de-DE"/>
             </w:rPr>
           </w:pPr>
-          <w:hyperlink w:anchor="_Toc473471706" w:history="1">
+          <w:hyperlink w:anchor="_Toc473474278" w:history="1">
             <w:r>
               <w:rPr>
                 <w:rStyle w:val="Hyperlink"/>
@@ -2140,7 +2142,7 @@
                 <w:noProof/>
                 <w:webHidden/>
               </w:rPr>
-              <w:instrText xml:space="preserve"> PAGEREF _Toc473471706 \h </w:instrText>
+              <w:instrText xml:space="preserve"> PAGEREF _Toc473474278 \h </w:instrText>
             </w:r>
             <w:r>
               <w:rPr>
@@ -2185,7 +2187,7 @@
               <w:lang w:eastAsia="de-DE"/>
             </w:rPr>
           </w:pPr>
-          <w:hyperlink w:anchor="_Toc473471707" w:history="1">
+          <w:hyperlink w:anchor="_Toc473474279" w:history="1">
             <w:r>
               <w:rPr>
                 <w:rStyle w:val="Hyperlink"/>
@@ -2228,7 +2230,7 @@
                 <w:noProof/>
                 <w:webHidden/>
               </w:rPr>
-              <w:instrText xml:space="preserve"> PAGEREF _Toc473471707 \h </w:instrText>
+              <w:instrText xml:space="preserve"> PAGEREF _Toc473474279 \h </w:instrText>
             </w:r>
             <w:r>
               <w:rPr>
@@ -2273,7 +2275,7 @@
               <w:lang w:eastAsia="de-DE"/>
             </w:rPr>
           </w:pPr>
-          <w:hyperlink w:anchor="_Toc473471708" w:history="1">
+          <w:hyperlink w:anchor="_Toc473474280" w:history="1">
             <w:r>
               <w:rPr>
                 <w:rStyle w:val="Hyperlink"/>
@@ -2316,7 +2318,7 @@
                 <w:noProof/>
                 <w:webHidden/>
               </w:rPr>
-              <w:instrText xml:space="preserve"> PAGEREF _Toc473471708 \h </w:instrText>
+              <w:instrText xml:space="preserve"> PAGEREF _Toc473474280 \h </w:instrText>
             </w:r>
             <w:r>
               <w:rPr>
@@ -2361,7 +2363,7 @@
               <w:lang w:eastAsia="de-DE"/>
             </w:rPr>
           </w:pPr>
-          <w:hyperlink w:anchor="_Toc473471709" w:history="1">
+          <w:hyperlink w:anchor="_Toc473474281" w:history="1">
             <w:r>
               <w:rPr>
                 <w:rStyle w:val="Hyperlink"/>
@@ -2404,7 +2406,7 @@
                 <w:noProof/>
                 <w:webHidden/>
               </w:rPr>
-              <w:instrText xml:space="preserve"> PAGEREF _Toc473471709 \h </w:instrText>
+              <w:instrText xml:space="preserve"> PAGEREF _Toc473474281 \h </w:instrText>
             </w:r>
             <w:r>
               <w:rPr>
@@ -2449,7 +2451,7 @@
               <w:lang w:eastAsia="de-DE"/>
             </w:rPr>
           </w:pPr>
-          <w:hyperlink w:anchor="_Toc473471710" w:history="1">
+          <w:hyperlink w:anchor="_Toc473474282" w:history="1">
             <w:r>
               <w:rPr>
                 <w:rStyle w:val="Hyperlink"/>
@@ -2492,7 +2494,7 @@
                 <w:noProof/>
                 <w:webHidden/>
               </w:rPr>
-              <w:instrText xml:space="preserve"> PAGEREF _Toc473471710 \h </w:instrText>
+              <w:instrText xml:space="preserve"> PAGEREF _Toc473474282 \h </w:instrText>
             </w:r>
             <w:r>
               <w:rPr>
@@ -2537,7 +2539,7 @@
               <w:lang w:eastAsia="de-DE"/>
             </w:rPr>
           </w:pPr>
-          <w:hyperlink w:anchor="_Toc473471711" w:history="1">
+          <w:hyperlink w:anchor="_Toc473474283" w:history="1">
             <w:r>
               <w:rPr>
                 <w:rStyle w:val="Hyperlink"/>
@@ -2580,7 +2582,7 @@
                 <w:noProof/>
                 <w:webHidden/>
               </w:rPr>
-              <w:instrText xml:space="preserve"> PAGEREF _Toc473471711 \h </w:instrText>
+              <w:instrText xml:space="preserve"> PAGEREF _Toc473474283 \h </w:instrText>
             </w:r>
             <w:r>
               <w:rPr>
@@ -2625,7 +2627,7 @@
               <w:lang w:eastAsia="de-DE"/>
             </w:rPr>
           </w:pPr>
-          <w:hyperlink w:anchor="_Toc473471712" w:history="1">
+          <w:hyperlink w:anchor="_Toc473474284" w:history="1">
             <w:r>
               <w:rPr>
                 <w:rStyle w:val="Hyperlink"/>
@@ -2668,7 +2670,7 @@
                 <w:noProof/>
                 <w:webHidden/>
               </w:rPr>
-              <w:instrText xml:space="preserve"> PAGEREF _Toc473471712 \h </w:instrText>
+              <w:instrText xml:space="preserve"> PAGEREF _Toc473474284 \h </w:instrText>
             </w:r>
             <w:r>
               <w:rPr>
@@ -2713,7 +2715,7 @@
               <w:lang w:eastAsia="de-DE"/>
             </w:rPr>
           </w:pPr>
-          <w:hyperlink w:anchor="_Toc473471713" w:history="1">
+          <w:hyperlink w:anchor="_Toc473474285" w:history="1">
             <w:r>
               <w:rPr>
                 <w:rStyle w:val="Hyperlink"/>
@@ -2756,7 +2758,7 @@
                 <w:noProof/>
                 <w:webHidden/>
               </w:rPr>
-              <w:instrText xml:space="preserve"> PAGEREF _Toc473471713 \h </w:instrText>
+              <w:instrText xml:space="preserve"> PAGEREF _Toc473474285 \h </w:instrText>
             </w:r>
             <w:r>
               <w:rPr>
@@ -2801,7 +2803,7 @@
               <w:lang w:eastAsia="de-DE"/>
             </w:rPr>
           </w:pPr>
-          <w:hyperlink w:anchor="_Toc473471714" w:history="1">
+          <w:hyperlink w:anchor="_Toc473474286" w:history="1">
             <w:r>
               <w:rPr>
                 <w:rStyle w:val="Hyperlink"/>
@@ -2844,7 +2846,7 @@
                 <w:noProof/>
                 <w:webHidden/>
               </w:rPr>
-              <w:instrText xml:space="preserve"> PAGEREF _Toc473471714 \h </w:instrText>
+              <w:instrText xml:space="preserve"> PAGEREF _Toc473474286 \h </w:instrText>
             </w:r>
             <w:r>
               <w:rPr>
@@ -2889,7 +2891,7 @@
               <w:lang w:eastAsia="de-DE"/>
             </w:rPr>
           </w:pPr>
-          <w:hyperlink w:anchor="_Toc473471715" w:history="1">
+          <w:hyperlink w:anchor="_Toc473474287" w:history="1">
             <w:r>
               <w:rPr>
                 <w:rStyle w:val="Hyperlink"/>
@@ -2932,7 +2934,7 @@
                 <w:noProof/>
                 <w:webHidden/>
               </w:rPr>
-              <w:instrText xml:space="preserve"> PAGEREF _Toc473471715 \h </w:instrText>
+              <w:instrText xml:space="preserve"> PAGEREF _Toc473474287 \h </w:instrText>
             </w:r>
             <w:r>
               <w:rPr>
@@ -2977,7 +2979,7 @@
               <w:lang w:eastAsia="de-DE"/>
             </w:rPr>
           </w:pPr>
-          <w:hyperlink w:anchor="_Toc473471716" w:history="1">
+          <w:hyperlink w:anchor="_Toc473474288" w:history="1">
             <w:r>
               <w:rPr>
                 <w:rStyle w:val="Hyperlink"/>
@@ -3020,7 +3022,7 @@
                 <w:noProof/>
                 <w:webHidden/>
               </w:rPr>
-              <w:instrText xml:space="preserve"> PAGEREF _Toc473471716 \h </w:instrText>
+              <w:instrText xml:space="preserve"> PAGEREF _Toc473474288 \h </w:instrText>
             </w:r>
             <w:r>
               <w:rPr>
@@ -3071,12 +3073,12 @@
       <w:pPr>
         <w:pStyle w:val="berschrift1"/>
       </w:pPr>
-      <w:bookmarkStart w:id="0" w:name="_Toc473471684"/>
+      <w:bookmarkStart w:id="1" w:name="_Toc473474256"/>
       <w:r>
         <w:lastRenderedPageBreak/>
         <w:t>Einführung</w:t>
       </w:r>
-      <w:bookmarkEnd w:id="0"/>
+      <w:bookmarkEnd w:id="1"/>
     </w:p>
     <w:p>
       <w:r>
@@ -3219,28 +3221,25 @@
       <w:pPr>
         <w:pStyle w:val="berschrift1"/>
       </w:pPr>
-      <w:bookmarkStart w:id="1" w:name="_Toc473471685"/>
+      <w:bookmarkStart w:id="2" w:name="_Toc473474257"/>
       <w:r>
         <w:lastRenderedPageBreak/>
         <w:t xml:space="preserve">Beschreibung der </w:t>
       </w:r>
       <w:r>
-        <w:t>Aufgabenstellung (1-2 Seiten)</w:t>
-      </w:r>
-      <w:bookmarkEnd w:id="1"/>
-      <w:r>
-        <w:t xml:space="preserve"> </w:t>
-      </w:r>
+        <w:t>Aufgabenstellung</w:t>
+      </w:r>
+      <w:bookmarkEnd w:id="2"/>
     </w:p>
     <w:p>
       <w:pPr>
         <w:pStyle w:val="berschrift2"/>
       </w:pPr>
-      <w:bookmarkStart w:id="2" w:name="_Toc473471686"/>
+      <w:bookmarkStart w:id="3" w:name="_Toc473474258"/>
       <w:r>
         <w:t>Vorgegebene Anforderungen</w:t>
       </w:r>
-      <w:bookmarkEnd w:id="2"/>
+      <w:bookmarkEnd w:id="3"/>
     </w:p>
     <w:p>
       <w:r>
@@ -3640,11 +3639,11 @@
       <w:pPr>
         <w:pStyle w:val="berschrift2"/>
       </w:pPr>
-      <w:bookmarkStart w:id="3" w:name="_Toc473471687"/>
+      <w:bookmarkStart w:id="4" w:name="_Toc473474259"/>
       <w:r>
         <w:t>Eigene Anforderungen</w:t>
       </w:r>
-      <w:bookmarkEnd w:id="3"/>
+      <w:bookmarkEnd w:id="4"/>
     </w:p>
     <w:p>
       <w:r>
@@ -3722,25 +3721,25 @@
       <w:pPr>
         <w:pStyle w:val="berschrift1"/>
       </w:pPr>
-      <w:bookmarkStart w:id="4" w:name="_Toc473471688"/>
+      <w:bookmarkStart w:id="5" w:name="_Toc473474260"/>
       <w:r>
         <w:lastRenderedPageBreak/>
-        <w:t>Implementierung: Beschreibung der Lösung (2-3 Seiten)</w:t>
-      </w:r>
-      <w:bookmarkEnd w:id="4"/>
+        <w:t>Implementierung: Beschreibung der Lösung</w:t>
+      </w:r>
+      <w:bookmarkEnd w:id="5"/>
     </w:p>
     <w:p>
       <w:pPr>
         <w:pStyle w:val="berschrift2"/>
       </w:pPr>
-      <w:bookmarkStart w:id="5" w:name="_Toc473471689"/>
+      <w:bookmarkStart w:id="6" w:name="_Toc473474261"/>
       <w:r>
         <w:t>An</w:t>
       </w:r>
       <w:r>
         <w:t>gaben zum Design der Oberfläche</w:t>
       </w:r>
-      <w:bookmarkEnd w:id="5"/>
+      <w:bookmarkEnd w:id="6"/>
     </w:p>
     <w:p>
       <w:r>
@@ -3771,22 +3770,20 @@
       <w:pPr>
         <w:pStyle w:val="berschrift2"/>
       </w:pPr>
-      <w:bookmarkStart w:id="6" w:name="_Toc473471690"/>
+      <w:bookmarkStart w:id="7" w:name="_Toc473474262"/>
       <w:r>
         <w:t>Angaben zur Umsetzung</w:t>
       </w:r>
-      <w:bookmarkEnd w:id="6"/>
+      <w:bookmarkEnd w:id="7"/>
       <w:r>
         <w:t xml:space="preserve"> </w:t>
       </w:r>
-      <w:bookmarkStart w:id="7" w:name="_GoBack"/>
-      <w:bookmarkEnd w:id="7"/>
     </w:p>
     <w:p>
       <w:pPr>
         <w:pStyle w:val="berschrift3"/>
       </w:pPr>
-      <w:bookmarkStart w:id="8" w:name="_Toc473471691"/>
+      <w:bookmarkStart w:id="8" w:name="_Toc473474263"/>
       <w:r>
         <w:t>Beschreibung der Komponenten</w:t>
       </w:r>
@@ -3844,6 +3841,24 @@
       <w:pPr>
         <w:pStyle w:val="berschrift4"/>
       </w:pPr>
+      <w:r>
+        <w:t>Account</w:t>
+      </w:r>
+    </w:p>
+    <w:p>
+      <w:r>
+        <w:t>Diese Klasse repräsentiert einen E-Mail-Account mit allen Parametern die ein E-Mail-Account in diesem Programm benötigt.</w:t>
+      </w:r>
+    </w:p>
+    <w:p>
+      <w:r>
+        <w:t>Es beinhaltet eine Liste aller Emails die zu diesem Account gehören.</w:t>
+      </w:r>
+    </w:p>
+    <w:p>
+      <w:pPr>
+        <w:pStyle w:val="berschrift4"/>
+      </w:pPr>
       <w:proofErr w:type="spellStart"/>
       <w:r>
         <w:t>EmailService</w:t>
@@ -3939,10 +3954,144 @@
     </w:p>
     <w:p>
       <w:pPr>
+        <w:pStyle w:val="berschrift4"/>
+      </w:pPr>
+      <w:proofErr w:type="spellStart"/>
+      <w:r>
+        <w:t>EmailViewModel</w:t>
+      </w:r>
+      <w:proofErr w:type="spellEnd"/>
+    </w:p>
+    <w:p>
+      <w:r>
+        <w:t xml:space="preserve">Das </w:t>
+      </w:r>
+      <w:proofErr w:type="spellStart"/>
+      <w:r>
+        <w:t>Email</w:t>
+      </w:r>
+      <w:r>
+        <w:t>ViewModel</w:t>
+      </w:r>
+      <w:proofErr w:type="spellEnd"/>
+      <w:r>
+        <w:t xml:space="preserve"> </w:t>
+      </w:r>
+      <w:r>
+        <w:t xml:space="preserve">beinhaltet alles was auch eine E-Mail beinhaltet aber die Listen sind hier </w:t>
+      </w:r>
+      <w:proofErr w:type="spellStart"/>
+      <w:r>
+        <w:t>ObservableCollection</w:t>
+      </w:r>
+      <w:r>
+        <w:t>s</w:t>
+      </w:r>
+      <w:proofErr w:type="spellEnd"/>
+      <w:r>
+        <w:t>.</w:t>
+      </w:r>
+    </w:p>
+    <w:p>
+      <w:pPr>
+        <w:pStyle w:val="berschrift4"/>
+      </w:pPr>
+      <w:proofErr w:type="spellStart"/>
+      <w:r>
+        <w:t>AccountViewModel</w:t>
+      </w:r>
+      <w:proofErr w:type="spellEnd"/>
+    </w:p>
+    <w:p>
+      <w:r>
+        <w:t xml:space="preserve">Das </w:t>
+      </w:r>
+      <w:proofErr w:type="spellStart"/>
+      <w:r>
+        <w:t>Account</w:t>
+      </w:r>
+      <w:r>
+        <w:t>ViewModel</w:t>
+      </w:r>
+      <w:proofErr w:type="spellEnd"/>
+      <w:r>
+        <w:t xml:space="preserve"> beinhaltet alles was auch ein Account beinhaltet aber die Listen sind hier </w:t>
+      </w:r>
+      <w:proofErr w:type="spellStart"/>
+      <w:r>
+        <w:t>ObservableCollection</w:t>
+      </w:r>
+      <w:r>
+        <w:t>s</w:t>
+      </w:r>
+      <w:proofErr w:type="spellEnd"/>
+      <w:r>
+        <w:t>.</w:t>
+      </w:r>
+    </w:p>
+    <w:p>
+      <w:pPr>
+        <w:pStyle w:val="berschrift4"/>
+      </w:pPr>
+      <w:proofErr w:type="spellStart"/>
+      <w:r>
+        <w:t>AccountListViewModel</w:t>
+      </w:r>
+      <w:proofErr w:type="spellEnd"/>
+    </w:p>
+    <w:p>
+      <w:r>
+        <w:t xml:space="preserve">Das </w:t>
+      </w:r>
+      <w:proofErr w:type="spellStart"/>
+      <w:r>
+        <w:t>AccountListViewModel</w:t>
+      </w:r>
+      <w:proofErr w:type="spellEnd"/>
+      <w:r>
+        <w:t xml:space="preserve"> </w:t>
+      </w:r>
+      <w:r>
+        <w:t xml:space="preserve">beinhaltet </w:t>
+      </w:r>
+      <w:r>
+        <w:t xml:space="preserve">eine Liste aller </w:t>
+      </w:r>
+      <w:proofErr w:type="spellStart"/>
+      <w:r>
+        <w:t>AccountViewModels</w:t>
+      </w:r>
+      <w:proofErr w:type="spellEnd"/>
+      <w:r>
+        <w:t xml:space="preserve">. Sie hat zudem Methoden mit </w:t>
+      </w:r>
+      <w:proofErr w:type="spellStart"/>
+      <w:r>
+        <w:t>dehen</w:t>
+      </w:r>
+      <w:proofErr w:type="spellEnd"/>
+      <w:r>
+        <w:t xml:space="preserve"> sie auf die </w:t>
+      </w:r>
+      <w:proofErr w:type="spellStart"/>
+      <w:r>
+        <w:t>MailService</w:t>
+      </w:r>
+      <w:proofErr w:type="spellEnd"/>
+      <w:r>
+        <w:t xml:space="preserve"> Klasse zugreift um die Funktionen daraus zu nutzen. </w:t>
+      </w:r>
+      <w:r>
+        <w:br w:type="page"/>
+      </w:r>
+    </w:p>
+    <w:p>
+      <w:pPr>
         <w:pStyle w:val="berschrift3"/>
       </w:pPr>
-      <w:bookmarkStart w:id="9" w:name="_Toc473471692"/>
-      <w:r>
+      <w:bookmarkStart w:id="9" w:name="_Toc473474264"/>
+      <w:r>
+        <w:lastRenderedPageBreak/>
         <w:t>Verwendete Algorithmen, Bibliotheken oder Techniken</w:t>
       </w:r>
       <w:bookmarkEnd w:id="9"/>
@@ -3962,7 +4111,19 @@
     </w:p>
     <w:p>
       <w:r>
-        <w:t xml:space="preserve">Für das Abholen von Emails </w:t>
+        <w:t xml:space="preserve">Für </w:t>
+      </w:r>
+      <w:r>
+        <w:t xml:space="preserve">alles was mit </w:t>
+      </w:r>
+      <w:r>
+        <w:t>Emails</w:t>
+      </w:r>
+      <w:r>
+        <w:t xml:space="preserve"> abholen, senden, löschen, als gelesen markieren usw. zu tun hat</w:t>
+      </w:r>
+      <w:r>
+        <w:t xml:space="preserve"> </w:t>
       </w:r>
       <w:r>
         <w:t>wurde</w:t>
@@ -3984,10 +4145,39 @@
       </w:r>
       <w:proofErr w:type="spellEnd"/>
       <w:r>
-        <w:t xml:space="preserve"> und Pop3Client.</w:t>
-      </w:r>
-      <w:r>
-        <w:t xml:space="preserve"> Der</w:t>
+        <w:t>,</w:t>
+      </w:r>
+      <w:r>
+        <w:t xml:space="preserve"> Pop3Client</w:t>
+      </w:r>
+      <w:r>
+        <w:t xml:space="preserve"> und </w:t>
+      </w:r>
+      <w:proofErr w:type="spellStart"/>
+      <w:r>
+        <w:t>SmtpClient</w:t>
+      </w:r>
+      <w:proofErr w:type="spellEnd"/>
+      <w:r>
+        <w:t>.</w:t>
+      </w:r>
+    </w:p>
+    <w:p>
+      <w:r>
+        <w:t xml:space="preserve">Der </w:t>
+      </w:r>
+      <w:proofErr w:type="spellStart"/>
+      <w:r>
+        <w:t>ImapClient</w:t>
+      </w:r>
+      <w:proofErr w:type="spellEnd"/>
+      <w:r>
+        <w:t xml:space="preserve"> und Pop3Client wurden für das Abholen der E-Mails verwendet und für die Testfunktion beim Account anlegen.</w:t>
+      </w:r>
+    </w:p>
+    <w:p>
+      <w:r>
+        <w:t>Der</w:t>
       </w:r>
       <w:r>
         <w:t xml:space="preserve"> </w:t>
@@ -4004,7 +4194,13 @@
         <w:t>wurde</w:t>
       </w:r>
       <w:r>
-        <w:t xml:space="preserve"> zum Testen genommen da er dafür einfach</w:t>
+        <w:t xml:space="preserve"> </w:t>
+      </w:r>
+      <w:r>
+        <w:t>nur zum</w:t>
+      </w:r>
+      <w:r>
+        <w:t xml:space="preserve"> Testen genommen da er dafür einfach</w:t>
       </w:r>
       <w:r>
         <w:t>er</w:t>
@@ -4028,6 +4224,17 @@
       <w:r>
         <w:t>.</w:t>
       </w:r>
+      <w:r>
+        <w:t xml:space="preserve"> Für das Senden von Emails wurde der </w:t>
+      </w:r>
+      <w:proofErr w:type="spellStart"/>
+      <w:r>
+        <w:t>SmtpClient</w:t>
+      </w:r>
+      <w:proofErr w:type="spellEnd"/>
+      <w:r>
+        <w:t xml:space="preserve"> von .NET verwendet.</w:t>
+      </w:r>
     </w:p>
     <w:p>
       <w:pPr>
@@ -4064,13 +4271,21 @@
       <w:pPr>
         <w:pStyle w:val="berschrift3"/>
       </w:pPr>
-      <w:bookmarkStart w:id="10" w:name="_Toc473471693"/>
+      <w:bookmarkStart w:id="10" w:name="_Toc473474265"/>
       <w:r>
         <w:t>Verwendeter fremder Quelltext</w:t>
       </w:r>
       <w:bookmarkEnd w:id="10"/>
       <w:r>
         <w:t xml:space="preserve"> </w:t>
+      </w:r>
+    </w:p>
+    <w:p>
+      <w:pPr>
+        <w:pStyle w:val="berschrift4"/>
+      </w:pPr>
+      <w:r>
+        <w:t>Dispatcher</w:t>
       </w:r>
     </w:p>
     <w:p>
@@ -4433,6 +4648,29 @@
     </w:p>
     <w:p>
       <w:r>
+        <w:t xml:space="preserve">Den Code habe ich auch noch an anderen Stellen verwendet wo dieselbe Situation </w:t>
+      </w:r>
+      <w:proofErr w:type="spellStart"/>
+      <w:r>
+        <w:t>enstand</w:t>
+      </w:r>
+      <w:proofErr w:type="spellEnd"/>
+      <w:r>
+        <w:t>.</w:t>
+      </w:r>
+    </w:p>
+    <w:p>
+      <w:pPr>
+        <w:pStyle w:val="berschrift4"/>
+      </w:pPr>
+      <w:proofErr w:type="spellStart"/>
+      <w:r>
+        <w:t>DataServices</w:t>
+      </w:r>
+      <w:proofErr w:type="spellEnd"/>
+    </w:p>
+    <w:p>
+      <w:r>
         <w:t xml:space="preserve">Die Klasse </w:t>
       </w:r>
       <w:proofErr w:type="spellStart"/>
@@ -4476,8 +4714,31 @@
       </w:r>
     </w:p>
     <w:p>
-      <w:r>
-        <w:t xml:space="preserve">Emails abholen </w:t>
+      <w:pPr>
+        <w:pStyle w:val="berschrift4"/>
+      </w:pPr>
+      <w:r>
+        <w:t>Emails abholen</w:t>
+      </w:r>
+    </w:p>
+    <w:p>
+      <w:r>
+        <w:t xml:space="preserve">Der Code um </w:t>
+      </w:r>
+      <w:r>
+        <w:t>Emails ab</w:t>
+      </w:r>
+      <w:r>
+        <w:t>zu</w:t>
+      </w:r>
+      <w:r>
+        <w:t>holen</w:t>
+      </w:r>
+      <w:r>
+        <w:t xml:space="preserve"> wurde</w:t>
+      </w:r>
+      <w:r>
+        <w:t xml:space="preserve"> </w:t>
       </w:r>
       <w:r>
         <w:t xml:space="preserve">von </w:t>
@@ -4502,13 +4763,47 @@
         </w:r>
       </w:hyperlink>
       <w:r>
-        <w:t xml:space="preserve"> erweitert und kombiniert.</w:t>
-      </w:r>
-    </w:p>
-    <w:p>
-      <w:r>
-        <w:lastRenderedPageBreak/>
-        <w:t xml:space="preserve">Email senden von </w:t>
+        <w:t xml:space="preserve"> </w:t>
+      </w:r>
+      <w:r>
+        <w:t xml:space="preserve">verwendet. Er wurde aber kombiniert und </w:t>
+      </w:r>
+      <w:r>
+        <w:t>erweitert.</w:t>
+      </w:r>
+    </w:p>
+    <w:p>
+      <w:pPr>
+        <w:pStyle w:val="berschrift4"/>
+      </w:pPr>
+      <w:r>
+        <w:t>Emails senden</w:t>
+      </w:r>
+    </w:p>
+    <w:p>
+      <w:r>
+        <w:t xml:space="preserve">Der Code um </w:t>
+      </w:r>
+      <w:r>
+        <w:t>Email</w:t>
+      </w:r>
+      <w:r>
+        <w:t>s</w:t>
+      </w:r>
+      <w:r>
+        <w:t xml:space="preserve"> </w:t>
+      </w:r>
+      <w:r>
+        <w:t xml:space="preserve">zu </w:t>
+      </w:r>
+      <w:r>
+        <w:t xml:space="preserve">senden </w:t>
+      </w:r>
+      <w:r>
+        <w:t xml:space="preserve">wurde </w:t>
+      </w:r>
+      <w:r>
+        <w:t xml:space="preserve">von </w:t>
       </w:r>
       <w:hyperlink r:id="rId10" w:history="1">
         <w:r>
@@ -4532,6 +4827,17 @@
       <w:r>
         <w:t xml:space="preserve"> kombiniert und abgeändert</w:t>
       </w:r>
+      <w:r>
+        <w:t>.</w:t>
+      </w:r>
+    </w:p>
+    <w:p>
+      <w:pPr>
+        <w:pStyle w:val="berschrift4"/>
+      </w:pPr>
+      <w:r>
+        <w:t>Kleinere Code Schnipsel</w:t>
+      </w:r>
     </w:p>
     <w:p>
       <w:pPr>
@@ -4554,6 +4860,12 @@
         <w:t xml:space="preserve"> wurden im Code markiert.</w:t>
       </w:r>
       <w:r>
+        <w:t xml:space="preserve"> Aber zu kleine Code Schnipsel wo nur nachgeschaut wurden wie</w:t>
+      </w:r>
+      <w:r>
+        <w:t xml:space="preserve"> etwas heißt oder funktioniert wurden nicht markiert.</w:t>
+      </w:r>
+      <w:r>
         <w:br w:type="page"/>
       </w:r>
     </w:p>
@@ -4561,7 +4873,7 @@
       <w:pPr>
         <w:pStyle w:val="berschrift1"/>
       </w:pPr>
-      <w:bookmarkStart w:id="11" w:name="_Toc473471694"/>
+      <w:bookmarkStart w:id="11" w:name="_Toc473474266"/>
       <w:r>
         <w:lastRenderedPageBreak/>
         <w:t>Benutzerhandbuch</w:t>
@@ -4586,7 +4898,7 @@
       <w:pPr>
         <w:pStyle w:val="berschrift2"/>
       </w:pPr>
-      <w:bookmarkStart w:id="12" w:name="_Toc473471695"/>
+      <w:bookmarkStart w:id="12" w:name="_Toc473474267"/>
       <w:r>
         <w:rPr>
           <w:noProof/>
@@ -4658,7 +4970,7 @@
       <w:pPr>
         <w:pStyle w:val="berschrift2"/>
       </w:pPr>
-      <w:bookmarkStart w:id="13" w:name="_Toc473471696"/>
+      <w:bookmarkStart w:id="13" w:name="_Toc473474268"/>
       <w:r>
         <w:rPr>
           <w:noProof/>
@@ -4727,55 +5039,48 @@
     </w:p>
     <w:p>
       <w:r>
-        <w:t>Als erstes sollte</w:t>
-      </w:r>
-      <w:r>
-        <w:t>n</w:t>
+        <w:t xml:space="preserve">In den Optionen verwalten Sie Ihre Accounts. </w:t>
+      </w:r>
+    </w:p>
+    <w:p>
+      <w:r>
+        <w:t xml:space="preserve">Zum Öffnen von diesen gehen </w:t>
+      </w:r>
+      <w:r>
+        <w:t>Sie bitte</w:t>
+      </w:r>
+      <w:r>
+        <w:t xml:space="preserve"> in der Menüleiste auf </w:t>
+      </w:r>
+      <w:r>
+        <w:t>„</w:t>
+      </w:r>
+      <w:r>
+        <w:t>Optionen</w:t>
+      </w:r>
+      <w:r>
+        <w:t>“</w:t>
+      </w:r>
+      <w:r>
+        <w:t xml:space="preserve"> und klicken auf „Optionen“</w:t>
+      </w:r>
+      <w:r>
+        <w:t xml:space="preserve">. </w:t>
+      </w:r>
+      <w:r>
+        <w:t>Dort</w:t>
+      </w:r>
+      <w:r>
+        <w:t xml:space="preserve"> können Sie</w:t>
       </w:r>
       <w:r>
         <w:t xml:space="preserve"> </w:t>
       </w:r>
       <w:r>
-        <w:t>Sie einen</w:t>
-      </w:r>
-      <w:r>
-        <w:t xml:space="preserve"> </w:t>
-      </w:r>
-      <w:r>
-        <w:t>Account einrichten. Dazu gehen</w:t>
-      </w:r>
-      <w:r>
-        <w:t xml:space="preserve"> </w:t>
-      </w:r>
-      <w:r>
-        <w:t>Sie bitte</w:t>
-      </w:r>
-      <w:r>
-        <w:t xml:space="preserve"> in der Menüleiste auf </w:t>
-      </w:r>
-      <w:r>
-        <w:t>„</w:t>
-      </w:r>
-      <w:r>
-        <w:t>Optionen</w:t>
-      </w:r>
-      <w:r>
-        <w:t>“</w:t>
-      </w:r>
-      <w:r>
-        <w:t xml:space="preserve">. </w:t>
-      </w:r>
-      <w:r>
-        <w:t>Dort</w:t>
-      </w:r>
-      <w:r>
-        <w:t xml:space="preserve"> können Sie</w:t>
-      </w:r>
-      <w:r>
-        <w:t xml:space="preserve"> mit dem Button „Hinzufüge</w:t>
-      </w:r>
-      <w:r>
-        <w:t>n“ einen neuen Account anlegen.</w:t>
+        <w:t>einen Account anlegen, bearbeiten und löschen. Außerdem können Sie Ihren Standard Account für den Email Versand wählen</w:t>
+      </w:r>
+      <w:r>
+        <w:t>.</w:t>
       </w:r>
     </w:p>
     <w:p/>
@@ -4785,7 +5090,7 @@
       <w:pPr>
         <w:pStyle w:val="berschrift3"/>
       </w:pPr>
-      <w:bookmarkStart w:id="14" w:name="_Toc473471697"/>
+      <w:bookmarkStart w:id="14" w:name="_Toc473474269"/>
       <w:r>
         <w:t>Account anlegen</w:t>
       </w:r>
@@ -4793,16 +5098,40 @@
     </w:p>
     <w:p>
       <w:r>
-        <w:t xml:space="preserve">Zum Anlegen eines Accounts </w:t>
-      </w:r>
-      <w:r>
-        <w:t xml:space="preserve">müssen </w:t>
-      </w:r>
-      <w:r>
-        <w:t>Sie</w:t>
-      </w:r>
-      <w:r>
-        <w:t xml:space="preserve"> folgende Informationen eingeben:</w:t>
+        <w:t>Klicken Sie bitte i</w:t>
+      </w:r>
+      <w:r>
+        <w:t>m Optionen-</w:t>
+      </w:r>
+      <w:r>
+        <w:t xml:space="preserve">Fenster auf den </w:t>
+      </w:r>
+      <w:r>
+        <w:t xml:space="preserve">Button „Hinzufügen“ </w:t>
+      </w:r>
+      <w:r>
+        <w:t xml:space="preserve">um </w:t>
+      </w:r>
+      <w:r>
+        <w:t>einen neuen Account an</w:t>
+      </w:r>
+      <w:r>
+        <w:t>zu</w:t>
+      </w:r>
+      <w:r>
+        <w:t>legen</w:t>
+      </w:r>
+      <w:r>
+        <w:t xml:space="preserve">. Daraufhin öffnet sich ein neues Fenster in dem Sie </w:t>
+      </w:r>
+      <w:r>
+        <w:t>folgende Informationen eingeben</w:t>
+      </w:r>
+      <w:r>
+        <w:t xml:space="preserve"> müssen</w:t>
+      </w:r>
+      <w:r>
+        <w:t>:</w:t>
       </w:r>
     </w:p>
     <w:p>
@@ -5035,11 +5364,17 @@
       </w:r>
     </w:p>
     <w:p>
+      <w:r>
+        <w:t>Wenn Sie fertig sind können Sie mit einem Klick auf den „Speichern“-Button den Account speichern.</w:t>
+      </w:r>
+    </w:p>
+    <w:p>
       <w:pPr>
         <w:pStyle w:val="berschrift3"/>
       </w:pPr>
-      <w:bookmarkStart w:id="15" w:name="_Toc473471698"/>
-      <w:r>
+      <w:bookmarkStart w:id="15" w:name="_Toc473474270"/>
+      <w:r>
+        <w:lastRenderedPageBreak/>
         <w:t>Account bearbeiten</w:t>
       </w:r>
       <w:bookmarkEnd w:id="15"/>
@@ -5061,7 +5396,13 @@
         <w:t>. Im O</w:t>
       </w:r>
       <w:r>
-        <w:t xml:space="preserve">ptionenfenster </w:t>
+        <w:t>ptionen</w:t>
+      </w:r>
+      <w:r>
+        <w:t>-F</w:t>
+      </w:r>
+      <w:r>
+        <w:t xml:space="preserve">enster </w:t>
       </w:r>
       <w:r>
         <w:t xml:space="preserve">wählen Sie bitte </w:t>
@@ -5085,16 +5426,27 @@
         <w:t xml:space="preserve"> auch auf den Account doppelt klicken.</w:t>
       </w:r>
       <w:r>
-        <w:t xml:space="preserve"> Darauf hin öffnet sich ein Fenster in dem Sie den Account bearbeiten können. Die vorgehensweiße ist genauso wie beim Account anlegen.</w:t>
+        <w:t xml:space="preserve"> Darauf hin öffnet sich ein Fenster in dem Sie den Account bearbeiten können. Die </w:t>
+      </w:r>
+      <w:r>
+        <w:t>V</w:t>
+      </w:r>
+      <w:r>
+        <w:t xml:space="preserve">orgehensweiße </w:t>
+      </w:r>
+      <w:r>
+        <w:t xml:space="preserve">zum Bearbeiten </w:t>
+      </w:r>
+      <w:r>
+        <w:t>ist genauso wie beim Account anlegen.</w:t>
       </w:r>
     </w:p>
     <w:p>
       <w:pPr>
         <w:pStyle w:val="berschrift3"/>
       </w:pPr>
-      <w:bookmarkStart w:id="16" w:name="_Toc473471699"/>
-      <w:r>
-        <w:lastRenderedPageBreak/>
+      <w:bookmarkStart w:id="16" w:name="_Toc473474271"/>
+      <w:r>
         <w:t>Account als Standard definieren</w:t>
       </w:r>
       <w:bookmarkEnd w:id="16"/>
@@ -5108,7 +5460,7 @@
       <w:pPr>
         <w:pStyle w:val="berschrift3"/>
       </w:pPr>
-      <w:bookmarkStart w:id="17" w:name="_Toc473471700"/>
+      <w:bookmarkStart w:id="17" w:name="_Toc473474272"/>
       <w:r>
         <w:t>Account löschen</w:t>
       </w:r>
@@ -5123,7 +5475,7 @@
       <w:pPr>
         <w:pStyle w:val="berschrift2"/>
       </w:pPr>
-      <w:bookmarkStart w:id="18" w:name="_Toc473471701"/>
+      <w:bookmarkStart w:id="18" w:name="_Toc473474273"/>
       <w:r>
         <w:t>Email schreiben</w:t>
       </w:r>
@@ -5199,13 +5551,24 @@
         <w:t xml:space="preserve"> Sie haben auch noch die Möglichkeit unter CC und BCC E-Mail-Adressen einzugeben. Diese funktionieren wie standardmäßig vorgesehen.</w:t>
       </w:r>
       <w:r>
-        <w:t xml:space="preserve"> Und in dem großen Eingabefeld </w:t>
+        <w:t xml:space="preserve"> </w:t>
+      </w:r>
+    </w:p>
+    <w:p>
+      <w:r>
+        <w:t>I</w:t>
+      </w:r>
+      <w:r>
+        <w:t xml:space="preserve">n dem großen Eingabefeld </w:t>
       </w:r>
       <w:r>
         <w:t xml:space="preserve">können Sie </w:t>
       </w:r>
       <w:r>
-        <w:t xml:space="preserve">die Nachricht eingeben die </w:t>
+        <w:t>nun Ihre</w:t>
+      </w:r>
+      <w:r>
+        <w:t xml:space="preserve"> Nachricht eingeben die </w:t>
       </w:r>
       <w:r>
         <w:t>Sie</w:t>
@@ -5233,7 +5596,7 @@
       <w:pPr>
         <w:pStyle w:val="berschrift2"/>
       </w:pPr>
-      <w:bookmarkStart w:id="19" w:name="_Toc473471702"/>
+      <w:bookmarkStart w:id="19" w:name="_Toc473474274"/>
       <w:r>
         <w:t>Emails abholen</w:t>
       </w:r>
@@ -5257,7 +5620,7 @@
       <w:pPr>
         <w:pStyle w:val="berschrift2"/>
       </w:pPr>
-      <w:bookmarkStart w:id="20" w:name="_Toc473471703"/>
+      <w:bookmarkStart w:id="20" w:name="_Toc473474275"/>
       <w:r>
         <w:rPr>
           <w:noProof/>
@@ -5339,7 +5702,7 @@
       <w:pPr>
         <w:pStyle w:val="berschrift3"/>
       </w:pPr>
-      <w:bookmarkStart w:id="21" w:name="_Toc473471704"/>
+      <w:bookmarkStart w:id="21" w:name="_Toc473474276"/>
       <w:r>
         <w:t xml:space="preserve">Email </w:t>
       </w:r>
@@ -5356,14 +5719,14 @@
         <w:t>Bitte öffnen Sie eine E-Mail und klicken Sie auf „Antworten“. Es öffnet sich das Fenster zum Email schreiben. Schreiben Sie ihre Nachricht und klicken Sie auf „Senden“.</w:t>
       </w:r>
       <w:r>
-        <w:t xml:space="preserve"> Wenn Sie allen antworten möchten an die die E-Mail ging klicken Sie bitte auf „Alle antworten“.</w:t>
+        <w:t xml:space="preserve"> Wenn Sie allen antworten möchten klicken Sie bitte auf „Alle antworten“.</w:t>
       </w:r>
     </w:p>
     <w:p>
       <w:pPr>
         <w:pStyle w:val="berschrift3"/>
       </w:pPr>
-      <w:bookmarkStart w:id="22" w:name="_Toc473471705"/>
+      <w:bookmarkStart w:id="22" w:name="_Toc473474277"/>
       <w:r>
         <w:t>Email weiterleiten</w:t>
       </w:r>
@@ -5378,7 +5741,7 @@
       <w:pPr>
         <w:pStyle w:val="berschrift3"/>
       </w:pPr>
-      <w:bookmarkStart w:id="23" w:name="_Toc473471706"/>
+      <w:bookmarkStart w:id="23" w:name="_Toc473474278"/>
       <w:r>
         <w:t>Email als ungelesen markieren</w:t>
       </w:r>
@@ -5396,7 +5759,7 @@
       <w:pPr>
         <w:pStyle w:val="berschrift1"/>
       </w:pPr>
-      <w:bookmarkStart w:id="24" w:name="_Toc473471707"/>
+      <w:bookmarkStart w:id="24" w:name="_Toc473474279"/>
       <w:r>
         <w:lastRenderedPageBreak/>
         <w:t>Diskussion</w:t>
@@ -5407,7 +5770,7 @@
       <w:pPr>
         <w:pStyle w:val="berschrift2"/>
       </w:pPr>
-      <w:bookmarkStart w:id="25" w:name="_Toc473471708"/>
+      <w:bookmarkStart w:id="25" w:name="_Toc473474280"/>
       <w:r>
         <w:t>Zusammenfassung der Ergebnisse</w:t>
       </w:r>
@@ -5474,7 +5837,7 @@
       <w:pPr>
         <w:pStyle w:val="berschrift2"/>
       </w:pPr>
-      <w:bookmarkStart w:id="26" w:name="_Toc473471709"/>
+      <w:bookmarkStart w:id="26" w:name="_Toc473474281"/>
       <w:r>
         <w:t>Aufgetretene Probleme</w:t>
       </w:r>
@@ -5484,7 +5847,7 @@
       <w:pPr>
         <w:pStyle w:val="berschrift3"/>
       </w:pPr>
-      <w:bookmarkStart w:id="27" w:name="_Toc473471710"/>
+      <w:bookmarkStart w:id="27" w:name="_Toc473474282"/>
       <w:proofErr w:type="spellStart"/>
       <w:r>
         <w:t>WebBrowser</w:t>
@@ -5526,7 +5889,7 @@
       <w:pPr>
         <w:pStyle w:val="berschrift3"/>
       </w:pPr>
-      <w:bookmarkStart w:id="28" w:name="_Toc473471711"/>
+      <w:bookmarkStart w:id="28" w:name="_Toc473474283"/>
       <w:r>
         <w:t>Testen des SMTP Server</w:t>
       </w:r>
@@ -5552,7 +5915,7 @@
       <w:pPr>
         <w:pStyle w:val="berschrift3"/>
       </w:pPr>
-      <w:bookmarkStart w:id="29" w:name="_Toc473471712"/>
+      <w:bookmarkStart w:id="29" w:name="_Toc473474284"/>
       <w:r>
         <w:t>Speichern von Anhängen</w:t>
       </w:r>
@@ -5599,7 +5962,7 @@
       <w:pPr>
         <w:pStyle w:val="berschrift3"/>
       </w:pPr>
-      <w:bookmarkStart w:id="30" w:name="_Toc473471713"/>
+      <w:bookmarkStart w:id="30" w:name="_Toc473474285"/>
       <w:proofErr w:type="spellStart"/>
       <w:r>
         <w:t>InvalidOperationException</w:t>
@@ -5652,7 +6015,7 @@
       <w:pPr>
         <w:pStyle w:val="berschrift3"/>
       </w:pPr>
-      <w:bookmarkStart w:id="31" w:name="_Toc473471714"/>
+      <w:bookmarkStart w:id="31" w:name="_Toc473474286"/>
       <w:r>
         <w:t xml:space="preserve">Emails abholen im </w:t>
       </w:r>
@@ -5739,7 +6102,7 @@
       <w:pPr>
         <w:pStyle w:val="berschrift2"/>
       </w:pPr>
-      <w:bookmarkStart w:id="32" w:name="_Toc473471715"/>
+      <w:bookmarkStart w:id="32" w:name="_Toc473474287"/>
       <w:r>
         <w:t>Weiterentwicklung des Programmes</w:t>
       </w:r>
@@ -5823,7 +6186,7 @@
       <w:pPr>
         <w:pStyle w:val="berschrift1"/>
       </w:pPr>
-      <w:bookmarkStart w:id="33" w:name="_Toc473471716"/>
+      <w:bookmarkStart w:id="33" w:name="_Toc473474288"/>
       <w:r>
         <w:lastRenderedPageBreak/>
         <w:t>Eidesstattliche Erklärung</w:t>
@@ -5938,7 +6301,7 @@
           <w:rPr>
             <w:noProof/>
           </w:rPr>
-          <w:t>5</w:t>
+          <w:t>3</w:t>
         </w:r>
         <w:r>
           <w:fldChar w:fldCharType="end"/>
@@ -6095,6 +6458,119 @@
     </w:lvl>
   </w:abstractNum>
   <w:abstractNum w:abstractNumId="1" w15:restartNumberingAfterBreak="0">
+    <w:nsid w:val="0465373E"/>
+    <w:multiLevelType w:val="hybridMultilevel"/>
+    <w:tmpl w:val="211C9F04"/>
+    <w:lvl w:ilvl="0" w:tplc="04070001">
+      <w:start w:val="1"/>
+      <w:numFmt w:val="bullet"/>
+      <w:lvlText w:val=""/>
+      <w:lvlJc w:val="left"/>
+      <w:pPr>
+        <w:ind w:left="720" w:hanging="360"/>
+      </w:pPr>
+      <w:rPr>
+        <w:rFonts w:ascii="Symbol" w:hAnsi="Symbol" w:hint="default"/>
+      </w:rPr>
+    </w:lvl>
+    <w:lvl w:ilvl="1" w:tplc="04070003" w:tentative="1">
+      <w:start w:val="1"/>
+      <w:numFmt w:val="bullet"/>
+      <w:lvlText w:val="o"/>
+      <w:lvlJc w:val="left"/>
+      <w:pPr>
+        <w:ind w:left="1440" w:hanging="360"/>
+      </w:pPr>
+      <w:rPr>
+        <w:rFonts w:ascii="Courier New" w:hAnsi="Courier New" w:cs="Courier New" w:hint="default"/>
+      </w:rPr>
+    </w:lvl>
+    <w:lvl w:ilvl="2" w:tplc="04070005" w:tentative="1">
+      <w:start w:val="1"/>
+      <w:numFmt w:val="bullet"/>
+      <w:lvlText w:val=""/>
+      <w:lvlJc w:val="left"/>
+      <w:pPr>
+        <w:ind w:left="2160" w:hanging="360"/>
+      </w:pPr>
+      <w:rPr>
+        <w:rFonts w:ascii="Wingdings" w:hAnsi="Wingdings" w:hint="default"/>
+      </w:rPr>
+    </w:lvl>
+    <w:lvl w:ilvl="3" w:tplc="04070001" w:tentative="1">
+      <w:start w:val="1"/>
+      <w:numFmt w:val="bullet"/>
+      <w:lvlText w:val=""/>
+      <w:lvlJc w:val="left"/>
+      <w:pPr>
+        <w:ind w:left="2880" w:hanging="360"/>
+      </w:pPr>
+      <w:rPr>
+        <w:rFonts w:ascii="Symbol" w:hAnsi="Symbol" w:hint="default"/>
+      </w:rPr>
+    </w:lvl>
+    <w:lvl w:ilvl="4" w:tplc="04070003" w:tentative="1">
+      <w:start w:val="1"/>
+      <w:numFmt w:val="bullet"/>
+      <w:lvlText w:val="o"/>
+      <w:lvlJc w:val="left"/>
+      <w:pPr>
+        <w:ind w:left="3600" w:hanging="360"/>
+      </w:pPr>
+      <w:rPr>
+        <w:rFonts w:ascii="Courier New" w:hAnsi="Courier New" w:cs="Courier New" w:hint="default"/>
+      </w:rPr>
+    </w:lvl>
+    <w:lvl w:ilvl="5" w:tplc="04070005" w:tentative="1">
+      <w:start w:val="1"/>
+      <w:numFmt w:val="bullet"/>
+      <w:lvlText w:val=""/>
+      <w:lvlJc w:val="left"/>
+      <w:pPr>
+        <w:ind w:left="4320" w:hanging="360"/>
+      </w:pPr>
+      <w:rPr>
+        <w:rFonts w:ascii="Wingdings" w:hAnsi="Wingdings" w:hint="default"/>
+      </w:rPr>
+    </w:lvl>
+    <w:lvl w:ilvl="6" w:tplc="04070001" w:tentative="1">
+      <w:start w:val="1"/>
+      <w:numFmt w:val="bullet"/>
+      <w:lvlText w:val=""/>
+      <w:lvlJc w:val="left"/>
+      <w:pPr>
+        <w:ind w:left="5040" w:hanging="360"/>
+      </w:pPr>
+      <w:rPr>
+        <w:rFonts w:ascii="Symbol" w:hAnsi="Symbol" w:hint="default"/>
+      </w:rPr>
+    </w:lvl>
+    <w:lvl w:ilvl="7" w:tplc="04070003" w:tentative="1">
+      <w:start w:val="1"/>
+      <w:numFmt w:val="bullet"/>
+      <w:lvlText w:val="o"/>
+      <w:lvlJc w:val="left"/>
+      <w:pPr>
+        <w:ind w:left="5760" w:hanging="360"/>
+      </w:pPr>
+      <w:rPr>
+        <w:rFonts w:ascii="Courier New" w:hAnsi="Courier New" w:cs="Courier New" w:hint="default"/>
+      </w:rPr>
+    </w:lvl>
+    <w:lvl w:ilvl="8" w:tplc="04070005" w:tentative="1">
+      <w:start w:val="1"/>
+      <w:numFmt w:val="bullet"/>
+      <w:lvlText w:val=""/>
+      <w:lvlJc w:val="left"/>
+      <w:pPr>
+        <w:ind w:left="6480" w:hanging="360"/>
+      </w:pPr>
+      <w:rPr>
+        <w:rFonts w:ascii="Wingdings" w:hAnsi="Wingdings" w:hint="default"/>
+      </w:rPr>
+    </w:lvl>
+  </w:abstractNum>
+  <w:abstractNum w:abstractNumId="2" w15:restartNumberingAfterBreak="0">
     <w:nsid w:val="06E94454"/>
     <w:multiLevelType w:val="hybridMultilevel"/>
     <w:tmpl w:val="AB14A6CA"/>
@@ -6206,7 +6682,7 @@
       </w:rPr>
     </w:lvl>
   </w:abstractNum>
-  <w:abstractNum w:abstractNumId="2" w15:restartNumberingAfterBreak="0">
+  <w:abstractNum w:abstractNumId="3" w15:restartNumberingAfterBreak="0">
     <w:nsid w:val="13AA1E4C"/>
     <w:multiLevelType w:val="multilevel"/>
     <w:tmpl w:val="C194C114"/>
@@ -6328,7 +6804,7 @@
       </w:rPr>
     </w:lvl>
   </w:abstractNum>
-  <w:abstractNum w:abstractNumId="3" w15:restartNumberingAfterBreak="0">
+  <w:abstractNum w:abstractNumId="4" w15:restartNumberingAfterBreak="0">
     <w:nsid w:val="1D382329"/>
     <w:multiLevelType w:val="hybridMultilevel"/>
     <w:tmpl w:val="4594CACE"/>
@@ -6441,7 +6917,7 @@
       </w:rPr>
     </w:lvl>
   </w:abstractNum>
-  <w:abstractNum w:abstractNumId="4" w15:restartNumberingAfterBreak="0">
+  <w:abstractNum w:abstractNumId="5" w15:restartNumberingAfterBreak="0">
     <w:nsid w:val="4FF4198C"/>
     <w:multiLevelType w:val="multilevel"/>
     <w:tmpl w:val="733ADDA8"/>
@@ -6554,7 +7030,7 @@
       </w:rPr>
     </w:lvl>
   </w:abstractNum>
-  <w:abstractNum w:abstractNumId="5" w15:restartNumberingAfterBreak="0">
+  <w:abstractNum w:abstractNumId="6" w15:restartNumberingAfterBreak="0">
     <w:nsid w:val="57E94E12"/>
     <w:multiLevelType w:val="hybridMultilevel"/>
     <w:tmpl w:val="8F3A4D94"/>
@@ -6667,23 +7143,142 @@
       </w:rPr>
     </w:lvl>
   </w:abstractNum>
+  <w:abstractNum w:abstractNumId="7" w15:restartNumberingAfterBreak="0">
+    <w:nsid w:val="5D875F2F"/>
+    <w:multiLevelType w:val="hybridMultilevel"/>
+    <w:tmpl w:val="903E0F02"/>
+    <w:lvl w:ilvl="0" w:tplc="04070001">
+      <w:start w:val="1"/>
+      <w:numFmt w:val="bullet"/>
+      <w:lvlText w:val=""/>
+      <w:lvlJc w:val="left"/>
+      <w:pPr>
+        <w:ind w:left="720" w:hanging="360"/>
+      </w:pPr>
+      <w:rPr>
+        <w:rFonts w:ascii="Symbol" w:hAnsi="Symbol" w:hint="default"/>
+      </w:rPr>
+    </w:lvl>
+    <w:lvl w:ilvl="1" w:tplc="04070003" w:tentative="1">
+      <w:start w:val="1"/>
+      <w:numFmt w:val="bullet"/>
+      <w:lvlText w:val="o"/>
+      <w:lvlJc w:val="left"/>
+      <w:pPr>
+        <w:ind w:left="1440" w:hanging="360"/>
+      </w:pPr>
+      <w:rPr>
+        <w:rFonts w:ascii="Courier New" w:hAnsi="Courier New" w:cs="Courier New" w:hint="default"/>
+      </w:rPr>
+    </w:lvl>
+    <w:lvl w:ilvl="2" w:tplc="04070005" w:tentative="1">
+      <w:start w:val="1"/>
+      <w:numFmt w:val="bullet"/>
+      <w:lvlText w:val=""/>
+      <w:lvlJc w:val="left"/>
+      <w:pPr>
+        <w:ind w:left="2160" w:hanging="360"/>
+      </w:pPr>
+      <w:rPr>
+        <w:rFonts w:ascii="Wingdings" w:hAnsi="Wingdings" w:hint="default"/>
+      </w:rPr>
+    </w:lvl>
+    <w:lvl w:ilvl="3" w:tplc="04070001" w:tentative="1">
+      <w:start w:val="1"/>
+      <w:numFmt w:val="bullet"/>
+      <w:lvlText w:val=""/>
+      <w:lvlJc w:val="left"/>
+      <w:pPr>
+        <w:ind w:left="2880" w:hanging="360"/>
+      </w:pPr>
+      <w:rPr>
+        <w:rFonts w:ascii="Symbol" w:hAnsi="Symbol" w:hint="default"/>
+      </w:rPr>
+    </w:lvl>
+    <w:lvl w:ilvl="4" w:tplc="04070003" w:tentative="1">
+      <w:start w:val="1"/>
+      <w:numFmt w:val="bullet"/>
+      <w:lvlText w:val="o"/>
+      <w:lvlJc w:val="left"/>
+      <w:pPr>
+        <w:ind w:left="3600" w:hanging="360"/>
+      </w:pPr>
+      <w:rPr>
+        <w:rFonts w:ascii="Courier New" w:hAnsi="Courier New" w:cs="Courier New" w:hint="default"/>
+      </w:rPr>
+    </w:lvl>
+    <w:lvl w:ilvl="5" w:tplc="04070005" w:tentative="1">
+      <w:start w:val="1"/>
+      <w:numFmt w:val="bullet"/>
+      <w:lvlText w:val=""/>
+      <w:lvlJc w:val="left"/>
+      <w:pPr>
+        <w:ind w:left="4320" w:hanging="360"/>
+      </w:pPr>
+      <w:rPr>
+        <w:rFonts w:ascii="Wingdings" w:hAnsi="Wingdings" w:hint="default"/>
+      </w:rPr>
+    </w:lvl>
+    <w:lvl w:ilvl="6" w:tplc="04070001" w:tentative="1">
+      <w:start w:val="1"/>
+      <w:numFmt w:val="bullet"/>
+      <w:lvlText w:val=""/>
+      <w:lvlJc w:val="left"/>
+      <w:pPr>
+        <w:ind w:left="5040" w:hanging="360"/>
+      </w:pPr>
+      <w:rPr>
+        <w:rFonts w:ascii="Symbol" w:hAnsi="Symbol" w:hint="default"/>
+      </w:rPr>
+    </w:lvl>
+    <w:lvl w:ilvl="7" w:tplc="04070003" w:tentative="1">
+      <w:start w:val="1"/>
+      <w:numFmt w:val="bullet"/>
+      <w:lvlText w:val="o"/>
+      <w:lvlJc w:val="left"/>
+      <w:pPr>
+        <w:ind w:left="5760" w:hanging="360"/>
+      </w:pPr>
+      <w:rPr>
+        <w:rFonts w:ascii="Courier New" w:hAnsi="Courier New" w:cs="Courier New" w:hint="default"/>
+      </w:rPr>
+    </w:lvl>
+    <w:lvl w:ilvl="8" w:tplc="04070005" w:tentative="1">
+      <w:start w:val="1"/>
+      <w:numFmt w:val="bullet"/>
+      <w:lvlText w:val=""/>
+      <w:lvlJc w:val="left"/>
+      <w:pPr>
+        <w:ind w:left="6480" w:hanging="360"/>
+      </w:pPr>
+      <w:rPr>
+        <w:rFonts w:ascii="Wingdings" w:hAnsi="Wingdings" w:hint="default"/>
+      </w:rPr>
+    </w:lvl>
+  </w:abstractNum>
   <w:num w:numId="1">
-    <w:abstractNumId w:val="4"/>
+    <w:abstractNumId w:val="5"/>
   </w:num>
   <w:num w:numId="2">
-    <w:abstractNumId w:val="2"/>
+    <w:abstractNumId w:val="3"/>
   </w:num>
   <w:num w:numId="3">
-    <w:abstractNumId w:val="3"/>
+    <w:abstractNumId w:val="4"/>
   </w:num>
   <w:num w:numId="4">
     <w:abstractNumId w:val="0"/>
   </w:num>
   <w:num w:numId="5">
+    <w:abstractNumId w:val="2"/>
+  </w:num>
+  <w:num w:numId="6">
+    <w:abstractNumId w:val="6"/>
+  </w:num>
+  <w:num w:numId="7">
     <w:abstractNumId w:val="1"/>
   </w:num>
-  <w:num w:numId="6">
-    <w:abstractNumId w:val="5"/>
+  <w:num w:numId="8">
+    <w:abstractNumId w:val="7"/>
   </w:num>
 </w:numbering>
 </file>
@@ -8189,7 +8784,7 @@
 </file>
 
 <file path=customXml/itemProps1.xml><?xml version="1.0" encoding="utf-8"?>
-<ds:datastoreItem xmlns:ds="http://schemas.openxmlformats.org/officeDocument/2006/customXml" ds:itemID="{C8C7C42A-3FF9-4F0C-B835-267A11BDAE6D}">
+<ds:datastoreItem xmlns:ds="http://schemas.openxmlformats.org/officeDocument/2006/customXml" ds:itemID="{8047571E-2682-4138-810A-8D28FBCC02AF}">
   <ds:schemaRefs>
     <ds:schemaRef ds:uri="http://schemas.openxmlformats.org/officeDocument/2006/bibliography"/>
   </ds:schemaRefs>

</xml_diff>

<commit_message>
Dolu und kleine optische Sachen.
</commit_message>
<xml_diff>
--- a/EmailProgramm/Dokumentation Studienarbeit EmailProgramm DanielGlaser.docx
+++ b/EmailProgramm/Dokumentation Studienarbeit EmailProgramm DanielGlaser.docx
@@ -2,6 +2,12 @@
 <file path=word/document.xml><?xml version="1.0" encoding="utf-8"?>
 <w:document xmlns:wpc="http://schemas.microsoft.com/office/word/2010/wordprocessingCanvas" xmlns:cx="http://schemas.microsoft.com/office/drawing/2014/chartex" xmlns:cx1="http://schemas.microsoft.com/office/drawing/2015/9/8/chartex" xmlns:cx2="http://schemas.microsoft.com/office/drawing/2015/10/21/chartex" xmlns:mc="http://schemas.openxmlformats.org/markup-compatibility/2006" xmlns:o="urn:schemas-microsoft-com:office:office" xmlns:r="http://schemas.openxmlformats.org/officeDocument/2006/relationships" xmlns:m="http://schemas.openxmlformats.org/officeDocument/2006/math" xmlns:v="urn:schemas-microsoft-com:vml" xmlns:wp14="http://schemas.microsoft.com/office/word/2010/wordprocessingDrawing" xmlns:wp="http://schemas.openxmlformats.org/drawingml/2006/wordprocessingDrawing" xmlns:w10="urn:schemas-microsoft-com:office:word" xmlns:w="http://schemas.openxmlformats.org/wordprocessingml/2006/main" xmlns:w14="http://schemas.microsoft.com/office/word/2010/wordml" xmlns:w15="http://schemas.microsoft.com/office/word/2012/wordml" xmlns:w16se="http://schemas.microsoft.com/office/word/2015/wordml/symex" xmlns:wpg="http://schemas.microsoft.com/office/word/2010/wordprocessingGroup" xmlns:wpi="http://schemas.microsoft.com/office/word/2010/wordprocessingInk" xmlns:wne="http://schemas.microsoft.com/office/word/2006/wordml" xmlns:wps="http://schemas.microsoft.com/office/word/2010/wordprocessingShape" mc:Ignorable="w14 w15 w16se wp14">
   <w:body>
+    <w:p>
+      <w:pPr>
+        <w:pStyle w:val="Titel"/>
+        <w:jc w:val="center"/>
+      </w:pPr>
+    </w:p>
     <w:p>
       <w:pPr>
         <w:pStyle w:val="Titel"/>
@@ -34,8 +40,6 @@
     <w:p/>
     <w:p/>
     <w:p/>
-    <w:p/>
-    <w:p/>
     <w:p>
       <w:pPr>
         <w:pStyle w:val="Untertitel"/>
@@ -80,7 +84,10 @@
         <w:jc w:val="center"/>
       </w:pPr>
       <w:r>
-        <w:t>Im Studiengang</w:t>
+        <w:t>i</w:t>
+      </w:r>
+      <w:r>
+        <w:t>m Studiengang</w:t>
       </w:r>
     </w:p>
     <w:p>
@@ -137,8 +144,6 @@
           <w:r>
             <w:t>Inhaltsverzeichnis</w:t>
           </w:r>
-          <w:bookmarkStart w:id="0" w:name="_GoBack"/>
-          <w:bookmarkEnd w:id="0"/>
         </w:p>
         <w:p>
           <w:pPr>
@@ -163,7 +168,7 @@
           <w:r>
             <w:fldChar w:fldCharType="separate"/>
           </w:r>
-          <w:hyperlink w:anchor="_Toc473474256" w:history="1">
+          <w:hyperlink w:anchor="_Toc473478071" w:history="1">
             <w:r>
               <w:rPr>
                 <w:rStyle w:val="Hyperlink"/>
@@ -206,7 +211,7 @@
                 <w:noProof/>
                 <w:webHidden/>
               </w:rPr>
-              <w:instrText xml:space="preserve"> PAGEREF _Toc473474256 \h </w:instrText>
+              <w:instrText xml:space="preserve"> PAGEREF _Toc473478071 \h </w:instrText>
             </w:r>
             <w:r>
               <w:rPr>
@@ -251,7 +256,7 @@
               <w:lang w:eastAsia="de-DE"/>
             </w:rPr>
           </w:pPr>
-          <w:hyperlink w:anchor="_Toc473474257" w:history="1">
+          <w:hyperlink w:anchor="_Toc473478072" w:history="1">
             <w:r>
               <w:rPr>
                 <w:rStyle w:val="Hyperlink"/>
@@ -294,7 +299,7 @@
                 <w:noProof/>
                 <w:webHidden/>
               </w:rPr>
-              <w:instrText xml:space="preserve"> PAGEREF _Toc473474257 \h </w:instrText>
+              <w:instrText xml:space="preserve"> PAGEREF _Toc473478072 \h </w:instrText>
             </w:r>
             <w:r>
               <w:rPr>
@@ -339,7 +344,7 @@
               <w:lang w:eastAsia="de-DE"/>
             </w:rPr>
           </w:pPr>
-          <w:hyperlink w:anchor="_Toc473474258" w:history="1">
+          <w:hyperlink w:anchor="_Toc473478073" w:history="1">
             <w:r>
               <w:rPr>
                 <w:rStyle w:val="Hyperlink"/>
@@ -382,7 +387,7 @@
                 <w:noProof/>
                 <w:webHidden/>
               </w:rPr>
-              <w:instrText xml:space="preserve"> PAGEREF _Toc473474258 \h </w:instrText>
+              <w:instrText xml:space="preserve"> PAGEREF _Toc473478073 \h </w:instrText>
             </w:r>
             <w:r>
               <w:rPr>
@@ -427,7 +432,7 @@
               <w:lang w:eastAsia="de-DE"/>
             </w:rPr>
           </w:pPr>
-          <w:hyperlink w:anchor="_Toc473474259" w:history="1">
+          <w:hyperlink w:anchor="_Toc473478074" w:history="1">
             <w:r>
               <w:rPr>
                 <w:rStyle w:val="Hyperlink"/>
@@ -470,7 +475,7 @@
                 <w:noProof/>
                 <w:webHidden/>
               </w:rPr>
-              <w:instrText xml:space="preserve"> PAGEREF _Toc473474259 \h </w:instrText>
+              <w:instrText xml:space="preserve"> PAGEREF _Toc473478074 \h </w:instrText>
             </w:r>
             <w:r>
               <w:rPr>
@@ -515,7 +520,7 @@
               <w:lang w:eastAsia="de-DE"/>
             </w:rPr>
           </w:pPr>
-          <w:hyperlink w:anchor="_Toc473474260" w:history="1">
+          <w:hyperlink w:anchor="_Toc473478075" w:history="1">
             <w:r>
               <w:rPr>
                 <w:rStyle w:val="Hyperlink"/>
@@ -558,7 +563,7 @@
                 <w:noProof/>
                 <w:webHidden/>
               </w:rPr>
-              <w:instrText xml:space="preserve"> PAGEREF _Toc473474260 \h </w:instrText>
+              <w:instrText xml:space="preserve"> PAGEREF _Toc473478075 \h </w:instrText>
             </w:r>
             <w:r>
               <w:rPr>
@@ -603,7 +608,7 @@
               <w:lang w:eastAsia="de-DE"/>
             </w:rPr>
           </w:pPr>
-          <w:hyperlink w:anchor="_Toc473474261" w:history="1">
+          <w:hyperlink w:anchor="_Toc473478076" w:history="1">
             <w:r>
               <w:rPr>
                 <w:rStyle w:val="Hyperlink"/>
@@ -646,7 +651,7 @@
                 <w:noProof/>
                 <w:webHidden/>
               </w:rPr>
-              <w:instrText xml:space="preserve"> PAGEREF _Toc473474261 \h </w:instrText>
+              <w:instrText xml:space="preserve"> PAGEREF _Toc473478076 \h </w:instrText>
             </w:r>
             <w:r>
               <w:rPr>
@@ -691,7 +696,7 @@
               <w:lang w:eastAsia="de-DE"/>
             </w:rPr>
           </w:pPr>
-          <w:hyperlink w:anchor="_Toc473474262" w:history="1">
+          <w:hyperlink w:anchor="_Toc473478077" w:history="1">
             <w:r>
               <w:rPr>
                 <w:rStyle w:val="Hyperlink"/>
@@ -734,7 +739,7 @@
                 <w:noProof/>
                 <w:webHidden/>
               </w:rPr>
-              <w:instrText xml:space="preserve"> PAGEREF _Toc473474262 \h </w:instrText>
+              <w:instrText xml:space="preserve"> PAGEREF _Toc473478077 \h </w:instrText>
             </w:r>
             <w:r>
               <w:rPr>
@@ -779,7 +784,7 @@
               <w:lang w:eastAsia="de-DE"/>
             </w:rPr>
           </w:pPr>
-          <w:hyperlink w:anchor="_Toc473474263" w:history="1">
+          <w:hyperlink w:anchor="_Toc473478078" w:history="1">
             <w:r>
               <w:rPr>
                 <w:rStyle w:val="Hyperlink"/>
@@ -822,7 +827,7 @@
                 <w:noProof/>
                 <w:webHidden/>
               </w:rPr>
-              <w:instrText xml:space="preserve"> PAGEREF _Toc473474263 \h </w:instrText>
+              <w:instrText xml:space="preserve"> PAGEREF _Toc473478078 \h </w:instrText>
             </w:r>
             <w:r>
               <w:rPr>
@@ -867,7 +872,7 @@
               <w:lang w:eastAsia="de-DE"/>
             </w:rPr>
           </w:pPr>
-          <w:hyperlink w:anchor="_Toc473474264" w:history="1">
+          <w:hyperlink w:anchor="_Toc473478079" w:history="1">
             <w:r>
               <w:rPr>
                 <w:rStyle w:val="Hyperlink"/>
@@ -910,7 +915,7 @@
                 <w:noProof/>
                 <w:webHidden/>
               </w:rPr>
-              <w:instrText xml:space="preserve"> PAGEREF _Toc473474264 \h </w:instrText>
+              <w:instrText xml:space="preserve"> PAGEREF _Toc473478079 \h </w:instrText>
             </w:r>
             <w:r>
               <w:rPr>
@@ -955,7 +960,7 @@
               <w:lang w:eastAsia="de-DE"/>
             </w:rPr>
           </w:pPr>
-          <w:hyperlink w:anchor="_Toc473474265" w:history="1">
+          <w:hyperlink w:anchor="_Toc473478080" w:history="1">
             <w:r>
               <w:rPr>
                 <w:rStyle w:val="Hyperlink"/>
@@ -998,7 +1003,7 @@
                 <w:noProof/>
                 <w:webHidden/>
               </w:rPr>
-              <w:instrText xml:space="preserve"> PAGEREF _Toc473474265 \h </w:instrText>
+              <w:instrText xml:space="preserve"> PAGEREF _Toc473478080 \h </w:instrText>
             </w:r>
             <w:r>
               <w:rPr>
@@ -1043,7 +1048,7 @@
               <w:lang w:eastAsia="de-DE"/>
             </w:rPr>
           </w:pPr>
-          <w:hyperlink w:anchor="_Toc473474266" w:history="1">
+          <w:hyperlink w:anchor="_Toc473478081" w:history="1">
             <w:r>
               <w:rPr>
                 <w:rStyle w:val="Hyperlink"/>
@@ -1086,7 +1091,7 @@
                 <w:noProof/>
                 <w:webHidden/>
               </w:rPr>
-              <w:instrText xml:space="preserve"> PAGEREF _Toc473474266 \h </w:instrText>
+              <w:instrText xml:space="preserve"> PAGEREF _Toc473478081 \h </w:instrText>
             </w:r>
             <w:r>
               <w:rPr>
@@ -1131,7 +1136,7 @@
               <w:lang w:eastAsia="de-DE"/>
             </w:rPr>
           </w:pPr>
-          <w:hyperlink w:anchor="_Toc473474267" w:history="1">
+          <w:hyperlink w:anchor="_Toc473478082" w:history="1">
             <w:r>
               <w:rPr>
                 <w:rStyle w:val="Hyperlink"/>
@@ -1174,7 +1179,7 @@
                 <w:noProof/>
                 <w:webHidden/>
               </w:rPr>
-              <w:instrText xml:space="preserve"> PAGEREF _Toc473474267 \h </w:instrText>
+              <w:instrText xml:space="preserve"> PAGEREF _Toc473478082 \h </w:instrText>
             </w:r>
             <w:r>
               <w:rPr>
@@ -1219,7 +1224,7 @@
               <w:lang w:eastAsia="de-DE"/>
             </w:rPr>
           </w:pPr>
-          <w:hyperlink w:anchor="_Toc473474268" w:history="1">
+          <w:hyperlink w:anchor="_Toc473478083" w:history="1">
             <w:r>
               <w:rPr>
                 <w:rStyle w:val="Hyperlink"/>
@@ -1262,7 +1267,7 @@
                 <w:noProof/>
                 <w:webHidden/>
               </w:rPr>
-              <w:instrText xml:space="preserve"> PAGEREF _Toc473474268 \h </w:instrText>
+              <w:instrText xml:space="preserve"> PAGEREF _Toc473478083 \h </w:instrText>
             </w:r>
             <w:r>
               <w:rPr>
@@ -1307,7 +1312,7 @@
               <w:lang w:eastAsia="de-DE"/>
             </w:rPr>
           </w:pPr>
-          <w:hyperlink w:anchor="_Toc473474269" w:history="1">
+          <w:hyperlink w:anchor="_Toc473478084" w:history="1">
             <w:r>
               <w:rPr>
                 <w:rStyle w:val="Hyperlink"/>
@@ -1350,7 +1355,7 @@
                 <w:noProof/>
                 <w:webHidden/>
               </w:rPr>
-              <w:instrText xml:space="preserve"> PAGEREF _Toc473474269 \h </w:instrText>
+              <w:instrText xml:space="preserve"> PAGEREF _Toc473478084 \h </w:instrText>
             </w:r>
             <w:r>
               <w:rPr>
@@ -1395,7 +1400,7 @@
               <w:lang w:eastAsia="de-DE"/>
             </w:rPr>
           </w:pPr>
-          <w:hyperlink w:anchor="_Toc473474270" w:history="1">
+          <w:hyperlink w:anchor="_Toc473478085" w:history="1">
             <w:r>
               <w:rPr>
                 <w:rStyle w:val="Hyperlink"/>
@@ -1438,7 +1443,7 @@
                 <w:noProof/>
                 <w:webHidden/>
               </w:rPr>
-              <w:instrText xml:space="preserve"> PAGEREF _Toc473474270 \h </w:instrText>
+              <w:instrText xml:space="preserve"> PAGEREF _Toc473478085 \h </w:instrText>
             </w:r>
             <w:r>
               <w:rPr>
@@ -1458,7 +1463,7 @@
                 <w:noProof/>
                 <w:webHidden/>
               </w:rPr>
-              <w:t>8</w:t>
+              <w:t>7</w:t>
             </w:r>
             <w:r>
               <w:rPr>
@@ -1483,7 +1488,7 @@
               <w:lang w:eastAsia="de-DE"/>
             </w:rPr>
           </w:pPr>
-          <w:hyperlink w:anchor="_Toc473474271" w:history="1">
+          <w:hyperlink w:anchor="_Toc473478086" w:history="1">
             <w:r>
               <w:rPr>
                 <w:rStyle w:val="Hyperlink"/>
@@ -1526,7 +1531,7 @@
                 <w:noProof/>
                 <w:webHidden/>
               </w:rPr>
-              <w:instrText xml:space="preserve"> PAGEREF _Toc473474271 \h </w:instrText>
+              <w:instrText xml:space="preserve"> PAGEREF _Toc473478086 \h </w:instrText>
             </w:r>
             <w:r>
               <w:rPr>
@@ -1571,7 +1576,7 @@
               <w:lang w:eastAsia="de-DE"/>
             </w:rPr>
           </w:pPr>
-          <w:hyperlink w:anchor="_Toc473474272" w:history="1">
+          <w:hyperlink w:anchor="_Toc473478087" w:history="1">
             <w:r>
               <w:rPr>
                 <w:rStyle w:val="Hyperlink"/>
@@ -1614,7 +1619,7 @@
                 <w:noProof/>
                 <w:webHidden/>
               </w:rPr>
-              <w:instrText xml:space="preserve"> PAGEREF _Toc473474272 \h </w:instrText>
+              <w:instrText xml:space="preserve"> PAGEREF _Toc473478087 \h </w:instrText>
             </w:r>
             <w:r>
               <w:rPr>
@@ -1659,7 +1664,7 @@
               <w:lang w:eastAsia="de-DE"/>
             </w:rPr>
           </w:pPr>
-          <w:hyperlink w:anchor="_Toc473474273" w:history="1">
+          <w:hyperlink w:anchor="_Toc473478088" w:history="1">
             <w:r>
               <w:rPr>
                 <w:rStyle w:val="Hyperlink"/>
@@ -1702,7 +1707,7 @@
                 <w:noProof/>
                 <w:webHidden/>
               </w:rPr>
-              <w:instrText xml:space="preserve"> PAGEREF _Toc473474273 \h </w:instrText>
+              <w:instrText xml:space="preserve"> PAGEREF _Toc473478088 \h </w:instrText>
             </w:r>
             <w:r>
               <w:rPr>
@@ -1747,7 +1752,7 @@
               <w:lang w:eastAsia="de-DE"/>
             </w:rPr>
           </w:pPr>
-          <w:hyperlink w:anchor="_Toc473474274" w:history="1">
+          <w:hyperlink w:anchor="_Toc473478089" w:history="1">
             <w:r>
               <w:rPr>
                 <w:rStyle w:val="Hyperlink"/>
@@ -1790,7 +1795,7 @@
                 <w:noProof/>
                 <w:webHidden/>
               </w:rPr>
-              <w:instrText xml:space="preserve"> PAGEREF _Toc473474274 \h </w:instrText>
+              <w:instrText xml:space="preserve"> PAGEREF _Toc473478089 \h </w:instrText>
             </w:r>
             <w:r>
               <w:rPr>
@@ -1835,7 +1840,7 @@
               <w:lang w:eastAsia="de-DE"/>
             </w:rPr>
           </w:pPr>
-          <w:hyperlink w:anchor="_Toc473474275" w:history="1">
+          <w:hyperlink w:anchor="_Toc473478090" w:history="1">
             <w:r>
               <w:rPr>
                 <w:rStyle w:val="Hyperlink"/>
@@ -1878,7 +1883,7 @@
                 <w:noProof/>
                 <w:webHidden/>
               </w:rPr>
-              <w:instrText xml:space="preserve"> PAGEREF _Toc473474275 \h </w:instrText>
+              <w:instrText xml:space="preserve"> PAGEREF _Toc473478090 \h </w:instrText>
             </w:r>
             <w:r>
               <w:rPr>
@@ -1923,7 +1928,7 @@
               <w:lang w:eastAsia="de-DE"/>
             </w:rPr>
           </w:pPr>
-          <w:hyperlink w:anchor="_Toc473474276" w:history="1">
+          <w:hyperlink w:anchor="_Toc473478091" w:history="1">
             <w:r>
               <w:rPr>
                 <w:rStyle w:val="Hyperlink"/>
@@ -1966,7 +1971,7 @@
                 <w:noProof/>
                 <w:webHidden/>
               </w:rPr>
-              <w:instrText xml:space="preserve"> PAGEREF _Toc473474276 \h </w:instrText>
+              <w:instrText xml:space="preserve"> PAGEREF _Toc473478091 \h </w:instrText>
             </w:r>
             <w:r>
               <w:rPr>
@@ -2011,7 +2016,7 @@
               <w:lang w:eastAsia="de-DE"/>
             </w:rPr>
           </w:pPr>
-          <w:hyperlink w:anchor="_Toc473474277" w:history="1">
+          <w:hyperlink w:anchor="_Toc473478092" w:history="1">
             <w:r>
               <w:rPr>
                 <w:rStyle w:val="Hyperlink"/>
@@ -2054,7 +2059,7 @@
                 <w:noProof/>
                 <w:webHidden/>
               </w:rPr>
-              <w:instrText xml:space="preserve"> PAGEREF _Toc473474277 \h </w:instrText>
+              <w:instrText xml:space="preserve"> PAGEREF _Toc473478092 \h </w:instrText>
             </w:r>
             <w:r>
               <w:rPr>
@@ -2099,7 +2104,7 @@
               <w:lang w:eastAsia="de-DE"/>
             </w:rPr>
           </w:pPr>
-          <w:hyperlink w:anchor="_Toc473474278" w:history="1">
+          <w:hyperlink w:anchor="_Toc473478093" w:history="1">
             <w:r>
               <w:rPr>
                 <w:rStyle w:val="Hyperlink"/>
@@ -2142,7 +2147,7 @@
                 <w:noProof/>
                 <w:webHidden/>
               </w:rPr>
-              <w:instrText xml:space="preserve"> PAGEREF _Toc473474278 \h </w:instrText>
+              <w:instrText xml:space="preserve"> PAGEREF _Toc473478093 \h </w:instrText>
             </w:r>
             <w:r>
               <w:rPr>
@@ -2187,7 +2192,7 @@
               <w:lang w:eastAsia="de-DE"/>
             </w:rPr>
           </w:pPr>
-          <w:hyperlink w:anchor="_Toc473474279" w:history="1">
+          <w:hyperlink w:anchor="_Toc473478094" w:history="1">
             <w:r>
               <w:rPr>
                 <w:rStyle w:val="Hyperlink"/>
@@ -2230,7 +2235,7 @@
                 <w:noProof/>
                 <w:webHidden/>
               </w:rPr>
-              <w:instrText xml:space="preserve"> PAGEREF _Toc473474279 \h </w:instrText>
+              <w:instrText xml:space="preserve"> PAGEREF _Toc473478094 \h </w:instrText>
             </w:r>
             <w:r>
               <w:rPr>
@@ -2275,7 +2280,7 @@
               <w:lang w:eastAsia="de-DE"/>
             </w:rPr>
           </w:pPr>
-          <w:hyperlink w:anchor="_Toc473474280" w:history="1">
+          <w:hyperlink w:anchor="_Toc473478095" w:history="1">
             <w:r>
               <w:rPr>
                 <w:rStyle w:val="Hyperlink"/>
@@ -2318,7 +2323,7 @@
                 <w:noProof/>
                 <w:webHidden/>
               </w:rPr>
-              <w:instrText xml:space="preserve"> PAGEREF _Toc473474280 \h </w:instrText>
+              <w:instrText xml:space="preserve"> PAGEREF _Toc473478095 \h </w:instrText>
             </w:r>
             <w:r>
               <w:rPr>
@@ -2363,7 +2368,7 @@
               <w:lang w:eastAsia="de-DE"/>
             </w:rPr>
           </w:pPr>
-          <w:hyperlink w:anchor="_Toc473474281" w:history="1">
+          <w:hyperlink w:anchor="_Toc473478096" w:history="1">
             <w:r>
               <w:rPr>
                 <w:rStyle w:val="Hyperlink"/>
@@ -2406,7 +2411,7 @@
                 <w:noProof/>
                 <w:webHidden/>
               </w:rPr>
-              <w:instrText xml:space="preserve"> PAGEREF _Toc473474281 \h </w:instrText>
+              <w:instrText xml:space="preserve"> PAGEREF _Toc473478096 \h </w:instrText>
             </w:r>
             <w:r>
               <w:rPr>
@@ -2451,7 +2456,7 @@
               <w:lang w:eastAsia="de-DE"/>
             </w:rPr>
           </w:pPr>
-          <w:hyperlink w:anchor="_Toc473474282" w:history="1">
+          <w:hyperlink w:anchor="_Toc473478097" w:history="1">
             <w:r>
               <w:rPr>
                 <w:rStyle w:val="Hyperlink"/>
@@ -2494,7 +2499,7 @@
                 <w:noProof/>
                 <w:webHidden/>
               </w:rPr>
-              <w:instrText xml:space="preserve"> PAGEREF _Toc473474282 \h </w:instrText>
+              <w:instrText xml:space="preserve"> PAGEREF _Toc473478097 \h </w:instrText>
             </w:r>
             <w:r>
               <w:rPr>
@@ -2539,7 +2544,7 @@
               <w:lang w:eastAsia="de-DE"/>
             </w:rPr>
           </w:pPr>
-          <w:hyperlink w:anchor="_Toc473474283" w:history="1">
+          <w:hyperlink w:anchor="_Toc473478098" w:history="1">
             <w:r>
               <w:rPr>
                 <w:rStyle w:val="Hyperlink"/>
@@ -2582,7 +2587,7 @@
                 <w:noProof/>
                 <w:webHidden/>
               </w:rPr>
-              <w:instrText xml:space="preserve"> PAGEREF _Toc473474283 \h </w:instrText>
+              <w:instrText xml:space="preserve"> PAGEREF _Toc473478098 \h </w:instrText>
             </w:r>
             <w:r>
               <w:rPr>
@@ -2627,7 +2632,7 @@
               <w:lang w:eastAsia="de-DE"/>
             </w:rPr>
           </w:pPr>
-          <w:hyperlink w:anchor="_Toc473474284" w:history="1">
+          <w:hyperlink w:anchor="_Toc473478099" w:history="1">
             <w:r>
               <w:rPr>
                 <w:rStyle w:val="Hyperlink"/>
@@ -2670,7 +2675,7 @@
                 <w:noProof/>
                 <w:webHidden/>
               </w:rPr>
-              <w:instrText xml:space="preserve"> PAGEREF _Toc473474284 \h </w:instrText>
+              <w:instrText xml:space="preserve"> PAGEREF _Toc473478099 \h </w:instrText>
             </w:r>
             <w:r>
               <w:rPr>
@@ -2715,7 +2720,7 @@
               <w:lang w:eastAsia="de-DE"/>
             </w:rPr>
           </w:pPr>
-          <w:hyperlink w:anchor="_Toc473474285" w:history="1">
+          <w:hyperlink w:anchor="_Toc473478100" w:history="1">
             <w:r>
               <w:rPr>
                 <w:rStyle w:val="Hyperlink"/>
@@ -2758,7 +2763,7 @@
                 <w:noProof/>
                 <w:webHidden/>
               </w:rPr>
-              <w:instrText xml:space="preserve"> PAGEREF _Toc473474285 \h </w:instrText>
+              <w:instrText xml:space="preserve"> PAGEREF _Toc473478100 \h </w:instrText>
             </w:r>
             <w:r>
               <w:rPr>
@@ -2803,7 +2808,7 @@
               <w:lang w:eastAsia="de-DE"/>
             </w:rPr>
           </w:pPr>
-          <w:hyperlink w:anchor="_Toc473474286" w:history="1">
+          <w:hyperlink w:anchor="_Toc473478101" w:history="1">
             <w:r>
               <w:rPr>
                 <w:rStyle w:val="Hyperlink"/>
@@ -2846,7 +2851,7 @@
                 <w:noProof/>
                 <w:webHidden/>
               </w:rPr>
-              <w:instrText xml:space="preserve"> PAGEREF _Toc473474286 \h </w:instrText>
+              <w:instrText xml:space="preserve"> PAGEREF _Toc473478101 \h </w:instrText>
             </w:r>
             <w:r>
               <w:rPr>
@@ -2891,7 +2896,7 @@
               <w:lang w:eastAsia="de-DE"/>
             </w:rPr>
           </w:pPr>
-          <w:hyperlink w:anchor="_Toc473474287" w:history="1">
+          <w:hyperlink w:anchor="_Toc473478102" w:history="1">
             <w:r>
               <w:rPr>
                 <w:rStyle w:val="Hyperlink"/>
@@ -2934,7 +2939,7 @@
                 <w:noProof/>
                 <w:webHidden/>
               </w:rPr>
-              <w:instrText xml:space="preserve"> PAGEREF _Toc473474287 \h </w:instrText>
+              <w:instrText xml:space="preserve"> PAGEREF _Toc473478102 \h </w:instrText>
             </w:r>
             <w:r>
               <w:rPr>
@@ -2979,7 +2984,7 @@
               <w:lang w:eastAsia="de-DE"/>
             </w:rPr>
           </w:pPr>
-          <w:hyperlink w:anchor="_Toc473474288" w:history="1">
+          <w:hyperlink w:anchor="_Toc473478103" w:history="1">
             <w:r>
               <w:rPr>
                 <w:rStyle w:val="Hyperlink"/>
@@ -3022,7 +3027,7 @@
                 <w:noProof/>
                 <w:webHidden/>
               </w:rPr>
-              <w:instrText xml:space="preserve"> PAGEREF _Toc473474288 \h </w:instrText>
+              <w:instrText xml:space="preserve"> PAGEREF _Toc473478103 \h </w:instrText>
             </w:r>
             <w:r>
               <w:rPr>
@@ -3073,12 +3078,12 @@
       <w:pPr>
         <w:pStyle w:val="berschrift1"/>
       </w:pPr>
-      <w:bookmarkStart w:id="1" w:name="_Toc473474256"/>
+      <w:bookmarkStart w:id="0" w:name="_Toc473478071"/>
       <w:r>
         <w:lastRenderedPageBreak/>
         <w:t>Einführung</w:t>
       </w:r>
-      <w:bookmarkEnd w:id="1"/>
+      <w:bookmarkEnd w:id="0"/>
     </w:p>
     <w:p>
       <w:r>
@@ -3221,7 +3226,7 @@
       <w:pPr>
         <w:pStyle w:val="berschrift1"/>
       </w:pPr>
-      <w:bookmarkStart w:id="2" w:name="_Toc473474257"/>
+      <w:bookmarkStart w:id="1" w:name="_Toc473478072"/>
       <w:r>
         <w:lastRenderedPageBreak/>
         <w:t xml:space="preserve">Beschreibung der </w:t>
@@ -3229,17 +3234,17 @@
       <w:r>
         <w:t>Aufgabenstellung</w:t>
       </w:r>
+      <w:bookmarkEnd w:id="1"/>
+    </w:p>
+    <w:p>
+      <w:pPr>
+        <w:pStyle w:val="berschrift2"/>
+      </w:pPr>
+      <w:bookmarkStart w:id="2" w:name="_Toc473478073"/>
+      <w:r>
+        <w:t>Vorgegebene Anforderungen</w:t>
+      </w:r>
       <w:bookmarkEnd w:id="2"/>
-    </w:p>
-    <w:p>
-      <w:pPr>
-        <w:pStyle w:val="berschrift2"/>
-      </w:pPr>
-      <w:bookmarkStart w:id="3" w:name="_Toc473474258"/>
-      <w:r>
-        <w:t>Vorgegebene Anforderungen</w:t>
-      </w:r>
-      <w:bookmarkEnd w:id="3"/>
     </w:p>
     <w:p>
       <w:r>
@@ -3361,6 +3366,9 @@
       </w:r>
       <w:proofErr w:type="spellStart"/>
       <w:r>
+        <w:rPr>
+          <w:lang w:val="en-US"/>
+        </w:rPr>
         <w:t>ViewModel</w:t>
       </w:r>
       <w:proofErr w:type="spellEnd"/>
@@ -3419,7 +3427,25 @@
         <w:rPr>
           <w:lang w:val="en-US"/>
         </w:rPr>
-        <w:t xml:space="preserve"> (Portable) </w:t>
+        <w:t>Common</w:t>
+      </w:r>
+      <w:r>
+        <w:rPr>
+          <w:lang w:val="en-US"/>
+        </w:rPr>
+        <w:t xml:space="preserve"> </w:t>
+      </w:r>
+      <w:r>
+        <w:rPr>
+          <w:lang w:val="en-US"/>
+        </w:rPr>
+        <w:t xml:space="preserve">(Class Library </w:t>
+      </w:r>
+      <w:r>
+        <w:rPr>
+          <w:lang w:val="en-US"/>
+        </w:rPr>
+        <w:t xml:space="preserve">(Portable) </w:t>
       </w:r>
       <w:r>
         <w:t>oder</w:t>
@@ -3440,7 +3466,13 @@
         </w:numPr>
       </w:pPr>
       <w:r>
-        <w:t xml:space="preserve">Enthält Model-Klassen, Klassen für Datenzugriff sowie sonstige Klassen (z.B. für Utilities) </w:t>
+        <w:t xml:space="preserve">Enthält Model-Klassen, Klassen für Datenzugriff sowie sonstige </w:t>
+      </w:r>
+      <w:r>
+        <w:br/>
+      </w:r>
+      <w:r>
+        <w:t xml:space="preserve">Klassen (z.B. für Utilities) </w:t>
       </w:r>
     </w:p>
     <w:p>
@@ -3454,14 +3486,9 @@
           <w:lang w:val="en-US"/>
         </w:rPr>
       </w:pPr>
-      <w:proofErr w:type="spellStart"/>
-      <w:r>
-        <w:rPr>
-          <w:lang w:val="en-US"/>
-        </w:rPr>
+      <w:r>
         <w:t>Enthält</w:t>
       </w:r>
-      <w:proofErr w:type="spellEnd"/>
       <w:r>
         <w:rPr>
           <w:lang w:val="en-US"/>
@@ -3517,9 +3544,21 @@
       </w:r>
       <w:proofErr w:type="spellStart"/>
       <w:r>
+        <w:rPr>
+          <w:lang w:val="en-US"/>
+        </w:rPr>
+        <w:t>WpfView</w:t>
+      </w:r>
+      <w:proofErr w:type="spellEnd"/>
+      <w:r>
+        <w:t xml:space="preserve"> (WPF </w:t>
+      </w:r>
+      <w:r>
+        <w:rPr>
+          <w:lang w:val="en-US"/>
+        </w:rPr>
         <w:t>Application</w:t>
       </w:r>
-      <w:proofErr w:type="spellEnd"/>
       <w:r>
         <w:t xml:space="preserve">) </w:t>
       </w:r>
@@ -3576,11 +3615,12 @@
       <w:r>
         <w:t xml:space="preserve">Aufteilung der Quellcodedateien in eine sinnvolle Klassenhierarchie, d.h. Verwendung von </w:t>
       </w:r>
-      <w:proofErr w:type="spellStart"/>
-      <w:r>
+      <w:r>
+        <w:rPr>
+          <w:lang w:val="en-US"/>
+        </w:rPr>
         <w:t>Namespaces</w:t>
       </w:r>
-      <w:proofErr w:type="spellEnd"/>
       <w:r>
         <w:t>. Ein einfaches, nicht vollständi</w:t>
       </w:r>
@@ -3624,26 +3664,24 @@
         </w:numPr>
       </w:pPr>
       <w:r>
-        <w:t xml:space="preserve">Mindestens 1500 Lines </w:t>
-      </w:r>
-      <w:proofErr w:type="spellStart"/>
-      <w:r>
-        <w:t>of</w:t>
-      </w:r>
-      <w:proofErr w:type="spellEnd"/>
-      <w:r>
-        <w:t xml:space="preserve"> Code</w:t>
+        <w:t xml:space="preserve">Mindestens 1500 </w:t>
+      </w:r>
+      <w:r>
+        <w:rPr>
+          <w:lang w:val="en-US"/>
+        </w:rPr>
+        <w:t>Lines of Code</w:t>
       </w:r>
     </w:p>
     <w:p>
       <w:pPr>
         <w:pStyle w:val="berschrift2"/>
       </w:pPr>
-      <w:bookmarkStart w:id="4" w:name="_Toc473474259"/>
+      <w:bookmarkStart w:id="3" w:name="_Toc473478074"/>
       <w:r>
         <w:t>Eigene Anforderungen</w:t>
       </w:r>
-      <w:bookmarkEnd w:id="4"/>
+      <w:bookmarkEnd w:id="3"/>
     </w:p>
     <w:p>
       <w:r>
@@ -3711,7 +3749,10 @@
         <w:t>geben</w:t>
       </w:r>
       <w:r>
-        <w:t xml:space="preserve"> mehrere Accounts anzulegen und zu verwalten. </w:t>
+        <w:t xml:space="preserve"> mehrere Accou</w:t>
+      </w:r>
+      <w:r>
+        <w:t>nts anzulegen und zu verwalten.</w:t>
       </w:r>
       <w:r>
         <w:br w:type="page"/>
@@ -3721,58 +3762,71 @@
       <w:pPr>
         <w:pStyle w:val="berschrift1"/>
       </w:pPr>
-      <w:bookmarkStart w:id="5" w:name="_Toc473474260"/>
+      <w:bookmarkStart w:id="4" w:name="_Toc473478075"/>
       <w:r>
         <w:lastRenderedPageBreak/>
         <w:t>Implementierung: Beschreibung der Lösung</w:t>
       </w:r>
+      <w:bookmarkEnd w:id="4"/>
+    </w:p>
+    <w:p>
+      <w:pPr>
+        <w:pStyle w:val="berschrift2"/>
+      </w:pPr>
+      <w:bookmarkStart w:id="5" w:name="_Toc473478076"/>
+      <w:r>
+        <w:t>An</w:t>
+      </w:r>
+      <w:r>
+        <w:t>gaben zum Design der Oberfläche</w:t>
+      </w:r>
       <w:bookmarkEnd w:id="5"/>
     </w:p>
     <w:p>
+      <w:r>
+        <w:t xml:space="preserve">Beim Design </w:t>
+      </w:r>
+      <w:r>
+        <w:t xml:space="preserve">wurde sich </w:t>
+      </w:r>
+      <w:r>
+        <w:t xml:space="preserve">an Thunderbird orientiert aber </w:t>
+      </w:r>
+      <w:r>
+        <w:t>trotzdem ein eigenes Design erstellt.</w:t>
+      </w:r>
+    </w:p>
+    <w:p>
+      <w:r>
+        <w:t>Als Farben wurde weiß o</w:t>
+      </w:r>
+      <w:r>
+        <w:t>der blau verwendet, da es zu dem</w:t>
+      </w:r>
+      <w:r>
+        <w:t xml:space="preserve"> modernen Flat Design passen soll.</w:t>
+      </w:r>
+    </w:p>
+    <w:p>
       <w:pPr>
         <w:pStyle w:val="berschrift2"/>
       </w:pPr>
-      <w:bookmarkStart w:id="6" w:name="_Toc473474261"/>
-      <w:r>
-        <w:t>An</w:t>
-      </w:r>
-      <w:r>
-        <w:t>gaben zum Design der Oberfläche</w:t>
+      <w:bookmarkStart w:id="6" w:name="_Toc473478077"/>
+      <w:r>
+        <w:t>Angaben zur Umsetzung</w:t>
       </w:r>
       <w:bookmarkEnd w:id="6"/>
-    </w:p>
-    <w:p>
-      <w:r>
-        <w:t xml:space="preserve">Beim Design </w:t>
-      </w:r>
-      <w:r>
-        <w:t xml:space="preserve">wurde sich </w:t>
-      </w:r>
-      <w:r>
-        <w:t xml:space="preserve">an Thunderbird orientiert aber </w:t>
-      </w:r>
-      <w:r>
-        <w:t>trotzdem ein eigenes Design erstellt.</w:t>
-      </w:r>
-    </w:p>
-    <w:p>
-      <w:r>
-        <w:t>Als Farben wurde weiß o</w:t>
-      </w:r>
-      <w:r>
-        <w:t>der blau verwendet, da es zu dem</w:t>
-      </w:r>
-      <w:r>
-        <w:t xml:space="preserve"> modernen Flat Design passen soll.</w:t>
-      </w:r>
-    </w:p>
-    <w:p>
-      <w:pPr>
-        <w:pStyle w:val="berschrift2"/>
-      </w:pPr>
-      <w:bookmarkStart w:id="7" w:name="_Toc473474262"/>
-      <w:r>
-        <w:t>Angaben zur Umsetzung</w:t>
+      <w:r>
+        <w:t xml:space="preserve"> </w:t>
+      </w:r>
+    </w:p>
+    <w:p>
+      <w:pPr>
+        <w:pStyle w:val="berschrift3"/>
+      </w:pPr>
+      <w:bookmarkStart w:id="7" w:name="_Toc473478078"/>
+      <w:r>
+        <w:t>Beschreibung der Komponenten</w:t>
       </w:r>
       <w:bookmarkEnd w:id="7"/>
       <w:r>
@@ -3781,315 +3835,331 @@
     </w:p>
     <w:p>
       <w:pPr>
+        <w:pStyle w:val="berschrift4"/>
+      </w:pPr>
+      <w:r>
+        <w:t>Email</w:t>
+      </w:r>
+    </w:p>
+    <w:p>
+      <w:r>
+        <w:t xml:space="preserve">Die </w:t>
+      </w:r>
+      <w:proofErr w:type="spellStart"/>
+      <w:r>
+        <w:t>Email</w:t>
+      </w:r>
+      <w:proofErr w:type="spellEnd"/>
+      <w:r>
+        <w:t xml:space="preserve">-Klasse ist eine selbst </w:t>
+      </w:r>
+      <w:r>
+        <w:t>erstellte</w:t>
+      </w:r>
+      <w:r>
+        <w:t xml:space="preserve"> Klasse die eine </w:t>
+      </w:r>
+      <w:r>
+        <w:t>E-Mail</w:t>
+      </w:r>
+      <w:r>
+        <w:t xml:space="preserve"> reprä</w:t>
+      </w:r>
+      <w:r>
+        <w:t xml:space="preserve">sentiert. </w:t>
+      </w:r>
+      <w:r>
+        <w:t xml:space="preserve">Sie beinhaltet alles was für dieses </w:t>
+      </w:r>
+      <w:r>
+        <w:t>E-Mail-Programm</w:t>
+      </w:r>
+      <w:r>
+        <w:t xml:space="preserve"> von einer E-Mail benötigt wird.</w:t>
+      </w:r>
+    </w:p>
+    <w:p>
+      <w:pPr>
+        <w:pStyle w:val="berschrift4"/>
+      </w:pPr>
+      <w:r>
+        <w:t>Account</w:t>
+      </w:r>
+    </w:p>
+    <w:p>
+      <w:r>
+        <w:t>Diese Klasse repräsentiert einen E-Mail-Account mit allen Parametern die ein E-Mail-Account in diesem Programm benötigt.</w:t>
+      </w:r>
+    </w:p>
+    <w:p>
+      <w:r>
+        <w:t>Es beinhaltet eine Liste aller Emails die zu diesem Account gehören.</w:t>
+      </w:r>
+    </w:p>
+    <w:p>
+      <w:pPr>
+        <w:pStyle w:val="berschrift4"/>
+      </w:pPr>
+      <w:proofErr w:type="spellStart"/>
+      <w:r>
+        <w:t>EmailService</w:t>
+      </w:r>
+      <w:proofErr w:type="spellEnd"/>
+    </w:p>
+    <w:p>
+      <w:r>
+        <w:t xml:space="preserve">Der </w:t>
+      </w:r>
+      <w:proofErr w:type="spellStart"/>
+      <w:r>
+        <w:t>EmailService</w:t>
+      </w:r>
+      <w:proofErr w:type="spellEnd"/>
+      <w:r>
+        <w:t xml:space="preserve"> kümmert sich darum Emails zu senden und zu empfangen. Außerdem hat er noch Methoden mit dehnen der IMAP, POP3 und SMTP Server getestet werden können.</w:t>
+      </w:r>
+    </w:p>
+    <w:p>
+      <w:pPr>
+        <w:pStyle w:val="berschrift5"/>
+      </w:pPr>
+      <w:r>
+        <w:t>Emails senden</w:t>
+      </w:r>
+    </w:p>
+    <w:p>
+      <w:r>
+        <w:t xml:space="preserve">Zum Senden von Emails wird der </w:t>
+      </w:r>
+      <w:proofErr w:type="spellStart"/>
+      <w:r>
+        <w:t>SmtpClient</w:t>
+      </w:r>
+      <w:proofErr w:type="spellEnd"/>
+      <w:r>
+        <w:t xml:space="preserve"> von .Net verwendet.</w:t>
+      </w:r>
+    </w:p>
+    <w:p>
+      <w:pPr>
+        <w:pStyle w:val="berschrift5"/>
+      </w:pPr>
+      <w:r>
+        <w:t>Emails abholen</w:t>
+      </w:r>
+    </w:p>
+    <w:p>
+      <w:r>
+        <w:t>Für das Abholen von Emails wird</w:t>
+      </w:r>
+      <w:r>
+        <w:t xml:space="preserve"> </w:t>
+      </w:r>
+      <w:r>
+        <w:t xml:space="preserve">das </w:t>
+      </w:r>
+      <w:proofErr w:type="spellStart"/>
+      <w:r>
+        <w:t>MailKit</w:t>
+      </w:r>
+      <w:proofErr w:type="spellEnd"/>
+      <w:r>
+        <w:t xml:space="preserve"> verwendet. E</w:t>
+      </w:r>
+      <w:r>
+        <w:t xml:space="preserve">ntweder </w:t>
+      </w:r>
+      <w:r>
+        <w:t xml:space="preserve">wird </w:t>
+      </w:r>
+      <w:r>
+        <w:t xml:space="preserve">der </w:t>
+      </w:r>
+      <w:proofErr w:type="spellStart"/>
+      <w:r>
+        <w:t>ImapClient</w:t>
+      </w:r>
+      <w:proofErr w:type="spellEnd"/>
+      <w:r>
+        <w:t xml:space="preserve"> oder der Pop3Client verwendet</w:t>
+      </w:r>
+      <w:r>
+        <w:t>,</w:t>
+      </w:r>
+      <w:r>
+        <w:t xml:space="preserve"> je nachdem welche Verbindung der Nutzer </w:t>
+      </w:r>
+      <w:r>
+        <w:t>eingestellt</w:t>
+      </w:r>
+      <w:r>
+        <w:t xml:space="preserve"> hat.</w:t>
+      </w:r>
+      <w:bookmarkStart w:id="8" w:name="_GoBack"/>
+      <w:bookmarkEnd w:id="8"/>
+    </w:p>
+    <w:p>
+      <w:pPr>
+        <w:pStyle w:val="berschrift5"/>
+      </w:pPr>
+      <w:r>
+        <w:t>Server testen</w:t>
+      </w:r>
+    </w:p>
+    <w:p>
+      <w:r>
+        <w:t xml:space="preserve">Zum Testen der Server werden die 3 Clients des </w:t>
+      </w:r>
+      <w:proofErr w:type="spellStart"/>
+      <w:r>
+        <w:t>MailKits</w:t>
+      </w:r>
+      <w:proofErr w:type="spellEnd"/>
+      <w:r>
+        <w:t xml:space="preserve"> verwendet um sich mit dem jeweiligen Server zu verbinden. </w:t>
+      </w:r>
+      <w:r>
+        <w:t>Dabei wird überprüft ob es erfolgreich klappt oder nicht und dem Nutzer dann grafisch dargestellt.</w:t>
+      </w:r>
+    </w:p>
+    <w:p>
+      <w:pPr>
+        <w:pStyle w:val="berschrift4"/>
+      </w:pPr>
+      <w:proofErr w:type="spellStart"/>
+      <w:r>
+        <w:t>EmailViewModel</w:t>
+      </w:r>
+      <w:proofErr w:type="spellEnd"/>
+    </w:p>
+    <w:p>
+      <w:r>
+        <w:t xml:space="preserve">Das </w:t>
+      </w:r>
+      <w:proofErr w:type="spellStart"/>
+      <w:r>
+        <w:t>Email</w:t>
+      </w:r>
+      <w:r>
+        <w:t>ViewModel</w:t>
+      </w:r>
+      <w:proofErr w:type="spellEnd"/>
+      <w:r>
+        <w:t xml:space="preserve"> </w:t>
+      </w:r>
+      <w:r>
+        <w:t xml:space="preserve">beinhaltet alles was auch eine E-Mail beinhaltet aber die Listen sind hier </w:t>
+      </w:r>
+      <w:proofErr w:type="spellStart"/>
+      <w:r>
+        <w:t>ObservableCollection</w:t>
+      </w:r>
+      <w:r>
+        <w:t>s</w:t>
+      </w:r>
+      <w:proofErr w:type="spellEnd"/>
+      <w:r>
+        <w:t>.</w:t>
+      </w:r>
+    </w:p>
+    <w:p>
+      <w:pPr>
+        <w:pStyle w:val="berschrift4"/>
+      </w:pPr>
+      <w:proofErr w:type="spellStart"/>
+      <w:r>
+        <w:t>AccountViewModel</w:t>
+      </w:r>
+      <w:proofErr w:type="spellEnd"/>
+    </w:p>
+    <w:p>
+      <w:r>
+        <w:t xml:space="preserve">Das </w:t>
+      </w:r>
+      <w:proofErr w:type="spellStart"/>
+      <w:r>
+        <w:t>Account</w:t>
+      </w:r>
+      <w:r>
+        <w:t>ViewModel</w:t>
+      </w:r>
+      <w:proofErr w:type="spellEnd"/>
+      <w:r>
+        <w:t xml:space="preserve"> beinhaltet alles was auch ein Account beinhaltet aber die Listen sind hier </w:t>
+      </w:r>
+      <w:proofErr w:type="spellStart"/>
+      <w:r>
+        <w:t>ObservableCollection</w:t>
+      </w:r>
+      <w:r>
+        <w:t>s</w:t>
+      </w:r>
+      <w:proofErr w:type="spellEnd"/>
+      <w:r>
+        <w:t>.</w:t>
+      </w:r>
+    </w:p>
+    <w:p>
+      <w:pPr>
+        <w:pStyle w:val="berschrift4"/>
+      </w:pPr>
+      <w:proofErr w:type="spellStart"/>
+      <w:r>
+        <w:t>AccountListViewModel</w:t>
+      </w:r>
+      <w:proofErr w:type="spellEnd"/>
+    </w:p>
+    <w:p>
+      <w:r>
+        <w:t xml:space="preserve">Das </w:t>
+      </w:r>
+      <w:proofErr w:type="spellStart"/>
+      <w:r>
+        <w:t>AccountListViewModel</w:t>
+      </w:r>
+      <w:proofErr w:type="spellEnd"/>
+      <w:r>
+        <w:t xml:space="preserve"> </w:t>
+      </w:r>
+      <w:r>
+        <w:t xml:space="preserve">beinhaltet </w:t>
+      </w:r>
+      <w:r>
+        <w:t xml:space="preserve">eine Liste aller </w:t>
+      </w:r>
+      <w:proofErr w:type="spellStart"/>
+      <w:r>
+        <w:t>AccountViewModels</w:t>
+      </w:r>
+      <w:proofErr w:type="spellEnd"/>
+      <w:r>
+        <w:t xml:space="preserve">. Sie hat zudem Methoden mit </w:t>
+      </w:r>
+      <w:proofErr w:type="spellStart"/>
+      <w:r>
+        <w:t>dehen</w:t>
+      </w:r>
+      <w:proofErr w:type="spellEnd"/>
+      <w:r>
+        <w:t xml:space="preserve"> sie auf die </w:t>
+      </w:r>
+      <w:proofErr w:type="spellStart"/>
+      <w:r>
+        <w:t>MailService</w:t>
+      </w:r>
+      <w:proofErr w:type="spellEnd"/>
+      <w:r>
+        <w:t xml:space="preserve"> Klasse zugreift um die Funktionen daraus zu nutzen. </w:t>
+      </w:r>
+      <w:r>
+        <w:br w:type="page"/>
+      </w:r>
+    </w:p>
+    <w:p>
+      <w:pPr>
         <w:pStyle w:val="berschrift3"/>
       </w:pPr>
-      <w:bookmarkStart w:id="8" w:name="_Toc473474263"/>
-      <w:r>
-        <w:t>Beschreibung der Komponenten</w:t>
-      </w:r>
-      <w:bookmarkEnd w:id="8"/>
-      <w:r>
-        <w:t xml:space="preserve"> </w:t>
-      </w:r>
-    </w:p>
-    <w:p>
-      <w:pPr>
-        <w:pStyle w:val="berschrift4"/>
-      </w:pPr>
-      <w:r>
-        <w:t>Email</w:t>
-      </w:r>
-    </w:p>
-    <w:p>
-      <w:r>
-        <w:t xml:space="preserve">Die </w:t>
-      </w:r>
-      <w:proofErr w:type="spellStart"/>
-      <w:r>
-        <w:t>Email</w:t>
-      </w:r>
-      <w:proofErr w:type="spellEnd"/>
-      <w:r>
-        <w:t xml:space="preserve">-Klasse ist eine selbst </w:t>
-      </w:r>
-      <w:r>
-        <w:t>erstellte</w:t>
-      </w:r>
-      <w:r>
-        <w:t xml:space="preserve"> Klasse die eine </w:t>
-      </w:r>
-      <w:r>
-        <w:t>E-Mail</w:t>
-      </w:r>
-      <w:r>
-        <w:t xml:space="preserve"> reprä</w:t>
-      </w:r>
-      <w:r>
-        <w:t xml:space="preserve">sentiert. </w:t>
-      </w:r>
-      <w:r>
-        <w:t xml:space="preserve">Sie beinhaltet alles was für dieses </w:t>
-      </w:r>
-      <w:r>
-        <w:t>E-Mail-Programm</w:t>
-      </w:r>
-      <w:r>
-        <w:t xml:space="preserve"> von einer E-Mail benötigt wird.</w:t>
-      </w:r>
-    </w:p>
-    <w:p>
-      <w:pPr>
-        <w:pStyle w:val="berschrift4"/>
-      </w:pPr>
-      <w:r>
-        <w:t>Account</w:t>
-      </w:r>
-    </w:p>
-    <w:p>
-      <w:r>
-        <w:t>Diese Klasse repräsentiert einen E-Mail-Account mit allen Parametern die ein E-Mail-Account in diesem Programm benötigt.</w:t>
-      </w:r>
-    </w:p>
-    <w:p>
-      <w:r>
-        <w:t>Es beinhaltet eine Liste aller Emails die zu diesem Account gehören.</w:t>
-      </w:r>
-    </w:p>
-    <w:p>
-      <w:pPr>
-        <w:pStyle w:val="berschrift4"/>
-      </w:pPr>
-      <w:proofErr w:type="spellStart"/>
-      <w:r>
-        <w:t>EmailService</w:t>
-      </w:r>
-      <w:proofErr w:type="spellEnd"/>
-    </w:p>
-    <w:p>
-      <w:r>
-        <w:t xml:space="preserve">Der </w:t>
-      </w:r>
-      <w:proofErr w:type="spellStart"/>
-      <w:r>
-        <w:t>EmailService</w:t>
-      </w:r>
-      <w:proofErr w:type="spellEnd"/>
-      <w:r>
-        <w:t xml:space="preserve"> kümmert sich darum Emails zu senden und zu empfangen. Außerdem hat er noch Methoden mit dehnen der IMAP, POP3 und SMTP Server getestet werden können.</w:t>
-      </w:r>
-    </w:p>
-    <w:p>
-      <w:pPr>
-        <w:pStyle w:val="berschrift5"/>
-      </w:pPr>
-      <w:r>
-        <w:t>Emails senden</w:t>
-      </w:r>
-    </w:p>
-    <w:p>
-      <w:r>
-        <w:t xml:space="preserve">Zum Senden von Emails wird der </w:t>
-      </w:r>
-      <w:proofErr w:type="spellStart"/>
-      <w:r>
-        <w:t>SmtpClient</w:t>
-      </w:r>
-      <w:proofErr w:type="spellEnd"/>
-      <w:r>
-        <w:t xml:space="preserve"> von .Net verwendet.</w:t>
-      </w:r>
-    </w:p>
-    <w:p>
-      <w:pPr>
-        <w:pStyle w:val="berschrift5"/>
-      </w:pPr>
-      <w:r>
-        <w:t>Emails abholen</w:t>
-      </w:r>
-    </w:p>
-    <w:p>
-      <w:r>
-        <w:t xml:space="preserve">Für das Abholen von Emails wie entweder der </w:t>
-      </w:r>
-      <w:proofErr w:type="spellStart"/>
-      <w:r>
-        <w:t>ImapClient</w:t>
-      </w:r>
-      <w:proofErr w:type="spellEnd"/>
-      <w:r>
-        <w:t xml:space="preserve"> oder der Pop3Client des </w:t>
-      </w:r>
-      <w:proofErr w:type="spellStart"/>
-      <w:r>
-        <w:t>MailKit</w:t>
-      </w:r>
-      <w:proofErr w:type="spellEnd"/>
-      <w:r>
-        <w:t xml:space="preserve"> verwendet je nachdem welche Verbindung der Nutzer eingegeben hat.</w:t>
-      </w:r>
-    </w:p>
-    <w:p>
-      <w:pPr>
-        <w:pStyle w:val="berschrift5"/>
-      </w:pPr>
-      <w:r>
-        <w:t>Server testen</w:t>
-      </w:r>
-    </w:p>
-    <w:p>
-      <w:r>
-        <w:t xml:space="preserve">Zum Testen der Server werden die 3 Clients des </w:t>
-      </w:r>
-      <w:proofErr w:type="spellStart"/>
-      <w:r>
-        <w:t>MailKits</w:t>
-      </w:r>
-      <w:proofErr w:type="spellEnd"/>
-      <w:r>
-        <w:t xml:space="preserve"> verwendet um sich mit dem jeweiligen Server zu verbinden. </w:t>
-      </w:r>
-      <w:r>
-        <w:t>Dabei wird überprüft ob es erfolgreich klappt oder nicht und dem Nutzer dann grafisch dargestellt.</w:t>
-      </w:r>
-    </w:p>
-    <w:p>
-      <w:pPr>
-        <w:pStyle w:val="berschrift4"/>
-      </w:pPr>
-      <w:proofErr w:type="spellStart"/>
-      <w:r>
-        <w:t>EmailViewModel</w:t>
-      </w:r>
-      <w:proofErr w:type="spellEnd"/>
-    </w:p>
-    <w:p>
-      <w:r>
-        <w:t xml:space="preserve">Das </w:t>
-      </w:r>
-      <w:proofErr w:type="spellStart"/>
-      <w:r>
-        <w:t>Email</w:t>
-      </w:r>
-      <w:r>
-        <w:t>ViewModel</w:t>
-      </w:r>
-      <w:proofErr w:type="spellEnd"/>
-      <w:r>
-        <w:t xml:space="preserve"> </w:t>
-      </w:r>
-      <w:r>
-        <w:t xml:space="preserve">beinhaltet alles was auch eine E-Mail beinhaltet aber die Listen sind hier </w:t>
-      </w:r>
-      <w:proofErr w:type="spellStart"/>
-      <w:r>
-        <w:t>ObservableCollection</w:t>
-      </w:r>
-      <w:r>
-        <w:t>s</w:t>
-      </w:r>
-      <w:proofErr w:type="spellEnd"/>
-      <w:r>
-        <w:t>.</w:t>
-      </w:r>
-    </w:p>
-    <w:p>
-      <w:pPr>
-        <w:pStyle w:val="berschrift4"/>
-      </w:pPr>
-      <w:proofErr w:type="spellStart"/>
-      <w:r>
-        <w:t>AccountViewModel</w:t>
-      </w:r>
-      <w:proofErr w:type="spellEnd"/>
-    </w:p>
-    <w:p>
-      <w:r>
-        <w:t xml:space="preserve">Das </w:t>
-      </w:r>
-      <w:proofErr w:type="spellStart"/>
-      <w:r>
-        <w:t>Account</w:t>
-      </w:r>
-      <w:r>
-        <w:t>ViewModel</w:t>
-      </w:r>
-      <w:proofErr w:type="spellEnd"/>
-      <w:r>
-        <w:t xml:space="preserve"> beinhaltet alles was auch ein Account beinhaltet aber die Listen sind hier </w:t>
-      </w:r>
-      <w:proofErr w:type="spellStart"/>
-      <w:r>
-        <w:t>ObservableCollection</w:t>
-      </w:r>
-      <w:r>
-        <w:t>s</w:t>
-      </w:r>
-      <w:proofErr w:type="spellEnd"/>
-      <w:r>
-        <w:t>.</w:t>
-      </w:r>
-    </w:p>
-    <w:p>
-      <w:pPr>
-        <w:pStyle w:val="berschrift4"/>
-      </w:pPr>
-      <w:proofErr w:type="spellStart"/>
-      <w:r>
-        <w:t>AccountListViewModel</w:t>
-      </w:r>
-      <w:proofErr w:type="spellEnd"/>
-    </w:p>
-    <w:p>
-      <w:r>
-        <w:t xml:space="preserve">Das </w:t>
-      </w:r>
-      <w:proofErr w:type="spellStart"/>
-      <w:r>
-        <w:t>AccountListViewModel</w:t>
-      </w:r>
-      <w:proofErr w:type="spellEnd"/>
-      <w:r>
-        <w:t xml:space="preserve"> </w:t>
-      </w:r>
-      <w:r>
-        <w:t xml:space="preserve">beinhaltet </w:t>
-      </w:r>
-      <w:r>
-        <w:t xml:space="preserve">eine Liste aller </w:t>
-      </w:r>
-      <w:proofErr w:type="spellStart"/>
-      <w:r>
-        <w:t>AccountViewModels</w:t>
-      </w:r>
-      <w:proofErr w:type="spellEnd"/>
-      <w:r>
-        <w:t xml:space="preserve">. Sie hat zudem Methoden mit </w:t>
-      </w:r>
-      <w:proofErr w:type="spellStart"/>
-      <w:r>
-        <w:t>dehen</w:t>
-      </w:r>
-      <w:proofErr w:type="spellEnd"/>
-      <w:r>
-        <w:t xml:space="preserve"> sie auf die </w:t>
-      </w:r>
-      <w:proofErr w:type="spellStart"/>
-      <w:r>
-        <w:t>MailService</w:t>
-      </w:r>
-      <w:proofErr w:type="spellEnd"/>
-      <w:r>
-        <w:t xml:space="preserve"> Klasse zugreift um die Funktionen daraus zu nutzen. </w:t>
-      </w:r>
-      <w:r>
-        <w:br w:type="page"/>
-      </w:r>
-    </w:p>
-    <w:p>
-      <w:pPr>
-        <w:pStyle w:val="berschrift3"/>
-      </w:pPr>
-      <w:bookmarkStart w:id="9" w:name="_Toc473474264"/>
+      <w:bookmarkStart w:id="9" w:name="_Toc473478079"/>
       <w:r>
         <w:lastRenderedPageBreak/>
         <w:t>Verwendete Algorithmen, Bibliotheken oder Techniken</w:t>
@@ -4271,7 +4341,7 @@
       <w:pPr>
         <w:pStyle w:val="berschrift3"/>
       </w:pPr>
-      <w:bookmarkStart w:id="10" w:name="_Toc473474265"/>
+      <w:bookmarkStart w:id="10" w:name="_Toc473478080"/>
       <w:r>
         <w:t>Verwendeter fremder Quelltext</w:t>
       </w:r>
@@ -4873,7 +4943,7 @@
       <w:pPr>
         <w:pStyle w:val="berschrift1"/>
       </w:pPr>
-      <w:bookmarkStart w:id="11" w:name="_Toc473474266"/>
+      <w:bookmarkStart w:id="11" w:name="_Toc473478081"/>
       <w:r>
         <w:lastRenderedPageBreak/>
         <w:t>Benutzerhandbuch</w:t>
@@ -4898,23 +4968,23 @@
       <w:pPr>
         <w:pStyle w:val="berschrift2"/>
       </w:pPr>
-      <w:bookmarkStart w:id="12" w:name="_Toc473474267"/>
+      <w:bookmarkStart w:id="12" w:name="_Toc473478082"/>
       <w:r>
         <w:rPr>
           <w:noProof/>
           <w:lang w:eastAsia="de-DE"/>
         </w:rPr>
         <w:drawing>
-          <wp:anchor distT="0" distB="0" distL="114300" distR="114300" simplePos="0" relativeHeight="251661312" behindDoc="0" locked="0" layoutInCell="1" allowOverlap="1" wp14:anchorId="12495D5D" wp14:editId="544D17FA">
+          <wp:anchor distT="0" distB="0" distL="114300" distR="114300" simplePos="0" relativeHeight="251661312" behindDoc="0" locked="0" layoutInCell="1" allowOverlap="1" wp14:anchorId="12495D5D" wp14:editId="0B2F7F0A">
             <wp:simplePos x="0" y="0"/>
             <wp:positionH relativeFrom="column">
-              <wp:posOffset>2125665</wp:posOffset>
+              <wp:posOffset>2054225</wp:posOffset>
             </wp:positionH>
             <wp:positionV relativeFrom="paragraph">
-              <wp:posOffset>115421</wp:posOffset>
+              <wp:posOffset>24295</wp:posOffset>
             </wp:positionV>
-            <wp:extent cx="3627911" cy="1788362"/>
-            <wp:effectExtent l="0" t="0" r="0" b="2540"/>
+            <wp:extent cx="3698875" cy="1823085"/>
+            <wp:effectExtent l="0" t="0" r="0" b="5715"/>
             <wp:wrapSquare wrapText="bothSides"/>
             <wp:docPr id="4" name="Grafik 4"/>
             <wp:cNvGraphicFramePr>
@@ -4942,7 +5012,7 @@
                   <pic:spPr>
                     <a:xfrm>
                       <a:off x="0" y="0"/>
-                      <a:ext cx="3627911" cy="1788362"/>
+                      <a:ext cx="3698875" cy="1823085"/>
                     </a:xfrm>
                     <a:prstGeom prst="rect">
                       <a:avLst/>
@@ -4951,6 +5021,12 @@
                 </pic:pic>
               </a:graphicData>
             </a:graphic>
+            <wp14:sizeRelH relativeFrom="margin">
+              <wp14:pctWidth>0</wp14:pctWidth>
+            </wp14:sizeRelH>
+            <wp14:sizeRelV relativeFrom="margin">
+              <wp14:pctHeight>0</wp14:pctHeight>
+            </wp14:sizeRelV>
           </wp:anchor>
         </w:drawing>
       </w:r>
@@ -4965,28 +5041,27 @@
       </w:r>
     </w:p>
     <w:p/>
-    <w:p/>
     <w:p>
       <w:pPr>
         <w:pStyle w:val="berschrift2"/>
       </w:pPr>
-      <w:bookmarkStart w:id="13" w:name="_Toc473474268"/>
+      <w:bookmarkStart w:id="13" w:name="_Toc473478083"/>
       <w:r>
         <w:rPr>
           <w:noProof/>
           <w:lang w:eastAsia="de-DE"/>
         </w:rPr>
         <w:drawing>
-          <wp:anchor distT="0" distB="0" distL="114300" distR="114300" simplePos="0" relativeHeight="251659264" behindDoc="0" locked="0" layoutInCell="1" allowOverlap="1" wp14:anchorId="379030DB" wp14:editId="2EB26072">
+          <wp:anchor distT="0" distB="0" distL="114300" distR="114300" simplePos="0" relativeHeight="251659264" behindDoc="0" locked="0" layoutInCell="1" allowOverlap="1" wp14:anchorId="379030DB" wp14:editId="1C3C6067">
             <wp:simplePos x="0" y="0"/>
             <wp:positionH relativeFrom="column">
-              <wp:posOffset>3238500</wp:posOffset>
+              <wp:posOffset>3112273</wp:posOffset>
             </wp:positionH>
             <wp:positionV relativeFrom="paragraph">
-              <wp:posOffset>44450</wp:posOffset>
+              <wp:posOffset>-41965</wp:posOffset>
             </wp:positionV>
-            <wp:extent cx="2514600" cy="1843405"/>
-            <wp:effectExtent l="0" t="0" r="0" b="4445"/>
+            <wp:extent cx="2641600" cy="1936115"/>
+            <wp:effectExtent l="0" t="0" r="6350" b="6985"/>
             <wp:wrapSquare wrapText="bothSides"/>
             <wp:docPr id="2" name="Grafik 2"/>
             <wp:cNvGraphicFramePr>
@@ -5014,7 +5089,7 @@
                   <pic:spPr>
                     <a:xfrm>
                       <a:off x="0" y="0"/>
-                      <a:ext cx="2514600" cy="1843405"/>
+                      <a:ext cx="2641600" cy="1936115"/>
                     </a:xfrm>
                     <a:prstGeom prst="rect">
                       <a:avLst/>
@@ -5084,13 +5159,11 @@
       </w:r>
     </w:p>
     <w:p/>
-    <w:p/>
-    <w:p/>
     <w:p>
       <w:pPr>
         <w:pStyle w:val="berschrift3"/>
       </w:pPr>
-      <w:bookmarkStart w:id="14" w:name="_Toc473474269"/>
+      <w:bookmarkStart w:id="14" w:name="_Toc473478084"/>
       <w:r>
         <w:t>Account anlegen</w:t>
       </w:r>
@@ -5372,95 +5445,95 @@
       <w:pPr>
         <w:pStyle w:val="berschrift3"/>
       </w:pPr>
-      <w:bookmarkStart w:id="15" w:name="_Toc473474270"/>
+      <w:bookmarkStart w:id="15" w:name="_Toc473478085"/>
+      <w:r>
+        <w:t>Account bearbeiten</w:t>
+      </w:r>
+      <w:bookmarkEnd w:id="15"/>
+    </w:p>
+    <w:p>
+      <w:r>
+        <w:t xml:space="preserve">Zum Bearbeiten eines Accounts </w:t>
+      </w:r>
+      <w:r>
+        <w:t>gehen Sie</w:t>
+      </w:r>
+      <w:r>
+        <w:t xml:space="preserve"> </w:t>
+      </w:r>
+      <w:r>
+        <w:t>bitte in die Optionen</w:t>
+      </w:r>
+      <w:r>
+        <w:t>. Im O</w:t>
+      </w:r>
+      <w:r>
+        <w:t>ptionen</w:t>
+      </w:r>
+      <w:r>
+        <w:t>-F</w:t>
+      </w:r>
+      <w:r>
+        <w:t xml:space="preserve">enster </w:t>
+      </w:r>
+      <w:r>
+        <w:t xml:space="preserve">wählen Sie bitte </w:t>
+      </w:r>
+      <w:r>
+        <w:t xml:space="preserve">den zu bearbeitenden Account aus und </w:t>
+      </w:r>
+      <w:r>
+        <w:t xml:space="preserve">klicken </w:t>
+      </w:r>
+      <w:r>
+        <w:t>auf den Button „Bearbeiten“.</w:t>
+      </w:r>
+      <w:r>
+        <w:t xml:space="preserve"> Alternativ </w:t>
+      </w:r>
+      <w:r>
+        <w:t>können Sie</w:t>
+      </w:r>
+      <w:r>
+        <w:t xml:space="preserve"> auch auf den Account doppelt klicken.</w:t>
+      </w:r>
+      <w:r>
+        <w:t xml:space="preserve"> Darauf hin öffnet sich ein Fenster in dem Sie den Account bearbeiten können. Die </w:t>
+      </w:r>
+      <w:r>
+        <w:t>V</w:t>
+      </w:r>
+      <w:r>
+        <w:t xml:space="preserve">orgehensweiße </w:t>
+      </w:r>
+      <w:r>
+        <w:t xml:space="preserve">zum Bearbeiten </w:t>
+      </w:r>
+      <w:r>
+        <w:t>ist genauso wie beim Account anlegen.</w:t>
+      </w:r>
+    </w:p>
+    <w:p>
+      <w:pPr>
+        <w:pStyle w:val="berschrift3"/>
+      </w:pPr>
+      <w:bookmarkStart w:id="16" w:name="_Toc473478086"/>
       <w:r>
         <w:lastRenderedPageBreak/>
-        <w:t>Account bearbeiten</w:t>
-      </w:r>
-      <w:bookmarkEnd w:id="15"/>
-    </w:p>
-    <w:p>
-      <w:r>
-        <w:t xml:space="preserve">Zum Bearbeiten eines Accounts </w:t>
-      </w:r>
-      <w:r>
-        <w:t>gehen Sie</w:t>
-      </w:r>
-      <w:r>
-        <w:t xml:space="preserve"> </w:t>
-      </w:r>
-      <w:r>
-        <w:t>bitte in die Optionen</w:t>
-      </w:r>
-      <w:r>
-        <w:t>. Im O</w:t>
-      </w:r>
-      <w:r>
-        <w:t>ptionen</w:t>
-      </w:r>
-      <w:r>
-        <w:t>-F</w:t>
-      </w:r>
-      <w:r>
-        <w:t xml:space="preserve">enster </w:t>
-      </w:r>
-      <w:r>
-        <w:t xml:space="preserve">wählen Sie bitte </w:t>
-      </w:r>
-      <w:r>
-        <w:t xml:space="preserve">den zu bearbeitenden Account aus und </w:t>
-      </w:r>
-      <w:r>
-        <w:t xml:space="preserve">klicken </w:t>
-      </w:r>
-      <w:r>
-        <w:t>auf den Button „Bearbeiten“.</w:t>
-      </w:r>
-      <w:r>
-        <w:t xml:space="preserve"> Alternativ </w:t>
-      </w:r>
-      <w:r>
-        <w:t>können Sie</w:t>
-      </w:r>
-      <w:r>
-        <w:t xml:space="preserve"> auch auf den Account doppelt klicken.</w:t>
-      </w:r>
-      <w:r>
-        <w:t xml:space="preserve"> Darauf hin öffnet sich ein Fenster in dem Sie den Account bearbeiten können. Die </w:t>
-      </w:r>
-      <w:r>
-        <w:t>V</w:t>
-      </w:r>
-      <w:r>
-        <w:t xml:space="preserve">orgehensweiße </w:t>
-      </w:r>
-      <w:r>
-        <w:t xml:space="preserve">zum Bearbeiten </w:t>
-      </w:r>
-      <w:r>
-        <w:t>ist genauso wie beim Account anlegen.</w:t>
+        <w:t>Account als Standard definieren</w:t>
+      </w:r>
+      <w:bookmarkEnd w:id="16"/>
+    </w:p>
+    <w:p>
+      <w:r>
+        <w:t>Um einen Account als ihr Standard Account zum Versenden von E-Mails zu definieren gehen Sie bitte in die Optionen und wählen den Account in der Liste aus den Sie als ihr Standard Account haben möchten und klicken Sie auf „Als Standard“.</w:t>
       </w:r>
     </w:p>
     <w:p>
       <w:pPr>
         <w:pStyle w:val="berschrift3"/>
       </w:pPr>
-      <w:bookmarkStart w:id="16" w:name="_Toc473474271"/>
-      <w:r>
-        <w:t>Account als Standard definieren</w:t>
-      </w:r>
-      <w:bookmarkEnd w:id="16"/>
-    </w:p>
-    <w:p>
-      <w:r>
-        <w:t>Um einen Account als ihr Standard Account zum Versenden von E-Mails zu definieren gehen Sie bitte in die Optionen und wählen den Account in der Liste aus den Sie als ihr Standard Account haben möchten und klicken Sie auf „Als Standard“.</w:t>
-      </w:r>
-    </w:p>
-    <w:p>
-      <w:pPr>
-        <w:pStyle w:val="berschrift3"/>
-      </w:pPr>
-      <w:bookmarkStart w:id="17" w:name="_Toc473474272"/>
+      <w:bookmarkStart w:id="17" w:name="_Toc473478087"/>
       <w:r>
         <w:t>Account löschen</w:t>
       </w:r>
@@ -5475,170 +5548,31 @@
       <w:pPr>
         <w:pStyle w:val="berschrift2"/>
       </w:pPr>
-      <w:bookmarkStart w:id="18" w:name="_Toc473474273"/>
+      <w:bookmarkStart w:id="18" w:name="_Toc473478088"/>
       <w:r>
         <w:t>Email schreiben</w:t>
       </w:r>
       <w:bookmarkEnd w:id="18"/>
     </w:p>
     <w:p>
-      <w:r>
-        <w:t xml:space="preserve">Um eine E-Mail zu schreiben </w:t>
-      </w:r>
-      <w:r>
-        <w:t>gehen Sie bitte in das Hauptfenster und klicken</w:t>
-      </w:r>
-      <w:r>
-        <w:t xml:space="preserve"> auf den Button „Email schreiben“.</w:t>
-      </w:r>
-      <w:r>
-        <w:t xml:space="preserve"> Alternativ können Sie auch über die Menüleiste dorthin navigieren. Dazu in der Menüleiste</w:t>
-      </w:r>
-      <w:r>
-        <w:t xml:space="preserve"> den Punkt </w:t>
-      </w:r>
-      <w:r>
-        <w:t>„</w:t>
-      </w:r>
-      <w:r>
-        <w:t>Email</w:t>
-      </w:r>
-      <w:r>
-        <w:t>“ auswählen</w:t>
-      </w:r>
-      <w:r>
-        <w:t xml:space="preserve"> und dann </w:t>
-      </w:r>
-      <w:r>
-        <w:t>„</w:t>
-      </w:r>
-      <w:r>
-        <w:t>Email schreiben</w:t>
-      </w:r>
-      <w:r>
-        <w:t>“.</w:t>
-      </w:r>
-    </w:p>
-    <w:p>
-      <w:r>
-        <w:t xml:space="preserve">Es öffnet sich ein Fenster in dem </w:t>
-      </w:r>
-      <w:r>
-        <w:t>Sie</w:t>
-      </w:r>
-      <w:r>
-        <w:t xml:space="preserve"> die Sendeadresse aus den Accounts die </w:t>
-      </w:r>
-      <w:r>
-        <w:t>Sie</w:t>
-      </w:r>
-      <w:r>
-        <w:t xml:space="preserve"> angelegt h</w:t>
-      </w:r>
-      <w:r>
-        <w:t xml:space="preserve">aben auswählen können. Im nächsten Feld können Sie </w:t>
-      </w:r>
-      <w:r>
-        <w:t>die Empfangsadresse/n</w:t>
-      </w:r>
-      <w:r>
-        <w:t xml:space="preserve"> (bei mehreren mit “,“ getrennt)</w:t>
-      </w:r>
-      <w:r>
-        <w:t xml:space="preserve"> eingeben an die die E-Mail gehen soll.</w:t>
-      </w:r>
-      <w:r>
-        <w:t xml:space="preserve"> Sie haben auch noch die Möglichkeit unter CC und BCC E-Mail-Adressen einzugeben. Diese funktionieren wie standardmäßig vorgesehen.</w:t>
-      </w:r>
-      <w:r>
-        <w:t xml:space="preserve"> </w:t>
-      </w:r>
-    </w:p>
-    <w:p>
-      <w:r>
-        <w:t>I</w:t>
-      </w:r>
-      <w:r>
-        <w:t xml:space="preserve">n dem großen Eingabefeld </w:t>
-      </w:r>
-      <w:r>
-        <w:t xml:space="preserve">können Sie </w:t>
-      </w:r>
-      <w:r>
-        <w:t>nun Ihre</w:t>
-      </w:r>
-      <w:r>
-        <w:t xml:space="preserve"> Nachricht eingeben die </w:t>
-      </w:r>
-      <w:r>
-        <w:t>Sie</w:t>
-      </w:r>
-      <w:r>
-        <w:t xml:space="preserve"> schicken möchte</w:t>
-      </w:r>
-      <w:r>
-        <w:t>n</w:t>
-      </w:r>
-      <w:r>
-        <w:t>.</w:t>
-      </w:r>
-      <w:r>
-        <w:t xml:space="preserve"> Sie können auch noch über den Button „Anhänge hinzufügen“ Dateien auswählen die Sie </w:t>
-      </w:r>
-      <w:r>
-        <w:t>mitschicken</w:t>
-      </w:r>
-      <w:r>
-        <w:t xml:space="preserve"> möchten.</w:t>
-      </w:r>
-    </w:p>
-    <w:p>
-      <w:pPr>
-        <w:pStyle w:val="berschrift2"/>
-      </w:pPr>
-      <w:bookmarkStart w:id="19" w:name="_Toc473474274"/>
-      <w:r>
-        <w:t>Emails abholen</w:t>
-      </w:r>
-      <w:bookmarkEnd w:id="19"/>
-    </w:p>
-    <w:p>
-      <w:r>
-        <w:t>Bitte gehen Sie in das Hauptfenster der Anwendung und wählen Sie entweder einen Account aus oder Gemeinsamer Posteingang und klicken Sie</w:t>
-      </w:r>
-      <w:r>
-        <w:t xml:space="preserve"> auf „Emails abholen“. Dann werden im Hintergrund die</w:t>
-      </w:r>
-      <w:r>
-        <w:t xml:space="preserve"> entsprechenden</w:t>
-      </w:r>
-      <w:r>
-        <w:t xml:space="preserve"> Emails abgeholt und im Hauptfenster aufgelistet.</w:t>
-      </w:r>
-    </w:p>
-    <w:p>
-      <w:pPr>
-        <w:pStyle w:val="berschrift2"/>
-      </w:pPr>
-      <w:bookmarkStart w:id="20" w:name="_Toc473474275"/>
       <w:r>
         <w:rPr>
           <w:noProof/>
           <w:lang w:eastAsia="de-DE"/>
         </w:rPr>
         <w:drawing>
-          <wp:anchor distT="0" distB="0" distL="114300" distR="114300" simplePos="0" relativeHeight="251660288" behindDoc="0" locked="0" layoutInCell="1" allowOverlap="1" wp14:anchorId="342EE5D7" wp14:editId="29FE66F5">
+          <wp:anchor distT="0" distB="0" distL="114300" distR="114300" simplePos="0" relativeHeight="251662336" behindDoc="0" locked="0" layoutInCell="1" allowOverlap="1" wp14:anchorId="30D2BC28" wp14:editId="7F59C39E">
             <wp:simplePos x="0" y="0"/>
             <wp:positionH relativeFrom="column">
-              <wp:posOffset>2216463</wp:posOffset>
+              <wp:posOffset>19050</wp:posOffset>
             </wp:positionH>
             <wp:positionV relativeFrom="paragraph">
-              <wp:posOffset>37465</wp:posOffset>
+              <wp:posOffset>54610</wp:posOffset>
             </wp:positionV>
-            <wp:extent cx="3485515" cy="2095500"/>
-            <wp:effectExtent l="0" t="0" r="635" b="0"/>
+            <wp:extent cx="3044825" cy="1737995"/>
+            <wp:effectExtent l="0" t="0" r="3175" b="0"/>
             <wp:wrapSquare wrapText="bothSides"/>
-            <wp:docPr id="3" name="Grafik 3"/>
+            <wp:docPr id="5" name="Grafik 5"/>
             <wp:cNvGraphicFramePr>
               <a:graphicFrameLocks xmlns:a="http://schemas.openxmlformats.org/drawingml/2006/main" noChangeAspect="1"/>
             </wp:cNvGraphicFramePr>
@@ -5664,7 +5598,7 @@
                   <pic:spPr>
                     <a:xfrm>
                       <a:off x="0" y="0"/>
-                      <a:ext cx="3485515" cy="2095500"/>
+                      <a:ext cx="3044825" cy="1737995"/>
                     </a:xfrm>
                     <a:prstGeom prst="rect">
                       <a:avLst/>
@@ -5683,6 +5617,206 @@
         </w:drawing>
       </w:r>
       <w:r>
+        <w:t xml:space="preserve">Um eine E-Mail zu schreiben </w:t>
+      </w:r>
+      <w:r>
+        <w:t>gehen Sie bitte in das Hauptfenster und klicken</w:t>
+      </w:r>
+      <w:r>
+        <w:t xml:space="preserve"> auf den Button „Email schreiben“.</w:t>
+      </w:r>
+      <w:r>
+        <w:t xml:space="preserve"> Alternativ können Sie auch über die Menüleiste dorthin navigieren. Dazu in der Menüleiste</w:t>
+      </w:r>
+      <w:r>
+        <w:t xml:space="preserve"> den Punkt </w:t>
+      </w:r>
+      <w:r>
+        <w:t>„</w:t>
+      </w:r>
+      <w:r>
+        <w:t>Email</w:t>
+      </w:r>
+      <w:r>
+        <w:t>“ auswählen</w:t>
+      </w:r>
+      <w:r>
+        <w:t xml:space="preserve"> und dann </w:t>
+      </w:r>
+      <w:r>
+        <w:t>„</w:t>
+      </w:r>
+      <w:r>
+        <w:t>Email schreiben</w:t>
+      </w:r>
+      <w:r>
+        <w:t>“.</w:t>
+      </w:r>
+    </w:p>
+    <w:p>
+      <w:r>
+        <w:t xml:space="preserve">Es öffnet sich ein Fenster in dem </w:t>
+      </w:r>
+      <w:r>
+        <w:t>Sie</w:t>
+      </w:r>
+      <w:r>
+        <w:t xml:space="preserve"> die Sendeadresse aus den Accounts die </w:t>
+      </w:r>
+      <w:r>
+        <w:t>Sie</w:t>
+      </w:r>
+      <w:r>
+        <w:t xml:space="preserve"> angelegt h</w:t>
+      </w:r>
+      <w:r>
+        <w:t xml:space="preserve">aben auswählen können. Im nächsten Feld können Sie </w:t>
+      </w:r>
+      <w:r>
+        <w:t>die Empfangsadresse/n</w:t>
+      </w:r>
+      <w:r>
+        <w:t xml:space="preserve"> (bei mehreren mit “,“ getrennt)</w:t>
+      </w:r>
+      <w:r>
+        <w:t xml:space="preserve"> eingeben an die die E-Mail gehen soll.</w:t>
+      </w:r>
+      <w:r>
+        <w:t xml:space="preserve"> Sie haben auch noch die Möglichkeit unter CC und BCC E-Mail-Adressen einzugeben. Diese funktionieren wie standardmäßig vorgesehen.</w:t>
+      </w:r>
+      <w:r>
+        <w:t xml:space="preserve"> </w:t>
+      </w:r>
+    </w:p>
+    <w:p>
+      <w:r>
+        <w:t>I</w:t>
+      </w:r>
+      <w:r>
+        <w:t xml:space="preserve">n dem großen Eingabefeld </w:t>
+      </w:r>
+      <w:r>
+        <w:t xml:space="preserve">können Sie </w:t>
+      </w:r>
+      <w:r>
+        <w:t>nun Ihre</w:t>
+      </w:r>
+      <w:r>
+        <w:t xml:space="preserve"> Nachricht eingeben die </w:t>
+      </w:r>
+      <w:r>
+        <w:t>Sie</w:t>
+      </w:r>
+      <w:r>
+        <w:t xml:space="preserve"> schicken möchte</w:t>
+      </w:r>
+      <w:r>
+        <w:t>n</w:t>
+      </w:r>
+      <w:r>
+        <w:t>.</w:t>
+      </w:r>
+      <w:r>
+        <w:t xml:space="preserve"> Sie können auch noch über den Button „Anhänge hinzufügen“ Dateien auswählen die Sie </w:t>
+      </w:r>
+      <w:r>
+        <w:t>mitschicken</w:t>
+      </w:r>
+      <w:r>
+        <w:t xml:space="preserve"> möchten.</w:t>
+      </w:r>
+    </w:p>
+    <w:p>
+      <w:pPr>
+        <w:pStyle w:val="berschrift2"/>
+      </w:pPr>
+      <w:bookmarkStart w:id="19" w:name="_Toc473478089"/>
+      <w:r>
+        <w:t>Emails abholen</w:t>
+      </w:r>
+      <w:bookmarkEnd w:id="19"/>
+    </w:p>
+    <w:p>
+      <w:r>
+        <w:t>Bitte gehen Sie in das Hauptfenster der Anwendung und wählen Sie entweder einen Account aus oder Gemeinsamer Posteingang und klicken Sie</w:t>
+      </w:r>
+      <w:r>
+        <w:t xml:space="preserve"> auf „Emails abholen“. Dann werden im Hintergrund die</w:t>
+      </w:r>
+      <w:r>
+        <w:t xml:space="preserve"> entsprechenden</w:t>
+      </w:r>
+      <w:r>
+        <w:t xml:space="preserve"> Emails abgeholt und im Hauptfenster aufgelistet.</w:t>
+      </w:r>
+    </w:p>
+    <w:p>
+      <w:pPr>
+        <w:pStyle w:val="berschrift2"/>
+      </w:pPr>
+      <w:bookmarkStart w:id="20" w:name="_Toc473478090"/>
+      <w:r>
+        <w:rPr>
+          <w:noProof/>
+          <w:lang w:eastAsia="de-DE"/>
+        </w:rPr>
+        <w:drawing>
+          <wp:anchor distT="0" distB="0" distL="114300" distR="114300" simplePos="0" relativeHeight="251660288" behindDoc="0" locked="0" layoutInCell="1" allowOverlap="1" wp14:anchorId="342EE5D7" wp14:editId="6F8BAA4E">
+            <wp:simplePos x="0" y="0"/>
+            <wp:positionH relativeFrom="column">
+              <wp:posOffset>2522855</wp:posOffset>
+            </wp:positionH>
+            <wp:positionV relativeFrom="paragraph">
+              <wp:posOffset>85090</wp:posOffset>
+            </wp:positionV>
+            <wp:extent cx="3213100" cy="1931670"/>
+            <wp:effectExtent l="0" t="0" r="6350" b="0"/>
+            <wp:wrapSquare wrapText="bothSides"/>
+            <wp:docPr id="3" name="Grafik 3"/>
+            <wp:cNvGraphicFramePr>
+              <a:graphicFrameLocks xmlns:a="http://schemas.openxmlformats.org/drawingml/2006/main" noChangeAspect="1"/>
+            </wp:cNvGraphicFramePr>
+            <a:graphic xmlns:a="http://schemas.openxmlformats.org/drawingml/2006/main">
+              <a:graphicData uri="http://schemas.openxmlformats.org/drawingml/2006/picture">
+                <pic:pic xmlns:pic="http://schemas.openxmlformats.org/drawingml/2006/picture">
+                  <pic:nvPicPr>
+                    <pic:cNvPr id="1" name=""/>
+                    <pic:cNvPicPr/>
+                  </pic:nvPicPr>
+                  <pic:blipFill>
+                    <a:blip r:embed="rId16" cstate="print">
+                      <a:extLst>
+                        <a:ext uri="{28A0092B-C50C-407E-A947-70E740481C1C}">
+                          <a14:useLocalDpi xmlns:a14="http://schemas.microsoft.com/office/drawing/2010/main" val="0"/>
+                        </a:ext>
+                      </a:extLst>
+                    </a:blip>
+                    <a:stretch>
+                      <a:fillRect/>
+                    </a:stretch>
+                  </pic:blipFill>
+                  <pic:spPr>
+                    <a:xfrm>
+                      <a:off x="0" y="0"/>
+                      <a:ext cx="3213100" cy="1931670"/>
+                    </a:xfrm>
+                    <a:prstGeom prst="rect">
+                      <a:avLst/>
+                    </a:prstGeom>
+                  </pic:spPr>
+                </pic:pic>
+              </a:graphicData>
+            </a:graphic>
+            <wp14:sizeRelH relativeFrom="margin">
+              <wp14:pctWidth>0</wp14:pctWidth>
+            </wp14:sizeRelH>
+            <wp14:sizeRelV relativeFrom="margin">
+              <wp14:pctHeight>0</wp14:pctHeight>
+            </wp14:sizeRelV>
+          </wp:anchor>
+        </w:drawing>
+      </w:r>
+      <w:r>
         <w:t>Emails anschauen</w:t>
       </w:r>
       <w:bookmarkEnd w:id="20"/>
@@ -5702,7 +5836,7 @@
       <w:pPr>
         <w:pStyle w:val="berschrift3"/>
       </w:pPr>
-      <w:bookmarkStart w:id="21" w:name="_Toc473474276"/>
+      <w:bookmarkStart w:id="21" w:name="_Toc473478091"/>
       <w:r>
         <w:t xml:space="preserve">Email </w:t>
       </w:r>
@@ -5726,7 +5860,7 @@
       <w:pPr>
         <w:pStyle w:val="berschrift3"/>
       </w:pPr>
-      <w:bookmarkStart w:id="22" w:name="_Toc473474277"/>
+      <w:bookmarkStart w:id="22" w:name="_Toc473478092"/>
       <w:r>
         <w:t>Email weiterleiten</w:t>
       </w:r>
@@ -5741,7 +5875,7 @@
       <w:pPr>
         <w:pStyle w:val="berschrift3"/>
       </w:pPr>
-      <w:bookmarkStart w:id="23" w:name="_Toc473474278"/>
+      <w:bookmarkStart w:id="23" w:name="_Toc473478093"/>
       <w:r>
         <w:t>Email als ungelesen markieren</w:t>
       </w:r>
@@ -5759,7 +5893,7 @@
       <w:pPr>
         <w:pStyle w:val="berschrift1"/>
       </w:pPr>
-      <w:bookmarkStart w:id="24" w:name="_Toc473474279"/>
+      <w:bookmarkStart w:id="24" w:name="_Toc473478094"/>
       <w:r>
         <w:lastRenderedPageBreak/>
         <w:t>Diskussion</w:t>
@@ -5770,7 +5904,7 @@
       <w:pPr>
         <w:pStyle w:val="berschrift2"/>
       </w:pPr>
-      <w:bookmarkStart w:id="25" w:name="_Toc473474280"/>
+      <w:bookmarkStart w:id="25" w:name="_Toc473478095"/>
       <w:r>
         <w:t>Zusammenfassung der Ergebnisse</w:t>
       </w:r>
@@ -5837,7 +5971,7 @@
       <w:pPr>
         <w:pStyle w:val="berschrift2"/>
       </w:pPr>
-      <w:bookmarkStart w:id="26" w:name="_Toc473474281"/>
+      <w:bookmarkStart w:id="26" w:name="_Toc473478096"/>
       <w:r>
         <w:t>Aufgetretene Probleme</w:t>
       </w:r>
@@ -5847,7 +5981,7 @@
       <w:pPr>
         <w:pStyle w:val="berschrift3"/>
       </w:pPr>
-      <w:bookmarkStart w:id="27" w:name="_Toc473474282"/>
+      <w:bookmarkStart w:id="27" w:name="_Toc473478097"/>
       <w:proofErr w:type="spellStart"/>
       <w:r>
         <w:t>WebBrowser</w:t>
@@ -5889,7 +6023,7 @@
       <w:pPr>
         <w:pStyle w:val="berschrift3"/>
       </w:pPr>
-      <w:bookmarkStart w:id="28" w:name="_Toc473474283"/>
+      <w:bookmarkStart w:id="28" w:name="_Toc473478098"/>
       <w:r>
         <w:t>Testen des SMTP Server</w:t>
       </w:r>
@@ -5915,7 +6049,7 @@
       <w:pPr>
         <w:pStyle w:val="berschrift3"/>
       </w:pPr>
-      <w:bookmarkStart w:id="29" w:name="_Toc473474284"/>
+      <w:bookmarkStart w:id="29" w:name="_Toc473478099"/>
       <w:r>
         <w:t>Speichern von Anhängen</w:t>
       </w:r>
@@ -5962,7 +6096,7 @@
       <w:pPr>
         <w:pStyle w:val="berschrift3"/>
       </w:pPr>
-      <w:bookmarkStart w:id="30" w:name="_Toc473474285"/>
+      <w:bookmarkStart w:id="30" w:name="_Toc473478100"/>
       <w:proofErr w:type="spellStart"/>
       <w:r>
         <w:t>InvalidOperationException</w:t>
@@ -6015,7 +6149,7 @@
       <w:pPr>
         <w:pStyle w:val="berschrift3"/>
       </w:pPr>
-      <w:bookmarkStart w:id="31" w:name="_Toc473474286"/>
+      <w:bookmarkStart w:id="31" w:name="_Toc473478101"/>
       <w:r>
         <w:t xml:space="preserve">Emails abholen im </w:t>
       </w:r>
@@ -6084,7 +6218,21 @@
       </w:r>
       <w:proofErr w:type="spellEnd"/>
       <w:r>
-        <w:t xml:space="preserve"> für die alle Emails erstellt aber nur in der Code Behind ohne das </w:t>
+        <w:t xml:space="preserve"> für alle Email</w:t>
+      </w:r>
+      <w:r>
+        <w:t xml:space="preserve">s erstellt aber nur in </w:t>
+      </w:r>
+      <w:proofErr w:type="gramStart"/>
+      <w:r>
+        <w:t>der Code-</w:t>
+      </w:r>
+      <w:r>
+        <w:t>Behind</w:t>
+      </w:r>
+      <w:proofErr w:type="gramEnd"/>
+      <w:r>
+        <w:t xml:space="preserve"> ohne das </w:t>
       </w:r>
       <w:proofErr w:type="spellStart"/>
       <w:r>
@@ -6102,7 +6250,7 @@
       <w:pPr>
         <w:pStyle w:val="berschrift2"/>
       </w:pPr>
-      <w:bookmarkStart w:id="32" w:name="_Toc473474287"/>
+      <w:bookmarkStart w:id="32" w:name="_Toc473478102"/>
       <w:r>
         <w:t>Weiterentwicklung des Programmes</w:t>
       </w:r>
@@ -6186,7 +6334,7 @@
       <w:pPr>
         <w:pStyle w:val="berschrift1"/>
       </w:pPr>
-      <w:bookmarkStart w:id="33" w:name="_Toc473474288"/>
+      <w:bookmarkStart w:id="33" w:name="_Toc473478103"/>
       <w:r>
         <w:lastRenderedPageBreak/>
         <w:t>Eidesstattliche Erklärung</w:t>
@@ -6236,9 +6384,9 @@
       </w:r>
     </w:p>
     <w:sectPr>
-      <w:footerReference w:type="default" r:id="rId16"/>
+      <w:footerReference w:type="default" r:id="rId17"/>
       <w:pgSz w:w="11906" w:h="16838"/>
-      <w:pgMar w:top="1417" w:right="1417" w:bottom="1134" w:left="1417" w:header="708" w:footer="708" w:gutter="0"/>
+      <w:pgMar w:top="1417" w:right="1274" w:bottom="1134" w:left="1560" w:header="708" w:footer="708" w:gutter="0"/>
       <w:cols w:space="708"/>
       <w:titlePg/>
       <w:docGrid w:linePitch="360"/>
@@ -6276,7 +6424,7 @@
 <w:ftr xmlns:wpc="http://schemas.microsoft.com/office/word/2010/wordprocessingCanvas" xmlns:cx="http://schemas.microsoft.com/office/drawing/2014/chartex" xmlns:cx1="http://schemas.microsoft.com/office/drawing/2015/9/8/chartex" xmlns:cx2="http://schemas.microsoft.com/office/drawing/2015/10/21/chartex" xmlns:mc="http://schemas.openxmlformats.org/markup-compatibility/2006" xmlns:o="urn:schemas-microsoft-com:office:office" xmlns:r="http://schemas.openxmlformats.org/officeDocument/2006/relationships" xmlns:m="http://schemas.openxmlformats.org/officeDocument/2006/math" xmlns:v="urn:schemas-microsoft-com:vml" xmlns:wp14="http://schemas.microsoft.com/office/word/2010/wordprocessingDrawing" xmlns:wp="http://schemas.openxmlformats.org/drawingml/2006/wordprocessingDrawing" xmlns:w10="urn:schemas-microsoft-com:office:word" xmlns:w="http://schemas.openxmlformats.org/wordprocessingml/2006/main" xmlns:w14="http://schemas.microsoft.com/office/word/2010/wordml" xmlns:w15="http://schemas.microsoft.com/office/word/2012/wordml" xmlns:w16se="http://schemas.microsoft.com/office/word/2015/wordml/symex" xmlns:wpg="http://schemas.microsoft.com/office/word/2010/wordprocessingGroup" xmlns:wpi="http://schemas.microsoft.com/office/word/2010/wordprocessingInk" xmlns:wne="http://schemas.microsoft.com/office/word/2006/wordml" xmlns:wps="http://schemas.microsoft.com/office/word/2010/wordprocessingShape" mc:Ignorable="w14 w15 w16se wp14">
   <w:sdt>
     <w:sdtPr>
-      <w:id w:val="-1399434818"/>
+      <w:id w:val="-443533767"/>
       <w:docPartObj>
         <w:docPartGallery w:val="Page Numbers (Bottom of Page)"/>
         <w:docPartUnique/>
@@ -6301,7 +6449,7 @@
           <w:rPr>
             <w:noProof/>
           </w:rPr>
-          <w:t>3</w:t>
+          <w:t>10</w:t>
         </w:r>
         <w:r>
           <w:fldChar w:fldCharType="end"/>
@@ -8784,7 +8932,7 @@
 </file>
 
 <file path=customXml/itemProps1.xml><?xml version="1.0" encoding="utf-8"?>
-<ds:datastoreItem xmlns:ds="http://schemas.openxmlformats.org/officeDocument/2006/customXml" ds:itemID="{8047571E-2682-4138-810A-8D28FBCC02AF}">
+<ds:datastoreItem xmlns:ds="http://schemas.openxmlformats.org/officeDocument/2006/customXml" ds:itemID="{82659A56-B8EA-4261-908F-562315AADAD5}">
   <ds:schemaRefs>
     <ds:schemaRef ds:uri="http://schemas.openxmlformats.org/officeDocument/2006/bibliography"/>
   </ds:schemaRefs>

</xml_diff>